<commit_message>
Minor update to report & add pdf version.
</commit_message>
<xml_diff>
--- a/smartcab/Report.docx
+++ b/smartcab/Report.docx
@@ -467,17 +467,36 @@
         <w:rPr>
           <w:rFonts w:ascii="Helvetica" w:hAnsi="Helvetica"/>
         </w:rPr>
-        <w:t xml:space="preserve">When q-learning was initially implemented, the agent took an extremely long time to reach its destination. </w:t>
-      </w:r>
+        <w:t xml:space="preserve">When </w:t>
+      </w:r>
+      <w:proofErr w:type="gramStart"/>
+      <w:r>
+        <w:rPr>
+          <w:rFonts w:ascii="Helvetica" w:hAnsi="Helvetica"/>
+        </w:rPr>
+        <w:t>q-learning</w:t>
+      </w:r>
+      <w:proofErr w:type="gramEnd"/>
+      <w:r>
+        <w:rPr>
+          <w:rFonts w:ascii="Helvetica" w:hAnsi="Helvetica"/>
+        </w:rPr>
+        <w:t xml:space="preserve"> was initially implemented, the agent took an extremely long</w:t>
+      </w:r>
+      <w:r>
+        <w:rPr>
+          <w:rFonts w:ascii="Helvetica" w:hAnsi="Helvetica"/>
+        </w:rPr>
+        <w:t xml:space="preserve"> time to reach its destination.  The agent would repeatedly get stuck in suboptimal actions since it was looking for the max of similar states.</w:t>
+      </w:r>
+    </w:p>
+    <w:p>
+      <w:pPr>
+        <w:rPr>
+          <w:rFonts w:ascii="Helvetica" w:hAnsi="Helvetica"/>
+        </w:rPr>
+      </w:pPr>
       <w:bookmarkStart w:id="0" w:name="_GoBack"/>
-      <w:bookmarkEnd w:id="0"/>
-    </w:p>
-    <w:p>
-      <w:pPr>
-        <w:rPr>
-          <w:rFonts w:ascii="Helvetica" w:hAnsi="Helvetica"/>
-        </w:rPr>
-      </w:pPr>
     </w:p>
     <w:p>
       <w:pPr>
@@ -550,6 +569,7 @@
         </w:rPr>
       </w:pPr>
     </w:p>
+    <w:bookmarkEnd w:id="0"/>
     <w:p>
       <w:pPr>
         <w:rPr>

</xml_diff>

<commit_message>
Update implementing q learning discussion and how & why gamma is defined.
</commit_message>
<xml_diff>
--- a/smartcab/Report.docx
+++ b/smartcab/Report.docx
@@ -71,7 +71,6 @@
           <w:szCs w:val="20"/>
         </w:rPr>
       </w:pPr>
-      <w:proofErr w:type="gramStart"/>
       <w:r>
         <w:rPr>
           <w:rFonts w:ascii="Consolas" w:eastAsia="Times New Roman" w:hAnsi="Consolas" w:cs="Times New Roman"/>
@@ -81,9 +80,19 @@
           <w:bdr w:val="none" w:sz="0" w:space="0" w:color="auto" w:frame="1"/>
           <w:shd w:val="clear" w:color="auto" w:fill="FFFFFF"/>
         </w:rPr>
-        <w:t>action</w:t>
-      </w:r>
-      <w:proofErr w:type="gramEnd"/>
+        <w:t>action = random.choice((None, </w:t>
+      </w:r>
+      <w:r>
+        <w:rPr>
+          <w:rFonts w:ascii="Consolas" w:eastAsia="Times New Roman" w:hAnsi="Consolas" w:cs="Times New Roman"/>
+          <w:color w:val="0000FF"/>
+          <w:sz w:val="18"/>
+          <w:szCs w:val="18"/>
+          <w:bdr w:val="none" w:sz="0" w:space="0" w:color="auto" w:frame="1"/>
+          <w:shd w:val="clear" w:color="auto" w:fill="FFFFFF"/>
+        </w:rPr>
+        <w:t>'forward'</w:t>
+      </w:r>
       <w:r>
         <w:rPr>
           <w:rFonts w:ascii="Consolas" w:eastAsia="Times New Roman" w:hAnsi="Consolas" w:cs="Times New Roman"/>
@@ -93,9 +102,19 @@
           <w:bdr w:val="none" w:sz="0" w:space="0" w:color="auto" w:frame="1"/>
           <w:shd w:val="clear" w:color="auto" w:fill="FFFFFF"/>
         </w:rPr>
-        <w:t> = </w:t>
-      </w:r>
-      <w:proofErr w:type="spellStart"/>
+        <w:t>, </w:t>
+      </w:r>
+      <w:r>
+        <w:rPr>
+          <w:rFonts w:ascii="Consolas" w:eastAsia="Times New Roman" w:hAnsi="Consolas" w:cs="Times New Roman"/>
+          <w:color w:val="0000FF"/>
+          <w:sz w:val="18"/>
+          <w:szCs w:val="18"/>
+          <w:bdr w:val="none" w:sz="0" w:space="0" w:color="auto" w:frame="1"/>
+          <w:shd w:val="clear" w:color="auto" w:fill="FFFFFF"/>
+        </w:rPr>
+        <w:t>'left'</w:t>
+      </w:r>
       <w:r>
         <w:rPr>
           <w:rFonts w:ascii="Consolas" w:eastAsia="Times New Roman" w:hAnsi="Consolas" w:cs="Times New Roman"/>
@@ -105,9 +124,19 @@
           <w:bdr w:val="none" w:sz="0" w:space="0" w:color="auto" w:frame="1"/>
           <w:shd w:val="clear" w:color="auto" w:fill="FFFFFF"/>
         </w:rPr>
-        <w:t>random.choice</w:t>
-      </w:r>
-      <w:proofErr w:type="spellEnd"/>
+        <w:t>, </w:t>
+      </w:r>
+      <w:r>
+        <w:rPr>
+          <w:rFonts w:ascii="Consolas" w:eastAsia="Times New Roman" w:hAnsi="Consolas" w:cs="Times New Roman"/>
+          <w:color w:val="0000FF"/>
+          <w:sz w:val="18"/>
+          <w:szCs w:val="18"/>
+          <w:bdr w:val="none" w:sz="0" w:space="0" w:color="auto" w:frame="1"/>
+          <w:shd w:val="clear" w:color="auto" w:fill="FFFFFF"/>
+        </w:rPr>
+        <w:t>'right'</w:t>
+      </w:r>
       <w:r>
         <w:rPr>
           <w:rFonts w:ascii="Consolas" w:eastAsia="Times New Roman" w:hAnsi="Consolas" w:cs="Times New Roman"/>
@@ -117,19 +146,81 @@
           <w:bdr w:val="none" w:sz="0" w:space="0" w:color="auto" w:frame="1"/>
           <w:shd w:val="clear" w:color="auto" w:fill="FFFFFF"/>
         </w:rPr>
-        <w:t>((None, </w:t>
-      </w:r>
-      <w:r>
-        <w:rPr>
-          <w:rFonts w:ascii="Consolas" w:eastAsia="Times New Roman" w:hAnsi="Consolas" w:cs="Times New Roman"/>
-          <w:color w:val="0000FF"/>
-          <w:sz w:val="18"/>
-          <w:szCs w:val="18"/>
-          <w:bdr w:val="none" w:sz="0" w:space="0" w:color="auto" w:frame="1"/>
-          <w:shd w:val="clear" w:color="auto" w:fill="FFFFFF"/>
-        </w:rPr>
-        <w:t>'forward'</w:t>
-      </w:r>
+        <w:t>))</w:t>
+      </w:r>
+    </w:p>
+    <w:p>
+      <w:pPr>
+        <w:rPr>
+          <w:rFonts w:ascii="Helvetica" w:hAnsi="Helvetica"/>
+        </w:rPr>
+      </w:pPr>
+    </w:p>
+    <w:p>
+      <w:pPr>
+        <w:rPr>
+          <w:rFonts w:ascii="Helvetica" w:hAnsi="Helvetica"/>
+        </w:rPr>
+      </w:pPr>
+      <w:r>
+        <w:rPr>
+          <w:rFonts w:ascii="Helvetica" w:hAnsi="Helvetica"/>
+        </w:rPr>
+        <w:t>The agent would sometimes find its destination and occasionally not (within a</w:t>
+      </w:r>
+      <w:r>
+        <w:rPr>
+          <w:rFonts w:ascii="Helvetica" w:hAnsi="Helvetica"/>
+        </w:rPr>
+        <w:t>n</w:t>
+      </w:r>
+      <w:r>
+        <w:rPr>
+          <w:rFonts w:ascii="Helvetica" w:hAnsi="Helvetica"/>
+        </w:rPr>
+        <w:t xml:space="preserve"> </w:t>
+      </w:r>
+      <w:r>
+        <w:rPr>
+          <w:rFonts w:ascii="Helvetica" w:hAnsi="Helvetica"/>
+        </w:rPr>
+        <w:t xml:space="preserve">extended period of </w:t>
+      </w:r>
+      <w:r>
+        <w:rPr>
+          <w:rFonts w:ascii="Helvetica" w:hAnsi="Helvetica"/>
+        </w:rPr>
+        <w:t xml:space="preserve">time before terminating the program) find its destination.  </w:t>
+      </w:r>
+      <w:r>
+        <w:rPr>
+          <w:rFonts w:ascii="Helvetica" w:hAnsi="Helvetica"/>
+        </w:rPr>
+        <w:t>Furthermore, using simple random choices, the agent would not find its destination within the deadline.  The action definition was updated as suggested in a number of forum posts</w:t>
+      </w:r>
+      <w:r>
+        <w:rPr>
+          <w:rFonts w:ascii="Helvetica" w:hAnsi="Helvetica"/>
+        </w:rPr>
+        <w:t>:</w:t>
+      </w:r>
+    </w:p>
+    <w:p>
+      <w:pPr>
+        <w:rPr>
+          <w:rFonts w:ascii="Helvetica" w:hAnsi="Helvetica"/>
+        </w:rPr>
+      </w:pPr>
+    </w:p>
+    <w:p>
+      <w:pPr>
+        <w:ind w:firstLine="720"/>
+        <w:rPr>
+          <w:rFonts w:ascii="Times" w:eastAsia="Times New Roman" w:hAnsi="Times" w:cs="Times New Roman"/>
+          <w:sz w:val="20"/>
+          <w:szCs w:val="20"/>
+        </w:rPr>
+      </w:pPr>
       <w:r>
         <w:rPr>
           <w:rFonts w:ascii="Consolas" w:eastAsia="Times New Roman" w:hAnsi="Consolas" w:cs="Times New Roman"/>
@@ -139,162 +230,8 @@
           <w:bdr w:val="none" w:sz="0" w:space="0" w:color="auto" w:frame="1"/>
           <w:shd w:val="clear" w:color="auto" w:fill="FFFFFF"/>
         </w:rPr>
-        <w:t>, </w:t>
-      </w:r>
-      <w:r>
-        <w:rPr>
-          <w:rFonts w:ascii="Consolas" w:eastAsia="Times New Roman" w:hAnsi="Consolas" w:cs="Times New Roman"/>
-          <w:color w:val="0000FF"/>
-          <w:sz w:val="18"/>
-          <w:szCs w:val="18"/>
-          <w:bdr w:val="none" w:sz="0" w:space="0" w:color="auto" w:frame="1"/>
-          <w:shd w:val="clear" w:color="auto" w:fill="FFFFFF"/>
-        </w:rPr>
-        <w:t>'left'</w:t>
-      </w:r>
-      <w:r>
-        <w:rPr>
-          <w:rFonts w:ascii="Consolas" w:eastAsia="Times New Roman" w:hAnsi="Consolas" w:cs="Times New Roman"/>
-          <w:color w:val="000000"/>
-          <w:sz w:val="18"/>
-          <w:szCs w:val="18"/>
-          <w:bdr w:val="none" w:sz="0" w:space="0" w:color="auto" w:frame="1"/>
-          <w:shd w:val="clear" w:color="auto" w:fill="FFFFFF"/>
-        </w:rPr>
-        <w:t>, </w:t>
-      </w:r>
-      <w:r>
-        <w:rPr>
-          <w:rFonts w:ascii="Consolas" w:eastAsia="Times New Roman" w:hAnsi="Consolas" w:cs="Times New Roman"/>
-          <w:color w:val="0000FF"/>
-          <w:sz w:val="18"/>
-          <w:szCs w:val="18"/>
-          <w:bdr w:val="none" w:sz="0" w:space="0" w:color="auto" w:frame="1"/>
-          <w:shd w:val="clear" w:color="auto" w:fill="FFFFFF"/>
-        </w:rPr>
-        <w:t>'right'</w:t>
-      </w:r>
-      <w:r>
-        <w:rPr>
-          <w:rFonts w:ascii="Consolas" w:eastAsia="Times New Roman" w:hAnsi="Consolas" w:cs="Times New Roman"/>
-          <w:color w:val="000000"/>
-          <w:sz w:val="18"/>
-          <w:szCs w:val="18"/>
-          <w:bdr w:val="none" w:sz="0" w:space="0" w:color="auto" w:frame="1"/>
-          <w:shd w:val="clear" w:color="auto" w:fill="FFFFFF"/>
-        </w:rPr>
-        <w:t>))</w:t>
-      </w:r>
-    </w:p>
-    <w:p>
-      <w:pPr>
-        <w:rPr>
-          <w:rFonts w:ascii="Helvetica" w:hAnsi="Helvetica"/>
-        </w:rPr>
-      </w:pPr>
-    </w:p>
-    <w:p>
-      <w:pPr>
-        <w:rPr>
-          <w:rFonts w:ascii="Helvetica" w:hAnsi="Helvetica"/>
-        </w:rPr>
-      </w:pPr>
-      <w:r>
-        <w:rPr>
-          <w:rFonts w:ascii="Helvetica" w:hAnsi="Helvetica"/>
-        </w:rPr>
-        <w:t>The agent would sometimes find its destination and occasionally not (within a</w:t>
-      </w:r>
-      <w:r>
-        <w:rPr>
-          <w:rFonts w:ascii="Helvetica" w:hAnsi="Helvetica"/>
-        </w:rPr>
-        <w:t>n</w:t>
-      </w:r>
-      <w:r>
-        <w:rPr>
-          <w:rFonts w:ascii="Helvetica" w:hAnsi="Helvetica"/>
-        </w:rPr>
-        <w:t xml:space="preserve"> </w:t>
-      </w:r>
-      <w:r>
-        <w:rPr>
-          <w:rFonts w:ascii="Helvetica" w:hAnsi="Helvetica"/>
-        </w:rPr>
-        <w:t xml:space="preserve">extended period of </w:t>
-      </w:r>
-      <w:r>
-        <w:rPr>
-          <w:rFonts w:ascii="Helvetica" w:hAnsi="Helvetica"/>
-        </w:rPr>
-        <w:t xml:space="preserve">time before terminating the program) find its destination.  </w:t>
-      </w:r>
-      <w:r>
-        <w:rPr>
-          <w:rFonts w:ascii="Helvetica" w:hAnsi="Helvetica"/>
-        </w:rPr>
-        <w:t>Furthermore, using simple random choices, the agent would not find its destination within the deadline.  The action definition was updated as suggested in a number of forum posts</w:t>
-      </w:r>
-      <w:r>
-        <w:rPr>
-          <w:rFonts w:ascii="Helvetica" w:hAnsi="Helvetica"/>
-        </w:rPr>
-        <w:t>:</w:t>
-      </w:r>
-    </w:p>
-    <w:p>
-      <w:pPr>
-        <w:rPr>
-          <w:rFonts w:ascii="Helvetica" w:hAnsi="Helvetica"/>
-        </w:rPr>
-      </w:pPr>
-    </w:p>
-    <w:p>
-      <w:pPr>
-        <w:ind w:firstLine="720"/>
-        <w:rPr>
-          <w:rFonts w:ascii="Times" w:eastAsia="Times New Roman" w:hAnsi="Times" w:cs="Times New Roman"/>
-          <w:sz w:val="20"/>
-          <w:szCs w:val="20"/>
-        </w:rPr>
-      </w:pPr>
-      <w:proofErr w:type="gramStart"/>
-      <w:r>
-        <w:rPr>
-          <w:rFonts w:ascii="Consolas" w:eastAsia="Times New Roman" w:hAnsi="Consolas" w:cs="Times New Roman"/>
-          <w:color w:val="000000"/>
-          <w:sz w:val="18"/>
-          <w:szCs w:val="18"/>
-          <w:bdr w:val="none" w:sz="0" w:space="0" w:color="auto" w:frame="1"/>
-          <w:shd w:val="clear" w:color="auto" w:fill="FFFFFF"/>
-        </w:rPr>
-        <w:t>action</w:t>
-      </w:r>
-      <w:proofErr w:type="gramEnd"/>
-      <w:r>
-        <w:rPr>
-          <w:rFonts w:ascii="Consolas" w:eastAsia="Times New Roman" w:hAnsi="Consolas" w:cs="Times New Roman"/>
-          <w:color w:val="000000"/>
-          <w:sz w:val="18"/>
-          <w:szCs w:val="18"/>
-          <w:bdr w:val="none" w:sz="0" w:space="0" w:color="auto" w:frame="1"/>
-          <w:shd w:val="clear" w:color="auto" w:fill="FFFFFF"/>
-        </w:rPr>
-        <w:t> = </w:t>
-      </w:r>
-      <w:proofErr w:type="spellStart"/>
-      <w:r>
-        <w:rPr>
-          <w:rFonts w:ascii="Consolas" w:eastAsia="Times New Roman" w:hAnsi="Consolas" w:cs="Times New Roman"/>
-          <w:color w:val="000000"/>
-          <w:sz w:val="18"/>
-          <w:szCs w:val="18"/>
-          <w:bdr w:val="none" w:sz="0" w:space="0" w:color="auto" w:frame="1"/>
-          <w:shd w:val="clear" w:color="auto" w:fill="FFFFFF"/>
-        </w:rPr>
-        <w:t>self.next_waypoint</w:t>
-      </w:r>
-      <w:proofErr w:type="spellEnd"/>
+        <w:t>action = self.next_waypoint</w:t>
+      </w:r>
     </w:p>
     <w:p>
       <w:pPr>
@@ -467,28 +404,146 @@
         <w:rPr>
           <w:rFonts w:ascii="Helvetica" w:hAnsi="Helvetica"/>
         </w:rPr>
-        <w:t xml:space="preserve">When </w:t>
-      </w:r>
-      <w:proofErr w:type="gramStart"/>
-      <w:r>
-        <w:rPr>
-          <w:rFonts w:ascii="Helvetica" w:hAnsi="Helvetica"/>
-        </w:rPr>
-        <w:t>q-learning</w:t>
-      </w:r>
-      <w:proofErr w:type="gramEnd"/>
-      <w:r>
-        <w:rPr>
-          <w:rFonts w:ascii="Helvetica" w:hAnsi="Helvetica"/>
-        </w:rPr>
-        <w:t xml:space="preserve"> was initially implemented, the agent took an extremely long</w:t>
-      </w:r>
-      <w:r>
-        <w:rPr>
-          <w:rFonts w:ascii="Helvetica" w:hAnsi="Helvetica"/>
-        </w:rPr>
-        <w:t xml:space="preserve"> time to reach its destination.  The agent would repeatedly get stuck in suboptimal actions since it was looking for the max of similar states.</w:t>
-      </w:r>
+        <w:t>When q-learning was initially implemented, the agent took an extremely long time to reach its destination.  The agent would repeatedly get stuck in suboptimal actions since it was looking for the max of similar states.</w:t>
+      </w:r>
+    </w:p>
+    <w:p>
+      <w:pPr>
+        <w:rPr>
+          <w:rFonts w:ascii="Helvetica" w:hAnsi="Helvetica"/>
+        </w:rPr>
+      </w:pPr>
+    </w:p>
+    <w:p>
+      <w:pPr>
+        <w:rPr>
+          <w:rFonts w:ascii="Helvetica" w:hAnsi="Helvetica"/>
+        </w:rPr>
+      </w:pPr>
+      <w:r>
+        <w:rPr>
+          <w:rFonts w:ascii="Helvetica" w:hAnsi="Helvetica"/>
+        </w:rPr>
+        <w:t>When state was updated to include next_waypoint the agent began to find reach its destination much more quickly.  However, the agent did encounter an issue with red lights.  The agent, after next_waypoint was included in state, repeatedly chose to go forward even if the light was red.</w:t>
+      </w:r>
+    </w:p>
+    <w:p>
+      <w:pPr>
+        <w:rPr>
+          <w:rFonts w:ascii="Helvetica" w:hAnsi="Helvetica"/>
+        </w:rPr>
+      </w:pPr>
+    </w:p>
+    <w:p>
+      <w:pPr>
+        <w:rPr>
+          <w:rFonts w:ascii="Helvetica Neue" w:hAnsi="Helvetica Neue"/>
+          <w:b/>
+          <w:sz w:val="30"/>
+          <w:szCs w:val="30"/>
+        </w:rPr>
+      </w:pPr>
+    </w:p>
+    <w:p>
+      <w:pPr>
+        <w:rPr>
+          <w:rFonts w:ascii="Helvetica Neue" w:hAnsi="Helvetica Neue"/>
+          <w:b/>
+          <w:sz w:val="30"/>
+          <w:szCs w:val="30"/>
+        </w:rPr>
+      </w:pPr>
+      <w:r>
+        <w:rPr>
+          <w:rFonts w:ascii="Helvetica Neue" w:hAnsi="Helvetica Neue"/>
+          <w:b/>
+          <w:sz w:val="30"/>
+          <w:szCs w:val="30"/>
+        </w:rPr>
+        <w:lastRenderedPageBreak/>
+        <w:t>Enhancing the Driving Agent</w:t>
+      </w:r>
+    </w:p>
+    <w:p>
+      <w:pPr>
+        <w:rPr>
+          <w:rFonts w:ascii="Helvetica" w:hAnsi="Helvetica"/>
+        </w:rPr>
+      </w:pPr>
+    </w:p>
+    <w:p>
+      <w:pPr>
+        <w:rPr>
+          <w:rFonts w:ascii="Helvetica" w:hAnsi="Helvetica"/>
+        </w:rPr>
+      </w:pPr>
+      <w:r>
+        <w:rPr>
+          <w:rFonts w:ascii="Helvetica" w:hAnsi="Helvetica"/>
+        </w:rPr>
+        <w:t>In an effort to improve the driving agent I updated gamma in an effort to minimize it’s effect on the agents actions.  Since over time the optimal action in each state will be known, I want to minimize gamma in order to have the agent use this known optimal action.  In order to do so, gamma is initialized at 1 and over time the number of trials decreases gamma so its impact on the agents’ actions are minimized.  Gamma is decreased by the following definition:</w:t>
+      </w:r>
+    </w:p>
+    <w:p>
+      <w:pPr>
+        <w:rPr>
+          <w:rFonts w:ascii="Helvetica" w:hAnsi="Helvetica"/>
+        </w:rPr>
+      </w:pPr>
+    </w:p>
+    <w:p>
+      <w:pPr>
+        <w:ind w:left="720" w:firstLine="720"/>
+        <w:rPr>
+          <w:rFonts w:ascii="Consolas" w:hAnsi="Consolas"/>
+          <w:sz w:val="18"/>
+          <w:szCs w:val="18"/>
+        </w:rPr>
+      </w:pPr>
+      <w:r>
+        <w:rPr>
+          <w:rFonts w:ascii="Consolas" w:hAnsi="Consolas"/>
+          <w:sz w:val="18"/>
+          <w:szCs w:val="18"/>
+        </w:rPr>
+        <w:t>gamma = 1 / len(self.q_table)</w:t>
+      </w:r>
+    </w:p>
+    <w:p>
+      <w:pPr>
+        <w:rPr>
+          <w:rFonts w:ascii="Consolas" w:hAnsi="Consolas"/>
+          <w:sz w:val="18"/>
+          <w:szCs w:val="18"/>
+        </w:rPr>
+      </w:pPr>
+    </w:p>
+    <w:p>
+      <w:pPr>
+        <w:rPr>
+          <w:rFonts w:ascii="Helvetica" w:hAnsi="Helvetica"/>
+        </w:rPr>
+      </w:pPr>
+      <w:r>
+        <w:rPr>
+          <w:rFonts w:ascii="Helvetica" w:hAnsi="Helvetica"/>
+        </w:rPr>
+        <w:t>This was inspired by a number of discussions in the forums.</w:t>
+      </w:r>
+      <w:r>
+        <w:rPr>
+          <w:rStyle w:val="FootnoteReference"/>
+          <w:rFonts w:ascii="Helvetica" w:hAnsi="Helvetica"/>
+        </w:rPr>
+        <w:footnoteReference w:id="1"/>
+      </w:r>
+    </w:p>
+    <w:p>
+      <w:pPr>
+        <w:rPr>
+          <w:rFonts w:ascii="Helvetica" w:hAnsi="Helvetica"/>
+        </w:rPr>
+      </w:pPr>
     </w:p>
     <w:p>
       <w:pPr>
@@ -497,6 +552,14 @@
         </w:rPr>
       </w:pPr>
       <w:bookmarkStart w:id="0" w:name="_GoBack"/>
+      <w:bookmarkEnd w:id="0"/>
+    </w:p>
+    <w:p>
+      <w:pPr>
+        <w:rPr>
+          <w:rFonts w:ascii="Helvetica" w:hAnsi="Helvetica"/>
+        </w:rPr>
+      </w:pPr>
     </w:p>
     <w:p>
       <w:pPr>
@@ -569,7 +632,6 @@
         </w:rPr>
       </w:pPr>
     </w:p>
-    <w:bookmarkEnd w:id="0"/>
     <w:p>
       <w:pPr>
         <w:rPr>
@@ -585,6 +647,67 @@
     </w:sectPr>
   </w:body>
 </w:document>
+</file>
+
+<file path=word/endnotes.xml><?xml version="1.0" encoding="utf-8"?>
+<w:endnotes xmlns:wpc="http://schemas.microsoft.com/office/word/2010/wordprocessingCanvas" xmlns:mo="http://schemas.microsoft.com/office/mac/office/2008/main" xmlns:mc="http://schemas.openxmlformats.org/markup-compatibility/2006" xmlns:mv="urn:schemas-microsoft-com:mac:vml" xmlns:o="urn:schemas-microsoft-com:office:office" xmlns:r="http://schemas.openxmlformats.org/officeDocument/2006/relationships" xmlns:m="http://schemas.openxmlformats.org/officeDocument/2006/math" xmlns:v="urn:schemas-microsoft-com:vml" xmlns:wp14="http://schemas.microsoft.com/office/word/2010/wordprocessingDrawing" xmlns:wp="http://schemas.openxmlformats.org/drawingml/2006/wordprocessingDrawing" xmlns:w10="urn:schemas-microsoft-com:office:word" xmlns:w="http://schemas.openxmlformats.org/wordprocessingml/2006/main" xmlns:w14="http://schemas.microsoft.com/office/word/2010/wordml" xmlns:wpg="http://schemas.microsoft.com/office/word/2010/wordprocessingGroup" xmlns:wpi="http://schemas.microsoft.com/office/word/2010/wordprocessingInk" xmlns:wne="http://schemas.microsoft.com/office/word/2006/wordml" xmlns:wps="http://schemas.microsoft.com/office/word/2010/wordprocessingShape" mc:Ignorable="w14 wp14">
+  <w:endnote w:type="separator" w:id="-1">
+    <w:p>
+      <w:r>
+        <w:separator/>
+      </w:r>
+    </w:p>
+  </w:endnote>
+  <w:endnote w:type="continuationSeparator" w:id="0">
+    <w:p>
+      <w:r>
+        <w:continuationSeparator/>
+      </w:r>
+    </w:p>
+  </w:endnote>
+</w:endnotes>
+</file>
+
+<file path=word/footnotes.xml><?xml version="1.0" encoding="utf-8"?>
+<w:footnotes xmlns:wpc="http://schemas.microsoft.com/office/word/2010/wordprocessingCanvas" xmlns:mo="http://schemas.microsoft.com/office/mac/office/2008/main" xmlns:mc="http://schemas.openxmlformats.org/markup-compatibility/2006" xmlns:mv="urn:schemas-microsoft-com:mac:vml" xmlns:o="urn:schemas-microsoft-com:office:office" xmlns:r="http://schemas.openxmlformats.org/officeDocument/2006/relationships" xmlns:m="http://schemas.openxmlformats.org/officeDocument/2006/math" xmlns:v="urn:schemas-microsoft-com:vml" xmlns:wp14="http://schemas.microsoft.com/office/word/2010/wordprocessingDrawing" xmlns:wp="http://schemas.openxmlformats.org/drawingml/2006/wordprocessingDrawing" xmlns:w10="urn:schemas-microsoft-com:office:word" xmlns:w="http://schemas.openxmlformats.org/wordprocessingml/2006/main" xmlns:w14="http://schemas.microsoft.com/office/word/2010/wordml" xmlns:wpg="http://schemas.microsoft.com/office/word/2010/wordprocessingGroup" xmlns:wpi="http://schemas.microsoft.com/office/word/2010/wordprocessingInk" xmlns:wne="http://schemas.microsoft.com/office/word/2006/wordml" xmlns:wps="http://schemas.microsoft.com/office/word/2010/wordprocessingShape" mc:Ignorable="w14 wp14">
+  <w:footnote w:type="separator" w:id="-1">
+    <w:p>
+      <w:r>
+        <w:separator/>
+      </w:r>
+    </w:p>
+  </w:footnote>
+  <w:footnote w:type="continuationSeparator" w:id="0">
+    <w:p>
+      <w:r>
+        <w:continuationSeparator/>
+      </w:r>
+    </w:p>
+  </w:footnote>
+  <w:footnote w:id="1">
+    <w:p>
+      <w:pPr>
+        <w:pStyle w:val="FootnoteText"/>
+      </w:pPr>
+      <w:r>
+        <w:rPr>
+          <w:rStyle w:val="FootnoteReference"/>
+        </w:rPr>
+        <w:footnoteRef/>
+      </w:r>
+      <w:r>
+        <w:t xml:space="preserve"> </w:t>
+      </w:r>
+      <w:r>
+        <w:rPr>
+          <w:sz w:val="18"/>
+          <w:szCs w:val="18"/>
+        </w:rPr>
+        <w:t>https://discussions.udacity.com/t/question-on-the-maximization-step/170555/5</w:t>
+      </w:r>
+    </w:p>
+  </w:footnote>
+</w:footnotes>
 </file>
 
 <file path=word/styles.xml><?xml version="1.0" encoding="utf-8"?>
@@ -865,6 +988,31 @@
       <w:bCs/>
       <w:sz w:val="27"/>
       <w:szCs w:val="27"/>
+    </w:rPr>
+  </w:style>
+  <w:style w:type="paragraph" w:styleId="FootnoteText">
+    <w:name w:val="footnote text"/>
+    <w:basedOn w:val="Normal"/>
+    <w:link w:val="FootnoteTextChar"/>
+    <w:uiPriority w:val="99"/>
+    <w:unhideWhenUsed/>
+    <w:rsid w:val="001342C1"/>
+  </w:style>
+  <w:style w:type="character" w:customStyle="1" w:styleId="FootnoteTextChar">
+    <w:name w:val="Footnote Text Char"/>
+    <w:basedOn w:val="DefaultParagraphFont"/>
+    <w:link w:val="FootnoteText"/>
+    <w:uiPriority w:val="99"/>
+    <w:rsid w:val="001342C1"/>
+  </w:style>
+  <w:style w:type="character" w:styleId="FootnoteReference">
+    <w:name w:val="footnote reference"/>
+    <w:basedOn w:val="DefaultParagraphFont"/>
+    <w:uiPriority w:val="99"/>
+    <w:unhideWhenUsed/>
+    <w:rsid w:val="001342C1"/>
+    <w:rPr>
+      <w:vertAlign w:val="superscript"/>
     </w:rPr>
   </w:style>
 </w:styles>
@@ -1148,6 +1296,31 @@
       <w:bCs/>
       <w:sz w:val="27"/>
       <w:szCs w:val="27"/>
+    </w:rPr>
+  </w:style>
+  <w:style w:type="paragraph" w:styleId="FootnoteText">
+    <w:name w:val="footnote text"/>
+    <w:basedOn w:val="Normal"/>
+    <w:link w:val="FootnoteTextChar"/>
+    <w:uiPriority w:val="99"/>
+    <w:unhideWhenUsed/>
+    <w:rsid w:val="001342C1"/>
+  </w:style>
+  <w:style w:type="character" w:customStyle="1" w:styleId="FootnoteTextChar">
+    <w:name w:val="Footnote Text Char"/>
+    <w:basedOn w:val="DefaultParagraphFont"/>
+    <w:link w:val="FootnoteText"/>
+    <w:uiPriority w:val="99"/>
+    <w:rsid w:val="001342C1"/>
+  </w:style>
+  <w:style w:type="character" w:styleId="FootnoteReference">
+    <w:name w:val="footnote reference"/>
+    <w:basedOn w:val="DefaultParagraphFont"/>
+    <w:uiPriority w:val="99"/>
+    <w:unhideWhenUsed/>
+    <w:rsid w:val="001342C1"/>
+    <w:rPr>
+      <w:vertAlign w:val="superscript"/>
     </w:rPr>
   </w:style>
 </w:styles>

</xml_diff>

<commit_message>
Update report to discuss new alpha.
</commit_message>
<xml_diff>
--- a/smartcab/Report.docx
+++ b/smartcab/Report.docx
@@ -5,32 +5,14 @@
     <w:p>
       <w:pPr>
         <w:rPr>
-          <w:rFonts w:ascii="Times" w:eastAsia="Times New Roman" w:hAnsi="Times" w:cs="Times New Roman"/>
-          <w:sz w:val="20"/>
-          <w:szCs w:val="20"/>
-        </w:rPr>
-      </w:pPr>
-      <w:r>
-        <w:rPr>
-          <w:rFonts w:ascii="Helvetica Neue" w:eastAsia="Times New Roman" w:hAnsi="Helvetica Neue" w:cs="Times New Roman"/>
-          <w:i/>
-          <w:iCs/>
-          <w:color w:val="333333"/>
-          <w:shd w:val="clear" w:color="auto" w:fill="FFFFFF"/>
-        </w:rPr>
-        <w:t>In your report, mention what you see in the agent’s behavior. Does it eventually make it to the target location?</w:t>
-      </w:r>
-    </w:p>
-    <w:p/>
-    <w:p>
-      <w:pPr>
-        <w:rPr>
           <w:rFonts w:ascii="Helvetica" w:hAnsi="Helvetica"/>
           <w:b/>
           <w:sz w:val="28"/>
           <w:szCs w:val="28"/>
         </w:rPr>
       </w:pPr>
+      <w:bookmarkStart w:id="0" w:name="_GoBack"/>
+      <w:bookmarkEnd w:id="0"/>
       <w:r>
         <w:rPr>
           <w:rFonts w:ascii="Helvetica" w:hAnsi="Helvetica"/>
@@ -460,27 +442,27 @@
           <w:sz w:val="30"/>
           <w:szCs w:val="30"/>
         </w:rPr>
+        <w:t>Enhancing the Driving Agent</w:t>
+      </w:r>
+    </w:p>
+    <w:p>
+      <w:pPr>
+        <w:rPr>
+          <w:rFonts w:ascii="Helvetica" w:hAnsi="Helvetica"/>
+        </w:rPr>
+      </w:pPr>
+    </w:p>
+    <w:p>
+      <w:pPr>
+        <w:rPr>
+          <w:rFonts w:ascii="Helvetica" w:hAnsi="Helvetica"/>
+        </w:rPr>
+      </w:pPr>
+      <w:r>
+        <w:rPr>
+          <w:rFonts w:ascii="Helvetica" w:hAnsi="Helvetica"/>
+        </w:rPr>
         <w:lastRenderedPageBreak/>
-        <w:t>Enhancing the Driving Agent</w:t>
-      </w:r>
-    </w:p>
-    <w:p>
-      <w:pPr>
-        <w:rPr>
-          <w:rFonts w:ascii="Helvetica" w:hAnsi="Helvetica"/>
-        </w:rPr>
-      </w:pPr>
-    </w:p>
-    <w:p>
-      <w:pPr>
-        <w:rPr>
-          <w:rFonts w:ascii="Helvetica" w:hAnsi="Helvetica"/>
-        </w:rPr>
-      </w:pPr>
-      <w:r>
-        <w:rPr>
-          <w:rFonts w:ascii="Helvetica" w:hAnsi="Helvetica"/>
-        </w:rPr>
         <w:t>In an effort to improve the driving agent I updated gamma in an effort to minimize it’s effect on the agents actions.  Since over time the optimal action in each state will be known, I want to minimize gamma in order to have the agent use this known optimal action.  In order to do so, gamma is initialized at 1 and over time the number of trials decreases gamma so its impact on the agents’ actions are minimized.  Gamma is decreased by the following definition:</w:t>
       </w:r>
     </w:p>
@@ -551,86 +533,77 @@
           <w:rFonts w:ascii="Helvetica" w:hAnsi="Helvetica"/>
         </w:rPr>
       </w:pPr>
-      <w:bookmarkStart w:id="0" w:name="_GoBack"/>
-      <w:bookmarkEnd w:id="0"/>
-    </w:p>
-    <w:p>
-      <w:pPr>
-        <w:rPr>
-          <w:rFonts w:ascii="Helvetica" w:hAnsi="Helvetica"/>
-        </w:rPr>
-      </w:pPr>
-    </w:p>
-    <w:p>
-      <w:pPr>
+      <w:r>
+        <w:rPr>
+          <w:rFonts w:ascii="Helvetica" w:hAnsi="Helvetica"/>
+        </w:rPr>
+        <w:t>Based on the same reasoning as gamma above, I then updated the definition of alpha in order to minimize the impact of the learning rate, as the optimal actions become known over time.  I gave alpha the same definition as gamma above:</w:t>
+      </w:r>
+    </w:p>
+    <w:p>
+      <w:pPr>
+        <w:rPr>
+          <w:rFonts w:ascii="Helvetica" w:hAnsi="Helvetica"/>
+        </w:rPr>
+      </w:pPr>
+    </w:p>
+    <w:p>
+      <w:pPr>
+        <w:ind w:left="720" w:firstLine="720"/>
+        <w:rPr>
+          <w:rFonts w:ascii="Consolas" w:hAnsi="Consolas"/>
+          <w:sz w:val="18"/>
+          <w:szCs w:val="18"/>
+        </w:rPr>
+      </w:pPr>
+      <w:r>
+        <w:rPr>
+          <w:rFonts w:ascii="Consolas" w:hAnsi="Consolas"/>
+          <w:sz w:val="18"/>
+          <w:szCs w:val="18"/>
+        </w:rPr>
+        <w:t>alpha = 1 / len(self.q_table)</w:t>
+      </w:r>
+    </w:p>
+    <w:p>
+      <w:pPr>
+        <w:rPr>
+          <w:rFonts w:ascii="Helvetica" w:hAnsi="Helvetica"/>
+        </w:rPr>
+      </w:pPr>
+    </w:p>
+    <w:p>
+      <w:pPr>
+        <w:rPr>
+          <w:rFonts w:ascii="Helvetica" w:eastAsia="Times New Roman" w:hAnsi="Helvetica" w:cs="Times New Roman"/>
+        </w:rPr>
+      </w:pPr>
+      <w:r>
+        <w:rPr>
+          <w:rFonts w:ascii="Helvetica" w:hAnsi="Helvetica"/>
+        </w:rPr>
+        <w:t>With the updated alpha &amp; gamma it seems as though the agent experiences a bit of an improvement over time.  The agent seems to take less time to reach the destination.  However, it is not entirely clear whether or not the agent is finding the o</w:t>
+      </w:r>
+      <w:r>
+        <w:rPr>
+          <w:rFonts w:ascii="Helvetica" w:hAnsi="Helvetica"/>
+        </w:rPr>
+        <w:t>ptimal action is certain states (primarily when the light is red and there is no oncoming traffic or other cars to the right or left.)</w:t>
+      </w:r>
+      <w:r>
         <w:rPr>
           <w:rFonts w:ascii="Times" w:eastAsia="Times New Roman" w:hAnsi="Times" w:cs="Times New Roman"/>
           <w:sz w:val="20"/>
           <w:szCs w:val="20"/>
         </w:rPr>
-      </w:pPr>
-      <w:r>
-        <w:rPr>
-          <w:rFonts w:ascii="Helvetica Neue" w:eastAsia="Times New Roman" w:hAnsi="Helvetica Neue" w:cs="Times New Roman"/>
-          <w:i/>
-          <w:iCs/>
-          <w:color w:val="333333"/>
-          <w:shd w:val="clear" w:color="auto" w:fill="FFFFFF"/>
-        </w:rPr>
-        <w:t>What changes do you notice in the agent’s behavior?</w:t>
-      </w:r>
-    </w:p>
-    <w:p>
-      <w:pPr>
-        <w:rPr>
-          <w:rFonts w:ascii="Helvetica" w:hAnsi="Helvetica"/>
-        </w:rPr>
-      </w:pPr>
-    </w:p>
-    <w:p>
-      <w:pPr>
-        <w:spacing w:after="240" w:line="384" w:lineRule="atLeast"/>
-        <w:rPr>
-          <w:rFonts w:ascii="Helvetica Neue" w:hAnsi="Helvetica Neue" w:cs="Times New Roman"/>
-          <w:color w:val="333333"/>
-        </w:rPr>
-      </w:pPr>
-      <w:r>
-        <w:rPr>
-          <w:rFonts w:ascii="Helvetica Neue" w:hAnsi="Helvetica Neue" w:cs="Times New Roman"/>
-          <w:i/>
-          <w:iCs/>
-          <w:color w:val="333333"/>
-        </w:rPr>
-        <w:t>Report what changes you made to your basic implementation of Q-Learning to achieve the final version of the agent. How well does it perform?</w:t>
-      </w:r>
-    </w:p>
-    <w:p>
-      <w:pPr>
-        <w:spacing w:after="240" w:line="384" w:lineRule="atLeast"/>
-        <w:rPr>
-          <w:rFonts w:ascii="Helvetica Neue" w:hAnsi="Helvetica Neue" w:cs="Times New Roman"/>
-          <w:color w:val="333333"/>
-        </w:rPr>
-      </w:pPr>
-      <w:r>
-        <w:rPr>
-          <w:rFonts w:ascii="Helvetica Neue" w:hAnsi="Helvetica Neue" w:cs="Times New Roman"/>
-          <w:i/>
-          <w:iCs/>
-          <w:color w:val="333333"/>
-        </w:rPr>
-        <w:t>Does your agent get close to finding an optimal policy, i.e. reach the destination in the minimum possible time, and not incur any penalties?</w:t>
-      </w:r>
-    </w:p>
-    <w:p>
-      <w:pPr>
-        <w:rPr>
-          <w:rFonts w:ascii="Times" w:eastAsia="Times New Roman" w:hAnsi="Times" w:cs="Times New Roman"/>
-          <w:sz w:val="20"/>
-          <w:szCs w:val="20"/>
-        </w:rPr>
-      </w:pPr>
+        <w:t xml:space="preserve"> </w:t>
+      </w:r>
+      <w:r>
+        <w:rPr>
+          <w:rFonts w:ascii="Helvetica" w:eastAsia="Times New Roman" w:hAnsi="Helvetica" w:cs="Times New Roman"/>
+        </w:rPr>
+        <w:t xml:space="preserve">  That being said, the agent does seem to become more efficient over time.</w:t>
+      </w:r>
     </w:p>
     <w:p>
       <w:pPr>

</xml_diff>

<commit_message>
Update report to include additional resources. Forgot to include in previous update.
</commit_message>
<xml_diff>
--- a/smartcab/Report.docx
+++ b/smartcab/Report.docx
@@ -11,8 +11,6 @@
           <w:szCs w:val="28"/>
         </w:rPr>
       </w:pPr>
-      <w:bookmarkStart w:id="0" w:name="_GoBack"/>
-      <w:bookmarkEnd w:id="0"/>
       <w:r>
         <w:rPr>
           <w:rFonts w:ascii="Helvetica" w:hAnsi="Helvetica"/>
@@ -53,6 +51,7 @@
           <w:szCs w:val="20"/>
         </w:rPr>
       </w:pPr>
+      <w:proofErr w:type="gramStart"/>
       <w:r>
         <w:rPr>
           <w:rFonts w:ascii="Consolas" w:eastAsia="Times New Roman" w:hAnsi="Consolas" w:cs="Times New Roman"/>
@@ -62,7 +61,43 @@
           <w:bdr w:val="none" w:sz="0" w:space="0" w:color="auto" w:frame="1"/>
           <w:shd w:val="clear" w:color="auto" w:fill="FFFFFF"/>
         </w:rPr>
-        <w:t>action = random.choice((None, </w:t>
+        <w:t>action</w:t>
+      </w:r>
+      <w:proofErr w:type="gramEnd"/>
+      <w:r>
+        <w:rPr>
+          <w:rFonts w:ascii="Consolas" w:eastAsia="Times New Roman" w:hAnsi="Consolas" w:cs="Times New Roman"/>
+          <w:color w:val="000000"/>
+          <w:sz w:val="18"/>
+          <w:szCs w:val="18"/>
+          <w:bdr w:val="none" w:sz="0" w:space="0" w:color="auto" w:frame="1"/>
+          <w:shd w:val="clear" w:color="auto" w:fill="FFFFFF"/>
+        </w:rPr>
+        <w:t> = </w:t>
+      </w:r>
+      <w:proofErr w:type="spellStart"/>
+      <w:r>
+        <w:rPr>
+          <w:rFonts w:ascii="Consolas" w:eastAsia="Times New Roman" w:hAnsi="Consolas" w:cs="Times New Roman"/>
+          <w:color w:val="000000"/>
+          <w:sz w:val="18"/>
+          <w:szCs w:val="18"/>
+          <w:bdr w:val="none" w:sz="0" w:space="0" w:color="auto" w:frame="1"/>
+          <w:shd w:val="clear" w:color="auto" w:fill="FFFFFF"/>
+        </w:rPr>
+        <w:t>random.choice</w:t>
+      </w:r>
+      <w:proofErr w:type="spellEnd"/>
+      <w:r>
+        <w:rPr>
+          <w:rFonts w:ascii="Consolas" w:eastAsia="Times New Roman" w:hAnsi="Consolas" w:cs="Times New Roman"/>
+          <w:color w:val="000000"/>
+          <w:sz w:val="18"/>
+          <w:szCs w:val="18"/>
+          <w:bdr w:val="none" w:sz="0" w:space="0" w:color="auto" w:frame="1"/>
+          <w:shd w:val="clear" w:color="auto" w:fill="FFFFFF"/>
+        </w:rPr>
+        <w:t>((None, </w:t>
       </w:r>
       <w:r>
         <w:rPr>
@@ -203,6 +238,7 @@
           <w:szCs w:val="20"/>
         </w:rPr>
       </w:pPr>
+      <w:proofErr w:type="gramStart"/>
       <w:r>
         <w:rPr>
           <w:rFonts w:ascii="Consolas" w:eastAsia="Times New Roman" w:hAnsi="Consolas" w:cs="Times New Roman"/>
@@ -212,8 +248,33 @@
           <w:bdr w:val="none" w:sz="0" w:space="0" w:color="auto" w:frame="1"/>
           <w:shd w:val="clear" w:color="auto" w:fill="FFFFFF"/>
         </w:rPr>
-        <w:t>action = self.next_waypoint</w:t>
-      </w:r>
+        <w:t>action</w:t>
+      </w:r>
+      <w:proofErr w:type="gramEnd"/>
+      <w:r>
+        <w:rPr>
+          <w:rFonts w:ascii="Consolas" w:eastAsia="Times New Roman" w:hAnsi="Consolas" w:cs="Times New Roman"/>
+          <w:color w:val="000000"/>
+          <w:sz w:val="18"/>
+          <w:szCs w:val="18"/>
+          <w:bdr w:val="none" w:sz="0" w:space="0" w:color="auto" w:frame="1"/>
+          <w:shd w:val="clear" w:color="auto" w:fill="FFFFFF"/>
+        </w:rPr>
+        <w:t> = </w:t>
+      </w:r>
+      <w:proofErr w:type="spellStart"/>
+      <w:r>
+        <w:rPr>
+          <w:rFonts w:ascii="Consolas" w:eastAsia="Times New Roman" w:hAnsi="Consolas" w:cs="Times New Roman"/>
+          <w:color w:val="000000"/>
+          <w:sz w:val="18"/>
+          <w:szCs w:val="18"/>
+          <w:bdr w:val="none" w:sz="0" w:space="0" w:color="auto" w:frame="1"/>
+          <w:shd w:val="clear" w:color="auto" w:fill="FFFFFF"/>
+        </w:rPr>
+        <w:t>self.next_waypoint</w:t>
+      </w:r>
+      <w:proofErr w:type="spellEnd"/>
     </w:p>
     <w:p>
       <w:pPr>
@@ -386,27 +447,69 @@
         <w:rPr>
           <w:rFonts w:ascii="Helvetica" w:hAnsi="Helvetica"/>
         </w:rPr>
-        <w:t>When q-learning was initially implemented, the agent took an extremely long time to reach its destination.  The agent would repeatedly get stuck in suboptimal actions since it was looking for the max of similar states.</w:t>
-      </w:r>
-    </w:p>
-    <w:p>
-      <w:pPr>
-        <w:rPr>
-          <w:rFonts w:ascii="Helvetica" w:hAnsi="Helvetica"/>
-        </w:rPr>
-      </w:pPr>
-    </w:p>
-    <w:p>
-      <w:pPr>
-        <w:rPr>
-          <w:rFonts w:ascii="Helvetica" w:hAnsi="Helvetica"/>
-        </w:rPr>
-      </w:pPr>
-      <w:r>
-        <w:rPr>
-          <w:rFonts w:ascii="Helvetica" w:hAnsi="Helvetica"/>
-        </w:rPr>
-        <w:t>When state was updated to include next_waypoint the agent began to find reach its destination much more quickly.  However, the agent did encounter an issue with red lights.  The agent, after next_waypoint was included in state, repeatedly chose to go forward even if the light was red.</w:t>
+        <w:t xml:space="preserve">When </w:t>
+      </w:r>
+      <w:proofErr w:type="gramStart"/>
+      <w:r>
+        <w:rPr>
+          <w:rFonts w:ascii="Helvetica" w:hAnsi="Helvetica"/>
+        </w:rPr>
+        <w:t>q-learning</w:t>
+      </w:r>
+      <w:proofErr w:type="gramEnd"/>
+      <w:r>
+        <w:rPr>
+          <w:rFonts w:ascii="Helvetica" w:hAnsi="Helvetica"/>
+        </w:rPr>
+        <w:t xml:space="preserve"> was initially implemented, the agent took an extremely long time to reach its destination.  The agent would repeatedly get stuck in suboptimal actions since it was looking for the max of similar states.</w:t>
+      </w:r>
+    </w:p>
+    <w:p>
+      <w:pPr>
+        <w:rPr>
+          <w:rFonts w:ascii="Helvetica" w:hAnsi="Helvetica"/>
+        </w:rPr>
+      </w:pPr>
+    </w:p>
+    <w:p>
+      <w:pPr>
+        <w:rPr>
+          <w:rFonts w:ascii="Helvetica" w:hAnsi="Helvetica"/>
+        </w:rPr>
+      </w:pPr>
+      <w:r>
+        <w:rPr>
+          <w:rFonts w:ascii="Helvetica" w:hAnsi="Helvetica"/>
+        </w:rPr>
+        <w:t xml:space="preserve">When state was updated to include </w:t>
+      </w:r>
+      <w:proofErr w:type="spellStart"/>
+      <w:r>
+        <w:rPr>
+          <w:rFonts w:ascii="Helvetica" w:hAnsi="Helvetica"/>
+        </w:rPr>
+        <w:t>next_waypoint</w:t>
+      </w:r>
+      <w:proofErr w:type="spellEnd"/>
+      <w:r>
+        <w:rPr>
+          <w:rFonts w:ascii="Helvetica" w:hAnsi="Helvetica"/>
+        </w:rPr>
+        <w:t xml:space="preserve"> the agent began to find reach its destination much more quickly.  However, the agent did encounter an issue with red lights.  The agent, after </w:t>
+      </w:r>
+      <w:proofErr w:type="spellStart"/>
+      <w:r>
+        <w:rPr>
+          <w:rFonts w:ascii="Helvetica" w:hAnsi="Helvetica"/>
+        </w:rPr>
+        <w:t>next_waypoint</w:t>
+      </w:r>
+      <w:proofErr w:type="spellEnd"/>
+      <w:r>
+        <w:rPr>
+          <w:rFonts w:ascii="Helvetica" w:hAnsi="Helvetica"/>
+        </w:rPr>
+        <w:t xml:space="preserve"> was included in state, repeatedly chose to go forward even if the light was red.</w:t>
       </w:r>
     </w:p>
     <w:p>
@@ -482,22 +585,68 @@
           <w:szCs w:val="18"/>
         </w:rPr>
       </w:pPr>
+      <w:proofErr w:type="gramStart"/>
       <w:r>
         <w:rPr>
           <w:rFonts w:ascii="Consolas" w:hAnsi="Consolas"/>
           <w:sz w:val="18"/>
           <w:szCs w:val="18"/>
         </w:rPr>
-        <w:t>gamma = 1 / len(self.q_table)</w:t>
-      </w:r>
-    </w:p>
-    <w:p>
-      <w:pPr>
+        <w:t>gamma</w:t>
+      </w:r>
+      <w:proofErr w:type="gramEnd"/>
+      <w:r>
         <w:rPr>
           <w:rFonts w:ascii="Consolas" w:hAnsi="Consolas"/>
           <w:sz w:val="18"/>
           <w:szCs w:val="18"/>
         </w:rPr>
+        <w:t xml:space="preserve"> = 1 / </w:t>
+      </w:r>
+      <w:proofErr w:type="spellStart"/>
+      <w:r>
+        <w:rPr>
+          <w:rFonts w:ascii="Consolas" w:hAnsi="Consolas"/>
+          <w:sz w:val="18"/>
+          <w:szCs w:val="18"/>
+        </w:rPr>
+        <w:t>len</w:t>
+      </w:r>
+      <w:proofErr w:type="spellEnd"/>
+      <w:r>
+        <w:rPr>
+          <w:rFonts w:ascii="Consolas" w:hAnsi="Consolas"/>
+          <w:sz w:val="18"/>
+          <w:szCs w:val="18"/>
+        </w:rPr>
+        <w:t>(</w:t>
+      </w:r>
+      <w:proofErr w:type="spellStart"/>
+      <w:r>
+        <w:rPr>
+          <w:rFonts w:ascii="Consolas" w:hAnsi="Consolas"/>
+          <w:sz w:val="18"/>
+          <w:szCs w:val="18"/>
+        </w:rPr>
+        <w:t>self.q_table</w:t>
+      </w:r>
+      <w:proofErr w:type="spellEnd"/>
+      <w:r>
+        <w:rPr>
+          <w:rFonts w:ascii="Consolas" w:hAnsi="Consolas"/>
+          <w:sz w:val="18"/>
+          <w:szCs w:val="18"/>
+        </w:rPr>
+        <w:t>)</w:t>
+      </w:r>
+    </w:p>
+    <w:p>
+      <w:pPr>
+        <w:rPr>
+          <w:rFonts w:ascii="Consolas" w:hAnsi="Consolas"/>
+          <w:sz w:val="18"/>
+          <w:szCs w:val="18"/>
+        </w:rPr>
       </w:pPr>
     </w:p>
     <w:p>
@@ -556,13 +705,59 @@
           <w:szCs w:val="18"/>
         </w:rPr>
       </w:pPr>
+      <w:proofErr w:type="gramStart"/>
       <w:r>
         <w:rPr>
           <w:rFonts w:ascii="Consolas" w:hAnsi="Consolas"/>
           <w:sz w:val="18"/>
           <w:szCs w:val="18"/>
         </w:rPr>
-        <w:t>alpha = 1 / len(self.q_table)</w:t>
+        <w:t>alpha</w:t>
+      </w:r>
+      <w:proofErr w:type="gramEnd"/>
+      <w:r>
+        <w:rPr>
+          <w:rFonts w:ascii="Consolas" w:hAnsi="Consolas"/>
+          <w:sz w:val="18"/>
+          <w:szCs w:val="18"/>
+        </w:rPr>
+        <w:t xml:space="preserve"> = 1 / </w:t>
+      </w:r>
+      <w:proofErr w:type="spellStart"/>
+      <w:r>
+        <w:rPr>
+          <w:rFonts w:ascii="Consolas" w:hAnsi="Consolas"/>
+          <w:sz w:val="18"/>
+          <w:szCs w:val="18"/>
+        </w:rPr>
+        <w:t>len</w:t>
+      </w:r>
+      <w:proofErr w:type="spellEnd"/>
+      <w:r>
+        <w:rPr>
+          <w:rFonts w:ascii="Consolas" w:hAnsi="Consolas"/>
+          <w:sz w:val="18"/>
+          <w:szCs w:val="18"/>
+        </w:rPr>
+        <w:t>(</w:t>
+      </w:r>
+      <w:proofErr w:type="spellStart"/>
+      <w:r>
+        <w:rPr>
+          <w:rFonts w:ascii="Consolas" w:hAnsi="Consolas"/>
+          <w:sz w:val="18"/>
+          <w:szCs w:val="18"/>
+        </w:rPr>
+        <w:t>self.q_table</w:t>
+      </w:r>
+      <w:proofErr w:type="spellEnd"/>
+      <w:r>
+        <w:rPr>
+          <w:rFonts w:ascii="Consolas" w:hAnsi="Consolas"/>
+          <w:sz w:val="18"/>
+          <w:szCs w:val="18"/>
+        </w:rPr>
+        <w:t>)</w:t>
       </w:r>
     </w:p>
     <w:p>
@@ -611,6 +806,139 @@
           <w:rFonts w:ascii="Helvetica" w:hAnsi="Helvetica"/>
         </w:rPr>
       </w:pPr>
+    </w:p>
+    <w:p>
+      <w:pPr>
+        <w:rPr>
+          <w:rFonts w:ascii="Helvetica" w:hAnsi="Helvetica"/>
+        </w:rPr>
+      </w:pPr>
+    </w:p>
+    <w:p>
+      <w:pPr>
+        <w:rPr>
+          <w:rFonts w:ascii="Helvetica" w:hAnsi="Helvetica"/>
+        </w:rPr>
+      </w:pPr>
+      <w:r>
+        <w:rPr>
+          <w:rFonts w:ascii="Helvetica" w:hAnsi="Helvetica"/>
+        </w:rPr>
+        <w:t>Additional Resources:</w:t>
+      </w:r>
+    </w:p>
+    <w:p>
+      <w:pPr>
+        <w:rPr>
+          <w:rFonts w:ascii="Helvetica" w:hAnsi="Helvetica"/>
+        </w:rPr>
+      </w:pPr>
+      <w:r>
+        <w:rPr>
+          <w:rFonts w:ascii="Helvetica" w:hAnsi="Helvetica"/>
+        </w:rPr>
+        <w:t xml:space="preserve">Reinforcement Learning 3 - Q Learning </w:t>
+      </w:r>
+      <w:hyperlink r:id="rId7" w:history="1">
+        <w:r>
+          <w:rPr>
+            <w:rStyle w:val="Hyperlink"/>
+            <w:rFonts w:ascii="Helvetica" w:hAnsi="Helvetica"/>
+          </w:rPr>
+          <w:t>https://www.youtube.com/watch?v=1XRahNzA5bE</w:t>
+        </w:r>
+      </w:hyperlink>
+    </w:p>
+    <w:p>
+      <w:pPr>
+        <w:rPr>
+          <w:rFonts w:ascii="Helvetica" w:hAnsi="Helvetica"/>
+        </w:rPr>
+      </w:pPr>
+    </w:p>
+    <w:p>
+      <w:pPr>
+        <w:rPr>
+          <w:rFonts w:ascii="Helvetica" w:hAnsi="Helvetica"/>
+        </w:rPr>
+      </w:pPr>
+      <w:r>
+        <w:rPr>
+          <w:rFonts w:ascii="Helvetica" w:hAnsi="Helvetica"/>
+        </w:rPr>
+        <w:t>Reinforcement Learning 4 - Q-Learning Parameters</w:t>
+      </w:r>
+    </w:p>
+    <w:p>
+      <w:pPr>
+        <w:rPr>
+          <w:rFonts w:ascii="Cambria" w:hAnsi="Cambria"/>
+          <w:sz w:val="22"/>
+          <w:szCs w:val="22"/>
+        </w:rPr>
+      </w:pPr>
+      <w:hyperlink r:id="rId8" w:history="1">
+        <w:r>
+          <w:rPr>
+            <w:rStyle w:val="Hyperlink"/>
+            <w:rFonts w:ascii="Cambria" w:hAnsi="Cambria"/>
+            <w:sz w:val="22"/>
+            <w:szCs w:val="22"/>
+          </w:rPr>
+          <w:t>https://www.youtube.com/watch?v=XrxgdpduWOU</w:t>
+        </w:r>
+      </w:hyperlink>
+    </w:p>
+    <w:p>
+      <w:pPr>
+        <w:rPr>
+          <w:rFonts w:ascii="Cambria" w:hAnsi="Cambria"/>
+          <w:sz w:val="22"/>
+          <w:szCs w:val="22"/>
+        </w:rPr>
+      </w:pPr>
+    </w:p>
+    <w:p>
+      <w:pPr>
+        <w:rPr>
+          <w:rFonts w:ascii="Helvetica" w:hAnsi="Helvetica"/>
+        </w:rPr>
+      </w:pPr>
+      <w:r>
+        <w:rPr>
+          <w:rFonts w:ascii="Helvetica" w:hAnsi="Helvetica"/>
+        </w:rPr>
+        <w:t>Path Finding Q-Learning Tutorial</w:t>
+      </w:r>
+    </w:p>
+    <w:p>
+      <w:pPr>
+        <w:rPr>
+          <w:rFonts w:ascii="Cambria" w:hAnsi="Cambria"/>
+          <w:sz w:val="22"/>
+          <w:szCs w:val="22"/>
+        </w:rPr>
+      </w:pPr>
+      <w:hyperlink r:id="rId9" w:history="1">
+        <w:r>
+          <w:rPr>
+            <w:rStyle w:val="Hyperlink"/>
+            <w:rFonts w:ascii="Cambria" w:hAnsi="Cambria"/>
+            <w:sz w:val="22"/>
+            <w:szCs w:val="22"/>
+          </w:rPr>
+          <w:t>http://mnemstudio.org/path-finding-q-learning-tutorial.htm</w:t>
+        </w:r>
+      </w:hyperlink>
+    </w:p>
+    <w:p>
+      <w:pPr>
+        <w:rPr>
+          <w:rFonts w:ascii="Helvetica" w:hAnsi="Helvetica"/>
+        </w:rPr>
+      </w:pPr>
+      <w:bookmarkStart w:id="0" w:name="_GoBack"/>
+      <w:bookmarkEnd w:id="0"/>
     </w:p>
     <w:sectPr>
       <w:pgSz w:w="12240" w:h="15840"/>
@@ -988,6 +1316,17 @@
       <w:vertAlign w:val="superscript"/>
     </w:rPr>
   </w:style>
+  <w:style w:type="character" w:styleId="Hyperlink">
+    <w:name w:val="Hyperlink"/>
+    <w:basedOn w:val="DefaultParagraphFont"/>
+    <w:uiPriority w:val="99"/>
+    <w:unhideWhenUsed/>
+    <w:rsid w:val="006331AB"/>
+    <w:rPr>
+      <w:color w:val="0000FF" w:themeColor="hyperlink"/>
+      <w:u w:val="single"/>
+    </w:rPr>
+  </w:style>
 </w:styles>
 </file>
 
@@ -1294,6 +1633,17 @@
     <w:rsid w:val="001342C1"/>
     <w:rPr>
       <w:vertAlign w:val="superscript"/>
+    </w:rPr>
+  </w:style>
+  <w:style w:type="character" w:styleId="Hyperlink">
+    <w:name w:val="Hyperlink"/>
+    <w:basedOn w:val="DefaultParagraphFont"/>
+    <w:uiPriority w:val="99"/>
+    <w:unhideWhenUsed/>
+    <w:rsid w:val="006331AB"/>
+    <w:rPr>
+      <w:color w:val="0000FF" w:themeColor="hyperlink"/>
+      <w:u w:val="single"/>
     </w:rPr>
   </w:style>
 </w:styles>

</xml_diff>

<commit_message>
Update report document with expanded explanations.
</commit_message>
<xml_diff>
--- a/smartcab/Report.docx
+++ b/smartcab/Report.docx
@@ -414,6 +414,49 @@
     </w:p>
     <w:p>
       <w:pPr>
+        <w:rPr>
+          <w:rFonts w:ascii="Helvetica" w:hAnsi="Helvetica"/>
+        </w:rPr>
+      </w:pPr>
+      <w:r>
+        <w:rPr>
+          <w:rFonts w:ascii="Helvetica" w:hAnsi="Helvetica"/>
+        </w:rPr>
+        <w:t xml:space="preserve">Although deadline can certainly be a component of state, I chose to leave it out because </w:t>
+      </w:r>
+      <w:r>
+        <w:rPr>
+          <w:rFonts w:ascii="Helvetica" w:hAnsi="Helvetica"/>
+        </w:rPr>
+        <w:t xml:space="preserve">in my initial understanding of </w:t>
+      </w:r>
+      <w:r>
+        <w:rPr>
+          <w:rFonts w:ascii="Helvetica" w:hAnsi="Helvetica"/>
+        </w:rPr>
+        <w:t xml:space="preserve">deadline </w:t>
+      </w:r>
+      <w:r>
+        <w:rPr>
+          <w:rFonts w:ascii="Helvetica" w:hAnsi="Helvetica"/>
+        </w:rPr>
+        <w:t>was that it does</w:t>
+      </w:r>
+      <w:r>
+        <w:rPr>
+          <w:rFonts w:ascii="Helvetica" w:hAnsi="Helvetica"/>
+        </w:rPr>
+        <w:t xml:space="preserve"> not inform the action of the agent.</w:t>
+      </w:r>
+      <w:r>
+        <w:rPr>
+          <w:rFonts w:ascii="Helvetica" w:hAnsi="Helvetica"/>
+        </w:rPr>
+        <w:t xml:space="preserve">  However, deadline can in fact inform the action of the agent.  The agent can be trained to find its destination within the deadline regardless of the rules of the road.  Ultimately reason why I decided to not include deadline is because I am attempting to train an agent that adheres to the rules of the road rather than getting to the destination as quickly as possible.  Although deadline can be relevant to the action of the agent, I chose to prioritize arriving to the destination with the closest adherence to the rules of the road as possible.</w:t>
+      </w:r>
+    </w:p>
+    <w:p>
+      <w:pPr>
         <w:spacing w:before="240" w:after="240"/>
         <w:outlineLvl w:val="2"/>
         <w:rPr>
@@ -481,6 +524,7 @@
         <w:rPr>
           <w:rFonts w:ascii="Helvetica" w:hAnsi="Helvetica"/>
         </w:rPr>
+        <w:lastRenderedPageBreak/>
         <w:t xml:space="preserve">When state was updated to include </w:t>
       </w:r>
       <w:proofErr w:type="spellStart"/>
@@ -510,6 +554,30 @@
           <w:rFonts w:ascii="Helvetica" w:hAnsi="Helvetica"/>
         </w:rPr>
         <w:t xml:space="preserve"> was included in state, repeatedly chose to go forward even if the light was red.</w:t>
+      </w:r>
+      <w:r>
+        <w:rPr>
+          <w:rFonts w:ascii="Helvetica" w:hAnsi="Helvetica"/>
+        </w:rPr>
+        <w:t xml:space="preserve">  </w:t>
+      </w:r>
+      <w:r>
+        <w:rPr>
+          <w:rFonts w:ascii="Helvetica" w:hAnsi="Helvetica"/>
+        </w:rPr>
+        <w:t xml:space="preserve">The agent repeatedly attempts to go forward when in the following state, </w:t>
+      </w:r>
+      <w:r>
+        <w:rPr>
+          <w:rFonts w:ascii="Helvetica" w:hAnsi="Helvetica"/>
+        </w:rPr>
+        <w:t>{'light': 'red', 'oncoming': None, 'right': None, 'left': None}</w:t>
+      </w:r>
+      <w:r>
+        <w:rPr>
+          <w:rFonts w:ascii="Helvetica" w:hAnsi="Helvetica"/>
+        </w:rPr>
+        <w:t>.  The agent is attempting to get to the destination so it is not ‘confused’, moving in circles, or moving away from the destination.  The agent seems to frequently disregard the rule of going forward when the light is red.  Simply put, the agent often acts to move towards the destination regardless of the rules when it is in the above state.</w:t>
       </w:r>
     </w:p>
     <w:p>
@@ -565,7 +633,6 @@
         <w:rPr>
           <w:rFonts w:ascii="Helvetica" w:hAnsi="Helvetica"/>
         </w:rPr>
-        <w:lastRenderedPageBreak/>
         <w:t>In an effort to improve the driving agent I updated gamma in an effort to minimize it’s effect on the agents actions.  Since over time the optimal action in each state will be known, I want to minimize gamma in order to have the agent use this known optimal action.  In order to do so, gamma is initialized at 1 and over time the number of trials decreases gamma so its impact on the agents’ actions are minimized.  Gamma is decreased by the following definition:</w:t>
       </w:r>
     </w:p>
@@ -813,6 +880,12 @@
           <w:rFonts w:ascii="Helvetica" w:hAnsi="Helvetica"/>
         </w:rPr>
       </w:pPr>
+      <w:r>
+        <w:rPr>
+          <w:rFonts w:ascii="Helvetica" w:hAnsi="Helvetica"/>
+        </w:rPr>
+        <w:t>Below is a table where I tuned the alpha &amp; gamma parameters.  An interesting note about this table is that high pass rate of the various values used for alpha &amp; gamma.</w:t>
+      </w:r>
     </w:p>
     <w:p>
       <w:pPr>
@@ -820,11 +893,4329 @@
           <w:rFonts w:ascii="Helvetica" w:hAnsi="Helvetica"/>
         </w:rPr>
       </w:pPr>
-      <w:r>
-        <w:rPr>
-          <w:rFonts w:ascii="Helvetica" w:hAnsi="Helvetica"/>
-        </w:rPr>
-        <w:t>Additional Resources:</w:t>
+    </w:p>
+    <w:p>
+      <w:pPr>
+        <w:rPr>
+          <w:rFonts w:ascii="Helvetica" w:hAnsi="Helvetica"/>
+        </w:rPr>
+      </w:pPr>
+    </w:p>
+    <w:tbl>
+      <w:tblPr>
+        <w:tblW w:w="9034" w:type="dxa"/>
+        <w:tblInd w:w="93" w:type="dxa"/>
+        <w:tblLook w:val="04A0" w:firstRow="1" w:lastRow="0" w:firstColumn="1" w:lastColumn="0" w:noHBand="0" w:noVBand="1"/>
+      </w:tblPr>
+      <w:tblGrid>
+        <w:gridCol w:w="2021"/>
+        <w:gridCol w:w="2021"/>
+        <w:gridCol w:w="1716"/>
+        <w:gridCol w:w="1560"/>
+        <w:gridCol w:w="1716"/>
+      </w:tblGrid>
+      <w:tr>
+        <w:trPr>
+          <w:trHeight w:val="498"/>
+        </w:trPr>
+        <w:tc>
+          <w:tcPr>
+            <w:tcW w:w="2021" w:type="dxa"/>
+            <w:tcBorders>
+              <w:top w:val="single" w:sz="8" w:space="0" w:color="auto"/>
+              <w:left w:val="single" w:sz="8" w:space="0" w:color="auto"/>
+              <w:bottom w:val="single" w:sz="8" w:space="0" w:color="auto"/>
+              <w:right w:val="nil"/>
+            </w:tcBorders>
+            <w:shd w:val="clear" w:color="000000" w:fill="B8CCE4"/>
+            <w:hideMark/>
+          </w:tcPr>
+          <w:p>
+            <w:pPr>
+              <w:jc w:val="center"/>
+              <w:rPr>
+                <w:rFonts w:ascii="Calibri" w:eastAsia="Times New Roman" w:hAnsi="Calibri" w:cs="Times New Roman"/>
+                <w:color w:val="000000"/>
+              </w:rPr>
+            </w:pPr>
+            <w:r>
+              <w:rPr>
+                <w:rFonts w:ascii="Calibri" w:eastAsia="Times New Roman" w:hAnsi="Calibri" w:cs="Times New Roman"/>
+                <w:color w:val="000000"/>
+              </w:rPr>
+              <w:t>Learning Rate</w:t>
+            </w:r>
+          </w:p>
+        </w:tc>
+        <w:tc>
+          <w:tcPr>
+            <w:tcW w:w="2021" w:type="dxa"/>
+            <w:tcBorders>
+              <w:top w:val="single" w:sz="8" w:space="0" w:color="auto"/>
+              <w:left w:val="nil"/>
+              <w:bottom w:val="single" w:sz="8" w:space="0" w:color="auto"/>
+              <w:right w:val="nil"/>
+            </w:tcBorders>
+            <w:shd w:val="clear" w:color="000000" w:fill="B8CCE4"/>
+            <w:hideMark/>
+          </w:tcPr>
+          <w:p>
+            <w:pPr>
+              <w:jc w:val="center"/>
+              <w:rPr>
+                <w:rFonts w:ascii="Calibri" w:eastAsia="Times New Roman" w:hAnsi="Calibri" w:cs="Times New Roman"/>
+                <w:color w:val="000000"/>
+              </w:rPr>
+            </w:pPr>
+            <w:r>
+              <w:rPr>
+                <w:rFonts w:ascii="Calibri" w:eastAsia="Times New Roman" w:hAnsi="Calibri" w:cs="Times New Roman"/>
+                <w:color w:val="000000"/>
+              </w:rPr>
+              <w:t>Discount Rate</w:t>
+            </w:r>
+          </w:p>
+        </w:tc>
+        <w:tc>
+          <w:tcPr>
+            <w:tcW w:w="1716" w:type="dxa"/>
+            <w:tcBorders>
+              <w:top w:val="single" w:sz="8" w:space="0" w:color="auto"/>
+              <w:left w:val="nil"/>
+              <w:bottom w:val="single" w:sz="8" w:space="0" w:color="auto"/>
+              <w:right w:val="nil"/>
+            </w:tcBorders>
+            <w:shd w:val="clear" w:color="000000" w:fill="B8CCE4"/>
+            <w:hideMark/>
+          </w:tcPr>
+          <w:p>
+            <w:pPr>
+              <w:jc w:val="center"/>
+              <w:rPr>
+                <w:rFonts w:ascii="Calibri" w:eastAsia="Times New Roman" w:hAnsi="Calibri" w:cs="Times New Roman"/>
+                <w:color w:val="000000"/>
+              </w:rPr>
+            </w:pPr>
+            <w:r>
+              <w:rPr>
+                <w:rFonts w:ascii="Calibri" w:eastAsia="Times New Roman" w:hAnsi="Calibri" w:cs="Times New Roman"/>
+                <w:color w:val="000000"/>
+              </w:rPr>
+              <w:t>Pass Rate</w:t>
+            </w:r>
+          </w:p>
+        </w:tc>
+        <w:tc>
+          <w:tcPr>
+            <w:tcW w:w="1560" w:type="dxa"/>
+            <w:tcBorders>
+              <w:top w:val="single" w:sz="8" w:space="0" w:color="auto"/>
+              <w:left w:val="nil"/>
+              <w:bottom w:val="single" w:sz="8" w:space="0" w:color="auto"/>
+              <w:right w:val="nil"/>
+            </w:tcBorders>
+            <w:shd w:val="clear" w:color="000000" w:fill="B8CCE4"/>
+            <w:hideMark/>
+          </w:tcPr>
+          <w:p>
+            <w:pPr>
+              <w:jc w:val="center"/>
+              <w:rPr>
+                <w:rFonts w:ascii="Calibri" w:eastAsia="Times New Roman" w:hAnsi="Calibri" w:cs="Times New Roman"/>
+                <w:color w:val="000000"/>
+              </w:rPr>
+            </w:pPr>
+            <w:r>
+              <w:rPr>
+                <w:rFonts w:ascii="Calibri" w:eastAsia="Times New Roman" w:hAnsi="Calibri" w:cs="Times New Roman"/>
+                <w:color w:val="000000"/>
+              </w:rPr>
+              <w:t>Mean Reward</w:t>
+            </w:r>
+          </w:p>
+        </w:tc>
+        <w:tc>
+          <w:tcPr>
+            <w:tcW w:w="1716" w:type="dxa"/>
+            <w:tcBorders>
+              <w:top w:val="single" w:sz="8" w:space="0" w:color="auto"/>
+              <w:left w:val="nil"/>
+              <w:bottom w:val="single" w:sz="8" w:space="0" w:color="auto"/>
+              <w:right w:val="single" w:sz="8" w:space="0" w:color="auto"/>
+            </w:tcBorders>
+            <w:shd w:val="clear" w:color="000000" w:fill="B8CCE4"/>
+            <w:hideMark/>
+          </w:tcPr>
+          <w:p>
+            <w:pPr>
+              <w:jc w:val="center"/>
+              <w:rPr>
+                <w:rFonts w:ascii="Calibri" w:eastAsia="Times New Roman" w:hAnsi="Calibri" w:cs="Times New Roman"/>
+                <w:color w:val="000000"/>
+              </w:rPr>
+            </w:pPr>
+            <w:r>
+              <w:rPr>
+                <w:rFonts w:ascii="Calibri" w:eastAsia="Times New Roman" w:hAnsi="Calibri" w:cs="Times New Roman"/>
+                <w:color w:val="000000"/>
+              </w:rPr>
+              <w:t>Failed Trials</w:t>
+            </w:r>
+          </w:p>
+        </w:tc>
+      </w:tr>
+      <w:tr>
+        <w:trPr>
+          <w:trHeight w:val="269"/>
+        </w:trPr>
+        <w:tc>
+          <w:tcPr>
+            <w:tcW w:w="2021" w:type="dxa"/>
+            <w:tcBorders>
+              <w:top w:val="nil"/>
+              <w:left w:val="single" w:sz="8" w:space="0" w:color="auto"/>
+              <w:bottom w:val="single" w:sz="8" w:space="0" w:color="auto"/>
+              <w:right w:val="single" w:sz="8" w:space="0" w:color="auto"/>
+            </w:tcBorders>
+            <w:shd w:val="clear" w:color="auto" w:fill="auto"/>
+            <w:noWrap/>
+            <w:vAlign w:val="center"/>
+            <w:hideMark/>
+          </w:tcPr>
+          <w:p>
+            <w:pPr>
+              <w:jc w:val="center"/>
+              <w:rPr>
+                <w:rFonts w:ascii="Calibri" w:eastAsia="Times New Roman" w:hAnsi="Calibri" w:cs="Times New Roman"/>
+                <w:color w:val="000000"/>
+              </w:rPr>
+            </w:pPr>
+            <w:r>
+              <w:rPr>
+                <w:rFonts w:ascii="Calibri" w:eastAsia="Times New Roman" w:hAnsi="Calibri" w:cs="Times New Roman"/>
+                <w:color w:val="000000"/>
+              </w:rPr>
+              <w:t>1</w:t>
+            </w:r>
+          </w:p>
+        </w:tc>
+        <w:tc>
+          <w:tcPr>
+            <w:tcW w:w="2021" w:type="dxa"/>
+            <w:tcBorders>
+              <w:top w:val="nil"/>
+              <w:left w:val="nil"/>
+              <w:bottom w:val="single" w:sz="8" w:space="0" w:color="auto"/>
+              <w:right w:val="single" w:sz="8" w:space="0" w:color="auto"/>
+            </w:tcBorders>
+            <w:shd w:val="clear" w:color="auto" w:fill="auto"/>
+            <w:noWrap/>
+            <w:vAlign w:val="center"/>
+            <w:hideMark/>
+          </w:tcPr>
+          <w:p>
+            <w:pPr>
+              <w:jc w:val="center"/>
+              <w:rPr>
+                <w:rFonts w:ascii="Calibri" w:eastAsia="Times New Roman" w:hAnsi="Calibri" w:cs="Times New Roman"/>
+                <w:color w:val="000000"/>
+              </w:rPr>
+            </w:pPr>
+            <w:r>
+              <w:rPr>
+                <w:rFonts w:ascii="Calibri" w:eastAsia="Times New Roman" w:hAnsi="Calibri" w:cs="Times New Roman"/>
+                <w:color w:val="000000"/>
+              </w:rPr>
+              <w:t>1/</w:t>
+            </w:r>
+            <w:proofErr w:type="spellStart"/>
+            <w:proofErr w:type="gramStart"/>
+            <w:r>
+              <w:rPr>
+                <w:rFonts w:ascii="Calibri" w:eastAsia="Times New Roman" w:hAnsi="Calibri" w:cs="Times New Roman"/>
+                <w:color w:val="000000"/>
+              </w:rPr>
+              <w:t>len</w:t>
+            </w:r>
+            <w:proofErr w:type="spellEnd"/>
+            <w:r>
+              <w:rPr>
+                <w:rFonts w:ascii="Calibri" w:eastAsia="Times New Roman" w:hAnsi="Calibri" w:cs="Times New Roman"/>
+                <w:color w:val="000000"/>
+              </w:rPr>
+              <w:t>(</w:t>
+            </w:r>
+            <w:proofErr w:type="spellStart"/>
+            <w:proofErr w:type="gramEnd"/>
+            <w:r>
+              <w:rPr>
+                <w:rFonts w:ascii="Calibri" w:eastAsia="Times New Roman" w:hAnsi="Calibri" w:cs="Times New Roman"/>
+                <w:color w:val="000000"/>
+              </w:rPr>
+              <w:t>self.q_table</w:t>
+            </w:r>
+            <w:proofErr w:type="spellEnd"/>
+            <w:r>
+              <w:rPr>
+                <w:rFonts w:ascii="Calibri" w:eastAsia="Times New Roman" w:hAnsi="Calibri" w:cs="Times New Roman"/>
+                <w:color w:val="000000"/>
+              </w:rPr>
+              <w:t>)</w:t>
+            </w:r>
+          </w:p>
+        </w:tc>
+        <w:tc>
+          <w:tcPr>
+            <w:tcW w:w="1716" w:type="dxa"/>
+            <w:tcBorders>
+              <w:top w:val="nil"/>
+              <w:left w:val="nil"/>
+              <w:bottom w:val="single" w:sz="8" w:space="0" w:color="auto"/>
+              <w:right w:val="single" w:sz="8" w:space="0" w:color="auto"/>
+            </w:tcBorders>
+            <w:shd w:val="clear" w:color="auto" w:fill="auto"/>
+            <w:noWrap/>
+            <w:vAlign w:val="center"/>
+            <w:hideMark/>
+          </w:tcPr>
+          <w:p>
+            <w:pPr>
+              <w:jc w:val="center"/>
+              <w:rPr>
+                <w:rFonts w:ascii="Calibri" w:eastAsia="Times New Roman" w:hAnsi="Calibri" w:cs="Times New Roman"/>
+                <w:color w:val="000000"/>
+              </w:rPr>
+            </w:pPr>
+            <w:r>
+              <w:rPr>
+                <w:rFonts w:ascii="Calibri" w:eastAsia="Times New Roman" w:hAnsi="Calibri" w:cs="Times New Roman"/>
+                <w:color w:val="000000"/>
+              </w:rPr>
+              <w:t>100%</w:t>
+            </w:r>
+          </w:p>
+        </w:tc>
+        <w:tc>
+          <w:tcPr>
+            <w:tcW w:w="1560" w:type="dxa"/>
+            <w:tcBorders>
+              <w:top w:val="nil"/>
+              <w:left w:val="nil"/>
+              <w:bottom w:val="single" w:sz="8" w:space="0" w:color="auto"/>
+              <w:right w:val="single" w:sz="8" w:space="0" w:color="auto"/>
+            </w:tcBorders>
+            <w:shd w:val="clear" w:color="auto" w:fill="auto"/>
+            <w:noWrap/>
+            <w:vAlign w:val="center"/>
+            <w:hideMark/>
+          </w:tcPr>
+          <w:p>
+            <w:pPr>
+              <w:jc w:val="center"/>
+              <w:rPr>
+                <w:rFonts w:ascii="Calibri" w:eastAsia="Times New Roman" w:hAnsi="Calibri" w:cs="Times New Roman"/>
+                <w:color w:val="000000"/>
+              </w:rPr>
+            </w:pPr>
+            <w:r>
+              <w:rPr>
+                <w:rFonts w:ascii="Calibri" w:eastAsia="Times New Roman" w:hAnsi="Calibri" w:cs="Times New Roman"/>
+                <w:color w:val="000000"/>
+              </w:rPr>
+              <w:t>15</w:t>
+            </w:r>
+          </w:p>
+        </w:tc>
+        <w:tc>
+          <w:tcPr>
+            <w:tcW w:w="1716" w:type="dxa"/>
+            <w:tcBorders>
+              <w:top w:val="nil"/>
+              <w:left w:val="nil"/>
+              <w:bottom w:val="single" w:sz="8" w:space="0" w:color="auto"/>
+              <w:right w:val="single" w:sz="8" w:space="0" w:color="auto"/>
+            </w:tcBorders>
+            <w:shd w:val="clear" w:color="auto" w:fill="auto"/>
+            <w:noWrap/>
+            <w:vAlign w:val="center"/>
+            <w:hideMark/>
+          </w:tcPr>
+          <w:p>
+            <w:pPr>
+              <w:jc w:val="center"/>
+              <w:rPr>
+                <w:rFonts w:ascii="Calibri" w:eastAsia="Times New Roman" w:hAnsi="Calibri" w:cs="Times New Roman"/>
+                <w:color w:val="000000"/>
+              </w:rPr>
+            </w:pPr>
+            <w:r>
+              <w:rPr>
+                <w:rFonts w:ascii="Calibri" w:eastAsia="Times New Roman" w:hAnsi="Calibri" w:cs="Times New Roman"/>
+                <w:color w:val="000000"/>
+              </w:rPr>
+              <w:t>N/A</w:t>
+            </w:r>
+          </w:p>
+        </w:tc>
+      </w:tr>
+      <w:tr>
+        <w:trPr>
+          <w:trHeight w:val="269"/>
+        </w:trPr>
+        <w:tc>
+          <w:tcPr>
+            <w:tcW w:w="2021" w:type="dxa"/>
+            <w:tcBorders>
+              <w:top w:val="nil"/>
+              <w:left w:val="single" w:sz="8" w:space="0" w:color="auto"/>
+              <w:bottom w:val="single" w:sz="8" w:space="0" w:color="auto"/>
+              <w:right w:val="single" w:sz="8" w:space="0" w:color="auto"/>
+            </w:tcBorders>
+            <w:shd w:val="clear" w:color="auto" w:fill="auto"/>
+            <w:noWrap/>
+            <w:vAlign w:val="center"/>
+            <w:hideMark/>
+          </w:tcPr>
+          <w:p>
+            <w:pPr>
+              <w:jc w:val="center"/>
+              <w:rPr>
+                <w:rFonts w:ascii="Calibri" w:eastAsia="Times New Roman" w:hAnsi="Calibri" w:cs="Times New Roman"/>
+                <w:color w:val="000000"/>
+              </w:rPr>
+            </w:pPr>
+            <w:r>
+              <w:rPr>
+                <w:rFonts w:ascii="Calibri" w:eastAsia="Times New Roman" w:hAnsi="Calibri" w:cs="Times New Roman"/>
+                <w:color w:val="000000"/>
+              </w:rPr>
+              <w:t>0.1</w:t>
+            </w:r>
+          </w:p>
+        </w:tc>
+        <w:tc>
+          <w:tcPr>
+            <w:tcW w:w="2021" w:type="dxa"/>
+            <w:tcBorders>
+              <w:top w:val="nil"/>
+              <w:left w:val="nil"/>
+              <w:bottom w:val="single" w:sz="8" w:space="0" w:color="auto"/>
+              <w:right w:val="single" w:sz="8" w:space="0" w:color="auto"/>
+            </w:tcBorders>
+            <w:shd w:val="clear" w:color="auto" w:fill="auto"/>
+            <w:noWrap/>
+            <w:vAlign w:val="center"/>
+            <w:hideMark/>
+          </w:tcPr>
+          <w:p>
+            <w:pPr>
+              <w:jc w:val="center"/>
+              <w:rPr>
+                <w:rFonts w:ascii="Calibri" w:eastAsia="Times New Roman" w:hAnsi="Calibri" w:cs="Times New Roman"/>
+                <w:color w:val="000000"/>
+              </w:rPr>
+            </w:pPr>
+            <w:r>
+              <w:rPr>
+                <w:rFonts w:ascii="Calibri" w:eastAsia="Times New Roman" w:hAnsi="Calibri" w:cs="Times New Roman"/>
+                <w:color w:val="000000"/>
+              </w:rPr>
+              <w:t>1/</w:t>
+            </w:r>
+            <w:proofErr w:type="spellStart"/>
+            <w:proofErr w:type="gramStart"/>
+            <w:r>
+              <w:rPr>
+                <w:rFonts w:ascii="Calibri" w:eastAsia="Times New Roman" w:hAnsi="Calibri" w:cs="Times New Roman"/>
+                <w:color w:val="000000"/>
+              </w:rPr>
+              <w:t>len</w:t>
+            </w:r>
+            <w:proofErr w:type="spellEnd"/>
+            <w:r>
+              <w:rPr>
+                <w:rFonts w:ascii="Calibri" w:eastAsia="Times New Roman" w:hAnsi="Calibri" w:cs="Times New Roman"/>
+                <w:color w:val="000000"/>
+              </w:rPr>
+              <w:t>(</w:t>
+            </w:r>
+            <w:proofErr w:type="spellStart"/>
+            <w:proofErr w:type="gramEnd"/>
+            <w:r>
+              <w:rPr>
+                <w:rFonts w:ascii="Calibri" w:eastAsia="Times New Roman" w:hAnsi="Calibri" w:cs="Times New Roman"/>
+                <w:color w:val="000000"/>
+              </w:rPr>
+              <w:t>self.q_table</w:t>
+            </w:r>
+            <w:proofErr w:type="spellEnd"/>
+            <w:r>
+              <w:rPr>
+                <w:rFonts w:ascii="Calibri" w:eastAsia="Times New Roman" w:hAnsi="Calibri" w:cs="Times New Roman"/>
+                <w:color w:val="000000"/>
+              </w:rPr>
+              <w:t>)</w:t>
+            </w:r>
+          </w:p>
+        </w:tc>
+        <w:tc>
+          <w:tcPr>
+            <w:tcW w:w="1716" w:type="dxa"/>
+            <w:tcBorders>
+              <w:top w:val="nil"/>
+              <w:left w:val="nil"/>
+              <w:bottom w:val="single" w:sz="8" w:space="0" w:color="auto"/>
+              <w:right w:val="single" w:sz="8" w:space="0" w:color="auto"/>
+            </w:tcBorders>
+            <w:shd w:val="clear" w:color="auto" w:fill="auto"/>
+            <w:noWrap/>
+            <w:vAlign w:val="center"/>
+            <w:hideMark/>
+          </w:tcPr>
+          <w:p>
+            <w:pPr>
+              <w:jc w:val="center"/>
+              <w:rPr>
+                <w:rFonts w:ascii="Calibri" w:eastAsia="Times New Roman" w:hAnsi="Calibri" w:cs="Times New Roman"/>
+                <w:color w:val="000000"/>
+              </w:rPr>
+            </w:pPr>
+            <w:r>
+              <w:rPr>
+                <w:rFonts w:ascii="Calibri" w:eastAsia="Times New Roman" w:hAnsi="Calibri" w:cs="Times New Roman"/>
+                <w:color w:val="000000"/>
+              </w:rPr>
+              <w:t>100%</w:t>
+            </w:r>
+          </w:p>
+        </w:tc>
+        <w:tc>
+          <w:tcPr>
+            <w:tcW w:w="1560" w:type="dxa"/>
+            <w:tcBorders>
+              <w:top w:val="nil"/>
+              <w:left w:val="nil"/>
+              <w:bottom w:val="single" w:sz="8" w:space="0" w:color="auto"/>
+              <w:right w:val="single" w:sz="8" w:space="0" w:color="auto"/>
+            </w:tcBorders>
+            <w:shd w:val="clear" w:color="auto" w:fill="auto"/>
+            <w:noWrap/>
+            <w:vAlign w:val="center"/>
+            <w:hideMark/>
+          </w:tcPr>
+          <w:p>
+            <w:pPr>
+              <w:jc w:val="center"/>
+              <w:rPr>
+                <w:rFonts w:ascii="Calibri" w:eastAsia="Times New Roman" w:hAnsi="Calibri" w:cs="Times New Roman"/>
+                <w:color w:val="000000"/>
+              </w:rPr>
+            </w:pPr>
+            <w:r>
+              <w:rPr>
+                <w:rFonts w:ascii="Calibri" w:eastAsia="Times New Roman" w:hAnsi="Calibri" w:cs="Times New Roman"/>
+                <w:color w:val="000000"/>
+              </w:rPr>
+              <w:t>16.51</w:t>
+            </w:r>
+          </w:p>
+        </w:tc>
+        <w:tc>
+          <w:tcPr>
+            <w:tcW w:w="1716" w:type="dxa"/>
+            <w:tcBorders>
+              <w:top w:val="nil"/>
+              <w:left w:val="nil"/>
+              <w:bottom w:val="single" w:sz="8" w:space="0" w:color="auto"/>
+              <w:right w:val="single" w:sz="8" w:space="0" w:color="auto"/>
+            </w:tcBorders>
+            <w:shd w:val="clear" w:color="auto" w:fill="auto"/>
+            <w:noWrap/>
+            <w:vAlign w:val="center"/>
+            <w:hideMark/>
+          </w:tcPr>
+          <w:p>
+            <w:pPr>
+              <w:jc w:val="center"/>
+              <w:rPr>
+                <w:rFonts w:ascii="Calibri" w:eastAsia="Times New Roman" w:hAnsi="Calibri" w:cs="Times New Roman"/>
+                <w:color w:val="000000"/>
+              </w:rPr>
+            </w:pPr>
+            <w:r>
+              <w:rPr>
+                <w:rFonts w:ascii="Calibri" w:eastAsia="Times New Roman" w:hAnsi="Calibri" w:cs="Times New Roman"/>
+                <w:color w:val="000000"/>
+              </w:rPr>
+              <w:t>N/A</w:t>
+            </w:r>
+          </w:p>
+        </w:tc>
+      </w:tr>
+      <w:tr>
+        <w:trPr>
+          <w:trHeight w:val="269"/>
+        </w:trPr>
+        <w:tc>
+          <w:tcPr>
+            <w:tcW w:w="2021" w:type="dxa"/>
+            <w:tcBorders>
+              <w:top w:val="nil"/>
+              <w:left w:val="single" w:sz="8" w:space="0" w:color="auto"/>
+              <w:bottom w:val="single" w:sz="8" w:space="0" w:color="auto"/>
+              <w:right w:val="single" w:sz="8" w:space="0" w:color="auto"/>
+            </w:tcBorders>
+            <w:shd w:val="clear" w:color="auto" w:fill="auto"/>
+            <w:noWrap/>
+            <w:vAlign w:val="center"/>
+            <w:hideMark/>
+          </w:tcPr>
+          <w:p>
+            <w:pPr>
+              <w:jc w:val="center"/>
+              <w:rPr>
+                <w:rFonts w:ascii="Calibri" w:eastAsia="Times New Roman" w:hAnsi="Calibri" w:cs="Times New Roman"/>
+                <w:color w:val="000000"/>
+              </w:rPr>
+            </w:pPr>
+            <w:r>
+              <w:rPr>
+                <w:rFonts w:ascii="Calibri" w:eastAsia="Times New Roman" w:hAnsi="Calibri" w:cs="Times New Roman"/>
+                <w:color w:val="000000"/>
+              </w:rPr>
+              <w:t>0.2</w:t>
+            </w:r>
+          </w:p>
+        </w:tc>
+        <w:tc>
+          <w:tcPr>
+            <w:tcW w:w="2021" w:type="dxa"/>
+            <w:tcBorders>
+              <w:top w:val="nil"/>
+              <w:left w:val="nil"/>
+              <w:bottom w:val="single" w:sz="8" w:space="0" w:color="auto"/>
+              <w:right w:val="single" w:sz="8" w:space="0" w:color="auto"/>
+            </w:tcBorders>
+            <w:shd w:val="clear" w:color="auto" w:fill="auto"/>
+            <w:noWrap/>
+            <w:vAlign w:val="center"/>
+            <w:hideMark/>
+          </w:tcPr>
+          <w:p>
+            <w:pPr>
+              <w:jc w:val="center"/>
+              <w:rPr>
+                <w:rFonts w:ascii="Calibri" w:eastAsia="Times New Roman" w:hAnsi="Calibri" w:cs="Times New Roman"/>
+                <w:color w:val="000000"/>
+              </w:rPr>
+            </w:pPr>
+            <w:r>
+              <w:rPr>
+                <w:rFonts w:ascii="Calibri" w:eastAsia="Times New Roman" w:hAnsi="Calibri" w:cs="Times New Roman"/>
+                <w:color w:val="000000"/>
+              </w:rPr>
+              <w:t>1/</w:t>
+            </w:r>
+            <w:proofErr w:type="spellStart"/>
+            <w:proofErr w:type="gramStart"/>
+            <w:r>
+              <w:rPr>
+                <w:rFonts w:ascii="Calibri" w:eastAsia="Times New Roman" w:hAnsi="Calibri" w:cs="Times New Roman"/>
+                <w:color w:val="000000"/>
+              </w:rPr>
+              <w:t>len</w:t>
+            </w:r>
+            <w:proofErr w:type="spellEnd"/>
+            <w:r>
+              <w:rPr>
+                <w:rFonts w:ascii="Calibri" w:eastAsia="Times New Roman" w:hAnsi="Calibri" w:cs="Times New Roman"/>
+                <w:color w:val="000000"/>
+              </w:rPr>
+              <w:t>(</w:t>
+            </w:r>
+            <w:proofErr w:type="spellStart"/>
+            <w:proofErr w:type="gramEnd"/>
+            <w:r>
+              <w:rPr>
+                <w:rFonts w:ascii="Calibri" w:eastAsia="Times New Roman" w:hAnsi="Calibri" w:cs="Times New Roman"/>
+                <w:color w:val="000000"/>
+              </w:rPr>
+              <w:t>self.q_table</w:t>
+            </w:r>
+            <w:proofErr w:type="spellEnd"/>
+            <w:r>
+              <w:rPr>
+                <w:rFonts w:ascii="Calibri" w:eastAsia="Times New Roman" w:hAnsi="Calibri" w:cs="Times New Roman"/>
+                <w:color w:val="000000"/>
+              </w:rPr>
+              <w:t>)</w:t>
+            </w:r>
+          </w:p>
+        </w:tc>
+        <w:tc>
+          <w:tcPr>
+            <w:tcW w:w="1716" w:type="dxa"/>
+            <w:tcBorders>
+              <w:top w:val="nil"/>
+              <w:left w:val="nil"/>
+              <w:bottom w:val="single" w:sz="8" w:space="0" w:color="auto"/>
+              <w:right w:val="single" w:sz="8" w:space="0" w:color="auto"/>
+            </w:tcBorders>
+            <w:shd w:val="clear" w:color="auto" w:fill="auto"/>
+            <w:noWrap/>
+            <w:vAlign w:val="center"/>
+            <w:hideMark/>
+          </w:tcPr>
+          <w:p>
+            <w:pPr>
+              <w:jc w:val="center"/>
+              <w:rPr>
+                <w:rFonts w:ascii="Calibri" w:eastAsia="Times New Roman" w:hAnsi="Calibri" w:cs="Times New Roman"/>
+                <w:color w:val="000000"/>
+              </w:rPr>
+            </w:pPr>
+            <w:r>
+              <w:rPr>
+                <w:rFonts w:ascii="Calibri" w:eastAsia="Times New Roman" w:hAnsi="Calibri" w:cs="Times New Roman"/>
+                <w:color w:val="000000"/>
+              </w:rPr>
+              <w:t>100%</w:t>
+            </w:r>
+          </w:p>
+        </w:tc>
+        <w:tc>
+          <w:tcPr>
+            <w:tcW w:w="1560" w:type="dxa"/>
+            <w:tcBorders>
+              <w:top w:val="nil"/>
+              <w:left w:val="nil"/>
+              <w:bottom w:val="single" w:sz="8" w:space="0" w:color="auto"/>
+              <w:right w:val="single" w:sz="8" w:space="0" w:color="auto"/>
+            </w:tcBorders>
+            <w:shd w:val="clear" w:color="auto" w:fill="auto"/>
+            <w:noWrap/>
+            <w:vAlign w:val="center"/>
+            <w:hideMark/>
+          </w:tcPr>
+          <w:p>
+            <w:pPr>
+              <w:jc w:val="center"/>
+              <w:rPr>
+                <w:rFonts w:ascii="Calibri" w:eastAsia="Times New Roman" w:hAnsi="Calibri" w:cs="Times New Roman"/>
+                <w:color w:val="000000"/>
+              </w:rPr>
+            </w:pPr>
+            <w:r>
+              <w:rPr>
+                <w:rFonts w:ascii="Calibri" w:eastAsia="Times New Roman" w:hAnsi="Calibri" w:cs="Times New Roman"/>
+                <w:color w:val="000000"/>
+              </w:rPr>
+              <w:t>15.33</w:t>
+            </w:r>
+          </w:p>
+        </w:tc>
+        <w:tc>
+          <w:tcPr>
+            <w:tcW w:w="1716" w:type="dxa"/>
+            <w:tcBorders>
+              <w:top w:val="nil"/>
+              <w:left w:val="nil"/>
+              <w:bottom w:val="single" w:sz="8" w:space="0" w:color="auto"/>
+              <w:right w:val="single" w:sz="8" w:space="0" w:color="auto"/>
+            </w:tcBorders>
+            <w:shd w:val="clear" w:color="auto" w:fill="auto"/>
+            <w:noWrap/>
+            <w:vAlign w:val="center"/>
+            <w:hideMark/>
+          </w:tcPr>
+          <w:p>
+            <w:pPr>
+              <w:jc w:val="center"/>
+              <w:rPr>
+                <w:rFonts w:ascii="Calibri" w:eastAsia="Times New Roman" w:hAnsi="Calibri" w:cs="Times New Roman"/>
+                <w:color w:val="000000"/>
+              </w:rPr>
+            </w:pPr>
+            <w:r>
+              <w:rPr>
+                <w:rFonts w:ascii="Calibri" w:eastAsia="Times New Roman" w:hAnsi="Calibri" w:cs="Times New Roman"/>
+                <w:color w:val="000000"/>
+              </w:rPr>
+              <w:t>N/A</w:t>
+            </w:r>
+          </w:p>
+        </w:tc>
+      </w:tr>
+      <w:tr>
+        <w:trPr>
+          <w:trHeight w:val="269"/>
+        </w:trPr>
+        <w:tc>
+          <w:tcPr>
+            <w:tcW w:w="2021" w:type="dxa"/>
+            <w:tcBorders>
+              <w:top w:val="nil"/>
+              <w:left w:val="single" w:sz="8" w:space="0" w:color="auto"/>
+              <w:bottom w:val="single" w:sz="8" w:space="0" w:color="auto"/>
+              <w:right w:val="single" w:sz="8" w:space="0" w:color="auto"/>
+            </w:tcBorders>
+            <w:shd w:val="clear" w:color="auto" w:fill="auto"/>
+            <w:noWrap/>
+            <w:vAlign w:val="center"/>
+            <w:hideMark/>
+          </w:tcPr>
+          <w:p>
+            <w:pPr>
+              <w:jc w:val="center"/>
+              <w:rPr>
+                <w:rFonts w:ascii="Calibri" w:eastAsia="Times New Roman" w:hAnsi="Calibri" w:cs="Times New Roman"/>
+                <w:color w:val="000000"/>
+              </w:rPr>
+            </w:pPr>
+            <w:r>
+              <w:rPr>
+                <w:rFonts w:ascii="Calibri" w:eastAsia="Times New Roman" w:hAnsi="Calibri" w:cs="Times New Roman"/>
+                <w:color w:val="000000"/>
+              </w:rPr>
+              <w:t>0.3</w:t>
+            </w:r>
+          </w:p>
+        </w:tc>
+        <w:tc>
+          <w:tcPr>
+            <w:tcW w:w="2021" w:type="dxa"/>
+            <w:tcBorders>
+              <w:top w:val="nil"/>
+              <w:left w:val="nil"/>
+              <w:bottom w:val="single" w:sz="8" w:space="0" w:color="auto"/>
+              <w:right w:val="single" w:sz="8" w:space="0" w:color="auto"/>
+            </w:tcBorders>
+            <w:shd w:val="clear" w:color="auto" w:fill="auto"/>
+            <w:noWrap/>
+            <w:vAlign w:val="center"/>
+            <w:hideMark/>
+          </w:tcPr>
+          <w:p>
+            <w:pPr>
+              <w:jc w:val="center"/>
+              <w:rPr>
+                <w:rFonts w:ascii="Calibri" w:eastAsia="Times New Roman" w:hAnsi="Calibri" w:cs="Times New Roman"/>
+                <w:color w:val="000000"/>
+              </w:rPr>
+            </w:pPr>
+            <w:r>
+              <w:rPr>
+                <w:rFonts w:ascii="Calibri" w:eastAsia="Times New Roman" w:hAnsi="Calibri" w:cs="Times New Roman"/>
+                <w:color w:val="000000"/>
+              </w:rPr>
+              <w:t>1/</w:t>
+            </w:r>
+            <w:proofErr w:type="spellStart"/>
+            <w:proofErr w:type="gramStart"/>
+            <w:r>
+              <w:rPr>
+                <w:rFonts w:ascii="Calibri" w:eastAsia="Times New Roman" w:hAnsi="Calibri" w:cs="Times New Roman"/>
+                <w:color w:val="000000"/>
+              </w:rPr>
+              <w:t>len</w:t>
+            </w:r>
+            <w:proofErr w:type="spellEnd"/>
+            <w:r>
+              <w:rPr>
+                <w:rFonts w:ascii="Calibri" w:eastAsia="Times New Roman" w:hAnsi="Calibri" w:cs="Times New Roman"/>
+                <w:color w:val="000000"/>
+              </w:rPr>
+              <w:t>(</w:t>
+            </w:r>
+            <w:proofErr w:type="spellStart"/>
+            <w:proofErr w:type="gramEnd"/>
+            <w:r>
+              <w:rPr>
+                <w:rFonts w:ascii="Calibri" w:eastAsia="Times New Roman" w:hAnsi="Calibri" w:cs="Times New Roman"/>
+                <w:color w:val="000000"/>
+              </w:rPr>
+              <w:t>self.q_table</w:t>
+            </w:r>
+            <w:proofErr w:type="spellEnd"/>
+            <w:r>
+              <w:rPr>
+                <w:rFonts w:ascii="Calibri" w:eastAsia="Times New Roman" w:hAnsi="Calibri" w:cs="Times New Roman"/>
+                <w:color w:val="000000"/>
+              </w:rPr>
+              <w:t>)</w:t>
+            </w:r>
+          </w:p>
+        </w:tc>
+        <w:tc>
+          <w:tcPr>
+            <w:tcW w:w="1716" w:type="dxa"/>
+            <w:tcBorders>
+              <w:top w:val="nil"/>
+              <w:left w:val="nil"/>
+              <w:bottom w:val="single" w:sz="8" w:space="0" w:color="auto"/>
+              <w:right w:val="single" w:sz="8" w:space="0" w:color="auto"/>
+            </w:tcBorders>
+            <w:shd w:val="clear" w:color="auto" w:fill="auto"/>
+            <w:noWrap/>
+            <w:vAlign w:val="center"/>
+            <w:hideMark/>
+          </w:tcPr>
+          <w:p>
+            <w:pPr>
+              <w:jc w:val="center"/>
+              <w:rPr>
+                <w:rFonts w:ascii="Calibri" w:eastAsia="Times New Roman" w:hAnsi="Calibri" w:cs="Times New Roman"/>
+                <w:color w:val="000000"/>
+              </w:rPr>
+            </w:pPr>
+            <w:r>
+              <w:rPr>
+                <w:rFonts w:ascii="Calibri" w:eastAsia="Times New Roman" w:hAnsi="Calibri" w:cs="Times New Roman"/>
+                <w:color w:val="000000"/>
+              </w:rPr>
+              <w:t>100%</w:t>
+            </w:r>
+          </w:p>
+        </w:tc>
+        <w:tc>
+          <w:tcPr>
+            <w:tcW w:w="1560" w:type="dxa"/>
+            <w:tcBorders>
+              <w:top w:val="nil"/>
+              <w:left w:val="nil"/>
+              <w:bottom w:val="single" w:sz="8" w:space="0" w:color="auto"/>
+              <w:right w:val="single" w:sz="8" w:space="0" w:color="auto"/>
+            </w:tcBorders>
+            <w:shd w:val="clear" w:color="auto" w:fill="auto"/>
+            <w:noWrap/>
+            <w:vAlign w:val="center"/>
+            <w:hideMark/>
+          </w:tcPr>
+          <w:p>
+            <w:pPr>
+              <w:jc w:val="center"/>
+              <w:rPr>
+                <w:rFonts w:ascii="Calibri" w:eastAsia="Times New Roman" w:hAnsi="Calibri" w:cs="Times New Roman"/>
+                <w:color w:val="000000"/>
+              </w:rPr>
+            </w:pPr>
+            <w:r>
+              <w:rPr>
+                <w:rFonts w:ascii="Calibri" w:eastAsia="Times New Roman" w:hAnsi="Calibri" w:cs="Times New Roman"/>
+                <w:color w:val="000000"/>
+              </w:rPr>
+              <w:t>16.61</w:t>
+            </w:r>
+          </w:p>
+        </w:tc>
+        <w:tc>
+          <w:tcPr>
+            <w:tcW w:w="1716" w:type="dxa"/>
+            <w:tcBorders>
+              <w:top w:val="nil"/>
+              <w:left w:val="nil"/>
+              <w:bottom w:val="single" w:sz="8" w:space="0" w:color="auto"/>
+              <w:right w:val="single" w:sz="8" w:space="0" w:color="auto"/>
+            </w:tcBorders>
+            <w:shd w:val="clear" w:color="auto" w:fill="auto"/>
+            <w:noWrap/>
+            <w:vAlign w:val="center"/>
+            <w:hideMark/>
+          </w:tcPr>
+          <w:p>
+            <w:pPr>
+              <w:jc w:val="center"/>
+              <w:rPr>
+                <w:rFonts w:ascii="Calibri" w:eastAsia="Times New Roman" w:hAnsi="Calibri" w:cs="Times New Roman"/>
+                <w:color w:val="000000"/>
+              </w:rPr>
+            </w:pPr>
+            <w:r>
+              <w:rPr>
+                <w:rFonts w:ascii="Calibri" w:eastAsia="Times New Roman" w:hAnsi="Calibri" w:cs="Times New Roman"/>
+                <w:color w:val="000000"/>
+              </w:rPr>
+              <w:t>N/A</w:t>
+            </w:r>
+          </w:p>
+        </w:tc>
+      </w:tr>
+      <w:tr>
+        <w:trPr>
+          <w:trHeight w:val="269"/>
+        </w:trPr>
+        <w:tc>
+          <w:tcPr>
+            <w:tcW w:w="2021" w:type="dxa"/>
+            <w:tcBorders>
+              <w:top w:val="nil"/>
+              <w:left w:val="single" w:sz="8" w:space="0" w:color="auto"/>
+              <w:bottom w:val="single" w:sz="8" w:space="0" w:color="auto"/>
+              <w:right w:val="single" w:sz="8" w:space="0" w:color="auto"/>
+            </w:tcBorders>
+            <w:shd w:val="clear" w:color="auto" w:fill="auto"/>
+            <w:noWrap/>
+            <w:vAlign w:val="center"/>
+            <w:hideMark/>
+          </w:tcPr>
+          <w:p>
+            <w:pPr>
+              <w:jc w:val="center"/>
+              <w:rPr>
+                <w:rFonts w:ascii="Calibri" w:eastAsia="Times New Roman" w:hAnsi="Calibri" w:cs="Times New Roman"/>
+                <w:color w:val="000000"/>
+              </w:rPr>
+            </w:pPr>
+            <w:r>
+              <w:rPr>
+                <w:rFonts w:ascii="Calibri" w:eastAsia="Times New Roman" w:hAnsi="Calibri" w:cs="Times New Roman"/>
+                <w:color w:val="000000"/>
+              </w:rPr>
+              <w:t>0.4</w:t>
+            </w:r>
+          </w:p>
+        </w:tc>
+        <w:tc>
+          <w:tcPr>
+            <w:tcW w:w="2021" w:type="dxa"/>
+            <w:tcBorders>
+              <w:top w:val="nil"/>
+              <w:left w:val="nil"/>
+              <w:bottom w:val="single" w:sz="8" w:space="0" w:color="auto"/>
+              <w:right w:val="single" w:sz="8" w:space="0" w:color="auto"/>
+            </w:tcBorders>
+            <w:shd w:val="clear" w:color="auto" w:fill="auto"/>
+            <w:noWrap/>
+            <w:vAlign w:val="center"/>
+            <w:hideMark/>
+          </w:tcPr>
+          <w:p>
+            <w:pPr>
+              <w:jc w:val="center"/>
+              <w:rPr>
+                <w:rFonts w:ascii="Calibri" w:eastAsia="Times New Roman" w:hAnsi="Calibri" w:cs="Times New Roman"/>
+                <w:color w:val="000000"/>
+              </w:rPr>
+            </w:pPr>
+            <w:r>
+              <w:rPr>
+                <w:rFonts w:ascii="Calibri" w:eastAsia="Times New Roman" w:hAnsi="Calibri" w:cs="Times New Roman"/>
+                <w:color w:val="000000"/>
+              </w:rPr>
+              <w:t>1/</w:t>
+            </w:r>
+            <w:proofErr w:type="spellStart"/>
+            <w:proofErr w:type="gramStart"/>
+            <w:r>
+              <w:rPr>
+                <w:rFonts w:ascii="Calibri" w:eastAsia="Times New Roman" w:hAnsi="Calibri" w:cs="Times New Roman"/>
+                <w:color w:val="000000"/>
+              </w:rPr>
+              <w:t>len</w:t>
+            </w:r>
+            <w:proofErr w:type="spellEnd"/>
+            <w:r>
+              <w:rPr>
+                <w:rFonts w:ascii="Calibri" w:eastAsia="Times New Roman" w:hAnsi="Calibri" w:cs="Times New Roman"/>
+                <w:color w:val="000000"/>
+              </w:rPr>
+              <w:t>(</w:t>
+            </w:r>
+            <w:proofErr w:type="spellStart"/>
+            <w:proofErr w:type="gramEnd"/>
+            <w:r>
+              <w:rPr>
+                <w:rFonts w:ascii="Calibri" w:eastAsia="Times New Roman" w:hAnsi="Calibri" w:cs="Times New Roman"/>
+                <w:color w:val="000000"/>
+              </w:rPr>
+              <w:t>self.q_table</w:t>
+            </w:r>
+            <w:proofErr w:type="spellEnd"/>
+            <w:r>
+              <w:rPr>
+                <w:rFonts w:ascii="Calibri" w:eastAsia="Times New Roman" w:hAnsi="Calibri" w:cs="Times New Roman"/>
+                <w:color w:val="000000"/>
+              </w:rPr>
+              <w:t>)</w:t>
+            </w:r>
+          </w:p>
+        </w:tc>
+        <w:tc>
+          <w:tcPr>
+            <w:tcW w:w="1716" w:type="dxa"/>
+            <w:tcBorders>
+              <w:top w:val="nil"/>
+              <w:left w:val="nil"/>
+              <w:bottom w:val="single" w:sz="8" w:space="0" w:color="auto"/>
+              <w:right w:val="single" w:sz="8" w:space="0" w:color="auto"/>
+            </w:tcBorders>
+            <w:shd w:val="clear" w:color="auto" w:fill="auto"/>
+            <w:noWrap/>
+            <w:vAlign w:val="center"/>
+            <w:hideMark/>
+          </w:tcPr>
+          <w:p>
+            <w:pPr>
+              <w:jc w:val="center"/>
+              <w:rPr>
+                <w:rFonts w:ascii="Calibri" w:eastAsia="Times New Roman" w:hAnsi="Calibri" w:cs="Times New Roman"/>
+                <w:color w:val="000000"/>
+              </w:rPr>
+            </w:pPr>
+            <w:r>
+              <w:rPr>
+                <w:rFonts w:ascii="Calibri" w:eastAsia="Times New Roman" w:hAnsi="Calibri" w:cs="Times New Roman"/>
+                <w:color w:val="000000"/>
+              </w:rPr>
+              <w:t>100%</w:t>
+            </w:r>
+          </w:p>
+        </w:tc>
+        <w:tc>
+          <w:tcPr>
+            <w:tcW w:w="1560" w:type="dxa"/>
+            <w:tcBorders>
+              <w:top w:val="nil"/>
+              <w:left w:val="nil"/>
+              <w:bottom w:val="single" w:sz="8" w:space="0" w:color="auto"/>
+              <w:right w:val="single" w:sz="8" w:space="0" w:color="auto"/>
+            </w:tcBorders>
+            <w:shd w:val="clear" w:color="auto" w:fill="auto"/>
+            <w:noWrap/>
+            <w:vAlign w:val="center"/>
+            <w:hideMark/>
+          </w:tcPr>
+          <w:p>
+            <w:pPr>
+              <w:jc w:val="center"/>
+              <w:rPr>
+                <w:rFonts w:ascii="Calibri" w:eastAsia="Times New Roman" w:hAnsi="Calibri" w:cs="Times New Roman"/>
+                <w:color w:val="000000"/>
+              </w:rPr>
+            </w:pPr>
+            <w:r>
+              <w:rPr>
+                <w:rFonts w:ascii="Calibri" w:eastAsia="Times New Roman" w:hAnsi="Calibri" w:cs="Times New Roman"/>
+                <w:color w:val="000000"/>
+              </w:rPr>
+              <w:t>14.39</w:t>
+            </w:r>
+          </w:p>
+        </w:tc>
+        <w:tc>
+          <w:tcPr>
+            <w:tcW w:w="1716" w:type="dxa"/>
+            <w:tcBorders>
+              <w:top w:val="nil"/>
+              <w:left w:val="nil"/>
+              <w:bottom w:val="single" w:sz="8" w:space="0" w:color="auto"/>
+              <w:right w:val="single" w:sz="8" w:space="0" w:color="auto"/>
+            </w:tcBorders>
+            <w:shd w:val="clear" w:color="auto" w:fill="auto"/>
+            <w:noWrap/>
+            <w:vAlign w:val="center"/>
+            <w:hideMark/>
+          </w:tcPr>
+          <w:p>
+            <w:pPr>
+              <w:jc w:val="center"/>
+              <w:rPr>
+                <w:rFonts w:ascii="Calibri" w:eastAsia="Times New Roman" w:hAnsi="Calibri" w:cs="Times New Roman"/>
+                <w:color w:val="000000"/>
+              </w:rPr>
+            </w:pPr>
+            <w:r>
+              <w:rPr>
+                <w:rFonts w:ascii="Calibri" w:eastAsia="Times New Roman" w:hAnsi="Calibri" w:cs="Times New Roman"/>
+                <w:color w:val="000000"/>
+              </w:rPr>
+              <w:t>N/A</w:t>
+            </w:r>
+          </w:p>
+        </w:tc>
+      </w:tr>
+      <w:tr>
+        <w:trPr>
+          <w:trHeight w:val="269"/>
+        </w:trPr>
+        <w:tc>
+          <w:tcPr>
+            <w:tcW w:w="2021" w:type="dxa"/>
+            <w:tcBorders>
+              <w:top w:val="nil"/>
+              <w:left w:val="single" w:sz="8" w:space="0" w:color="auto"/>
+              <w:bottom w:val="single" w:sz="8" w:space="0" w:color="auto"/>
+              <w:right w:val="single" w:sz="8" w:space="0" w:color="auto"/>
+            </w:tcBorders>
+            <w:shd w:val="clear" w:color="auto" w:fill="auto"/>
+            <w:noWrap/>
+            <w:vAlign w:val="center"/>
+            <w:hideMark/>
+          </w:tcPr>
+          <w:p>
+            <w:pPr>
+              <w:jc w:val="center"/>
+              <w:rPr>
+                <w:rFonts w:ascii="Calibri" w:eastAsia="Times New Roman" w:hAnsi="Calibri" w:cs="Times New Roman"/>
+                <w:color w:val="000000"/>
+              </w:rPr>
+            </w:pPr>
+            <w:r>
+              <w:rPr>
+                <w:rFonts w:ascii="Calibri" w:eastAsia="Times New Roman" w:hAnsi="Calibri" w:cs="Times New Roman"/>
+                <w:color w:val="000000"/>
+              </w:rPr>
+              <w:t>0.5</w:t>
+            </w:r>
+          </w:p>
+        </w:tc>
+        <w:tc>
+          <w:tcPr>
+            <w:tcW w:w="2021" w:type="dxa"/>
+            <w:tcBorders>
+              <w:top w:val="nil"/>
+              <w:left w:val="nil"/>
+              <w:bottom w:val="single" w:sz="8" w:space="0" w:color="auto"/>
+              <w:right w:val="single" w:sz="8" w:space="0" w:color="auto"/>
+            </w:tcBorders>
+            <w:shd w:val="clear" w:color="auto" w:fill="auto"/>
+            <w:noWrap/>
+            <w:vAlign w:val="center"/>
+            <w:hideMark/>
+          </w:tcPr>
+          <w:p>
+            <w:pPr>
+              <w:jc w:val="center"/>
+              <w:rPr>
+                <w:rFonts w:ascii="Calibri" w:eastAsia="Times New Roman" w:hAnsi="Calibri" w:cs="Times New Roman"/>
+                <w:color w:val="000000"/>
+              </w:rPr>
+            </w:pPr>
+            <w:r>
+              <w:rPr>
+                <w:rFonts w:ascii="Calibri" w:eastAsia="Times New Roman" w:hAnsi="Calibri" w:cs="Times New Roman"/>
+                <w:color w:val="000000"/>
+              </w:rPr>
+              <w:t>1/</w:t>
+            </w:r>
+            <w:proofErr w:type="spellStart"/>
+            <w:proofErr w:type="gramStart"/>
+            <w:r>
+              <w:rPr>
+                <w:rFonts w:ascii="Calibri" w:eastAsia="Times New Roman" w:hAnsi="Calibri" w:cs="Times New Roman"/>
+                <w:color w:val="000000"/>
+              </w:rPr>
+              <w:t>len</w:t>
+            </w:r>
+            <w:proofErr w:type="spellEnd"/>
+            <w:r>
+              <w:rPr>
+                <w:rFonts w:ascii="Calibri" w:eastAsia="Times New Roman" w:hAnsi="Calibri" w:cs="Times New Roman"/>
+                <w:color w:val="000000"/>
+              </w:rPr>
+              <w:t>(</w:t>
+            </w:r>
+            <w:proofErr w:type="spellStart"/>
+            <w:proofErr w:type="gramEnd"/>
+            <w:r>
+              <w:rPr>
+                <w:rFonts w:ascii="Calibri" w:eastAsia="Times New Roman" w:hAnsi="Calibri" w:cs="Times New Roman"/>
+                <w:color w:val="000000"/>
+              </w:rPr>
+              <w:t>self.q_table</w:t>
+            </w:r>
+            <w:proofErr w:type="spellEnd"/>
+            <w:r>
+              <w:rPr>
+                <w:rFonts w:ascii="Calibri" w:eastAsia="Times New Roman" w:hAnsi="Calibri" w:cs="Times New Roman"/>
+                <w:color w:val="000000"/>
+              </w:rPr>
+              <w:t>)</w:t>
+            </w:r>
+          </w:p>
+        </w:tc>
+        <w:tc>
+          <w:tcPr>
+            <w:tcW w:w="1716" w:type="dxa"/>
+            <w:tcBorders>
+              <w:top w:val="nil"/>
+              <w:left w:val="nil"/>
+              <w:bottom w:val="single" w:sz="8" w:space="0" w:color="auto"/>
+              <w:right w:val="single" w:sz="8" w:space="0" w:color="auto"/>
+            </w:tcBorders>
+            <w:shd w:val="clear" w:color="auto" w:fill="auto"/>
+            <w:noWrap/>
+            <w:vAlign w:val="center"/>
+            <w:hideMark/>
+          </w:tcPr>
+          <w:p>
+            <w:pPr>
+              <w:jc w:val="center"/>
+              <w:rPr>
+                <w:rFonts w:ascii="Calibri" w:eastAsia="Times New Roman" w:hAnsi="Calibri" w:cs="Times New Roman"/>
+                <w:color w:val="000000"/>
+              </w:rPr>
+            </w:pPr>
+            <w:r>
+              <w:rPr>
+                <w:rFonts w:ascii="Calibri" w:eastAsia="Times New Roman" w:hAnsi="Calibri" w:cs="Times New Roman"/>
+                <w:color w:val="000000"/>
+              </w:rPr>
+              <w:t>100%</w:t>
+            </w:r>
+          </w:p>
+        </w:tc>
+        <w:tc>
+          <w:tcPr>
+            <w:tcW w:w="1560" w:type="dxa"/>
+            <w:tcBorders>
+              <w:top w:val="nil"/>
+              <w:left w:val="nil"/>
+              <w:bottom w:val="single" w:sz="8" w:space="0" w:color="auto"/>
+              <w:right w:val="single" w:sz="8" w:space="0" w:color="auto"/>
+            </w:tcBorders>
+            <w:shd w:val="clear" w:color="auto" w:fill="auto"/>
+            <w:noWrap/>
+            <w:vAlign w:val="center"/>
+            <w:hideMark/>
+          </w:tcPr>
+          <w:p>
+            <w:pPr>
+              <w:jc w:val="center"/>
+              <w:rPr>
+                <w:rFonts w:ascii="Calibri" w:eastAsia="Times New Roman" w:hAnsi="Calibri" w:cs="Times New Roman"/>
+                <w:color w:val="000000"/>
+              </w:rPr>
+            </w:pPr>
+            <w:r>
+              <w:rPr>
+                <w:rFonts w:ascii="Calibri" w:eastAsia="Times New Roman" w:hAnsi="Calibri" w:cs="Times New Roman"/>
+                <w:color w:val="000000"/>
+              </w:rPr>
+              <w:t>16.76</w:t>
+            </w:r>
+          </w:p>
+        </w:tc>
+        <w:tc>
+          <w:tcPr>
+            <w:tcW w:w="1716" w:type="dxa"/>
+            <w:tcBorders>
+              <w:top w:val="nil"/>
+              <w:left w:val="nil"/>
+              <w:bottom w:val="single" w:sz="8" w:space="0" w:color="auto"/>
+              <w:right w:val="single" w:sz="8" w:space="0" w:color="auto"/>
+            </w:tcBorders>
+            <w:shd w:val="clear" w:color="auto" w:fill="auto"/>
+            <w:noWrap/>
+            <w:vAlign w:val="center"/>
+            <w:hideMark/>
+          </w:tcPr>
+          <w:p>
+            <w:pPr>
+              <w:jc w:val="center"/>
+              <w:rPr>
+                <w:rFonts w:ascii="Calibri" w:eastAsia="Times New Roman" w:hAnsi="Calibri" w:cs="Times New Roman"/>
+                <w:color w:val="000000"/>
+              </w:rPr>
+            </w:pPr>
+            <w:r>
+              <w:rPr>
+                <w:rFonts w:ascii="Calibri" w:eastAsia="Times New Roman" w:hAnsi="Calibri" w:cs="Times New Roman"/>
+                <w:color w:val="000000"/>
+              </w:rPr>
+              <w:t>N/A</w:t>
+            </w:r>
+          </w:p>
+        </w:tc>
+      </w:tr>
+      <w:tr>
+        <w:trPr>
+          <w:trHeight w:val="269"/>
+        </w:trPr>
+        <w:tc>
+          <w:tcPr>
+            <w:tcW w:w="2021" w:type="dxa"/>
+            <w:tcBorders>
+              <w:top w:val="nil"/>
+              <w:left w:val="single" w:sz="8" w:space="0" w:color="auto"/>
+              <w:bottom w:val="single" w:sz="8" w:space="0" w:color="auto"/>
+              <w:right w:val="single" w:sz="8" w:space="0" w:color="auto"/>
+            </w:tcBorders>
+            <w:shd w:val="clear" w:color="auto" w:fill="auto"/>
+            <w:noWrap/>
+            <w:vAlign w:val="center"/>
+            <w:hideMark/>
+          </w:tcPr>
+          <w:p>
+            <w:pPr>
+              <w:jc w:val="center"/>
+              <w:rPr>
+                <w:rFonts w:ascii="Calibri" w:eastAsia="Times New Roman" w:hAnsi="Calibri" w:cs="Times New Roman"/>
+                <w:color w:val="000000"/>
+              </w:rPr>
+            </w:pPr>
+            <w:r>
+              <w:rPr>
+                <w:rFonts w:ascii="Calibri" w:eastAsia="Times New Roman" w:hAnsi="Calibri" w:cs="Times New Roman"/>
+                <w:color w:val="000000"/>
+              </w:rPr>
+              <w:t>0.6</w:t>
+            </w:r>
+          </w:p>
+        </w:tc>
+        <w:tc>
+          <w:tcPr>
+            <w:tcW w:w="2021" w:type="dxa"/>
+            <w:tcBorders>
+              <w:top w:val="nil"/>
+              <w:left w:val="nil"/>
+              <w:bottom w:val="single" w:sz="8" w:space="0" w:color="auto"/>
+              <w:right w:val="single" w:sz="8" w:space="0" w:color="auto"/>
+            </w:tcBorders>
+            <w:shd w:val="clear" w:color="auto" w:fill="auto"/>
+            <w:noWrap/>
+            <w:vAlign w:val="center"/>
+            <w:hideMark/>
+          </w:tcPr>
+          <w:p>
+            <w:pPr>
+              <w:jc w:val="center"/>
+              <w:rPr>
+                <w:rFonts w:ascii="Calibri" w:eastAsia="Times New Roman" w:hAnsi="Calibri" w:cs="Times New Roman"/>
+                <w:color w:val="000000"/>
+              </w:rPr>
+            </w:pPr>
+            <w:r>
+              <w:rPr>
+                <w:rFonts w:ascii="Calibri" w:eastAsia="Times New Roman" w:hAnsi="Calibri" w:cs="Times New Roman"/>
+                <w:color w:val="000000"/>
+              </w:rPr>
+              <w:t>1/</w:t>
+            </w:r>
+            <w:proofErr w:type="spellStart"/>
+            <w:proofErr w:type="gramStart"/>
+            <w:r>
+              <w:rPr>
+                <w:rFonts w:ascii="Calibri" w:eastAsia="Times New Roman" w:hAnsi="Calibri" w:cs="Times New Roman"/>
+                <w:color w:val="000000"/>
+              </w:rPr>
+              <w:t>len</w:t>
+            </w:r>
+            <w:proofErr w:type="spellEnd"/>
+            <w:r>
+              <w:rPr>
+                <w:rFonts w:ascii="Calibri" w:eastAsia="Times New Roman" w:hAnsi="Calibri" w:cs="Times New Roman"/>
+                <w:color w:val="000000"/>
+              </w:rPr>
+              <w:t>(</w:t>
+            </w:r>
+            <w:proofErr w:type="spellStart"/>
+            <w:proofErr w:type="gramEnd"/>
+            <w:r>
+              <w:rPr>
+                <w:rFonts w:ascii="Calibri" w:eastAsia="Times New Roman" w:hAnsi="Calibri" w:cs="Times New Roman"/>
+                <w:color w:val="000000"/>
+              </w:rPr>
+              <w:t>self.q_table</w:t>
+            </w:r>
+            <w:proofErr w:type="spellEnd"/>
+            <w:r>
+              <w:rPr>
+                <w:rFonts w:ascii="Calibri" w:eastAsia="Times New Roman" w:hAnsi="Calibri" w:cs="Times New Roman"/>
+                <w:color w:val="000000"/>
+              </w:rPr>
+              <w:t>)</w:t>
+            </w:r>
+          </w:p>
+        </w:tc>
+        <w:tc>
+          <w:tcPr>
+            <w:tcW w:w="1716" w:type="dxa"/>
+            <w:tcBorders>
+              <w:top w:val="nil"/>
+              <w:left w:val="nil"/>
+              <w:bottom w:val="single" w:sz="8" w:space="0" w:color="auto"/>
+              <w:right w:val="single" w:sz="8" w:space="0" w:color="auto"/>
+            </w:tcBorders>
+            <w:shd w:val="clear" w:color="auto" w:fill="auto"/>
+            <w:noWrap/>
+            <w:vAlign w:val="center"/>
+            <w:hideMark/>
+          </w:tcPr>
+          <w:p>
+            <w:pPr>
+              <w:jc w:val="center"/>
+              <w:rPr>
+                <w:rFonts w:ascii="Calibri" w:eastAsia="Times New Roman" w:hAnsi="Calibri" w:cs="Times New Roman"/>
+                <w:color w:val="000000"/>
+              </w:rPr>
+            </w:pPr>
+            <w:r>
+              <w:rPr>
+                <w:rFonts w:ascii="Calibri" w:eastAsia="Times New Roman" w:hAnsi="Calibri" w:cs="Times New Roman"/>
+                <w:color w:val="000000"/>
+              </w:rPr>
+              <w:t>99%</w:t>
+            </w:r>
+          </w:p>
+        </w:tc>
+        <w:tc>
+          <w:tcPr>
+            <w:tcW w:w="1560" w:type="dxa"/>
+            <w:tcBorders>
+              <w:top w:val="nil"/>
+              <w:left w:val="nil"/>
+              <w:bottom w:val="single" w:sz="8" w:space="0" w:color="auto"/>
+              <w:right w:val="single" w:sz="8" w:space="0" w:color="auto"/>
+            </w:tcBorders>
+            <w:shd w:val="clear" w:color="auto" w:fill="auto"/>
+            <w:noWrap/>
+            <w:vAlign w:val="center"/>
+            <w:hideMark/>
+          </w:tcPr>
+          <w:p>
+            <w:pPr>
+              <w:jc w:val="center"/>
+              <w:rPr>
+                <w:rFonts w:ascii="Calibri" w:eastAsia="Times New Roman" w:hAnsi="Calibri" w:cs="Times New Roman"/>
+                <w:color w:val="000000"/>
+              </w:rPr>
+            </w:pPr>
+            <w:r>
+              <w:rPr>
+                <w:rFonts w:ascii="Calibri" w:eastAsia="Times New Roman" w:hAnsi="Calibri" w:cs="Times New Roman"/>
+                <w:color w:val="000000"/>
+              </w:rPr>
+              <w:t>16.2626</w:t>
+            </w:r>
+          </w:p>
+        </w:tc>
+        <w:tc>
+          <w:tcPr>
+            <w:tcW w:w="1716" w:type="dxa"/>
+            <w:tcBorders>
+              <w:top w:val="nil"/>
+              <w:left w:val="nil"/>
+              <w:bottom w:val="single" w:sz="8" w:space="0" w:color="auto"/>
+              <w:right w:val="single" w:sz="8" w:space="0" w:color="auto"/>
+            </w:tcBorders>
+            <w:shd w:val="clear" w:color="auto" w:fill="auto"/>
+            <w:noWrap/>
+            <w:vAlign w:val="center"/>
+            <w:hideMark/>
+          </w:tcPr>
+          <w:p>
+            <w:pPr>
+              <w:jc w:val="center"/>
+              <w:rPr>
+                <w:rFonts w:ascii="Calibri" w:eastAsia="Times New Roman" w:hAnsi="Calibri" w:cs="Times New Roman"/>
+                <w:color w:val="000000"/>
+              </w:rPr>
+            </w:pPr>
+            <w:r>
+              <w:rPr>
+                <w:rFonts w:ascii="Calibri" w:eastAsia="Times New Roman" w:hAnsi="Calibri" w:cs="Times New Roman"/>
+                <w:color w:val="000000"/>
+              </w:rPr>
+              <w:t>23</w:t>
+            </w:r>
+          </w:p>
+        </w:tc>
+      </w:tr>
+      <w:tr>
+        <w:trPr>
+          <w:trHeight w:val="269"/>
+        </w:trPr>
+        <w:tc>
+          <w:tcPr>
+            <w:tcW w:w="2021" w:type="dxa"/>
+            <w:tcBorders>
+              <w:top w:val="nil"/>
+              <w:left w:val="single" w:sz="8" w:space="0" w:color="auto"/>
+              <w:bottom w:val="single" w:sz="8" w:space="0" w:color="auto"/>
+              <w:right w:val="single" w:sz="8" w:space="0" w:color="auto"/>
+            </w:tcBorders>
+            <w:shd w:val="clear" w:color="auto" w:fill="auto"/>
+            <w:noWrap/>
+            <w:vAlign w:val="center"/>
+            <w:hideMark/>
+          </w:tcPr>
+          <w:p>
+            <w:pPr>
+              <w:jc w:val="center"/>
+              <w:rPr>
+                <w:rFonts w:ascii="Calibri" w:eastAsia="Times New Roman" w:hAnsi="Calibri" w:cs="Times New Roman"/>
+                <w:color w:val="000000"/>
+              </w:rPr>
+            </w:pPr>
+            <w:r>
+              <w:rPr>
+                <w:rFonts w:ascii="Calibri" w:eastAsia="Times New Roman" w:hAnsi="Calibri" w:cs="Times New Roman"/>
+                <w:color w:val="000000"/>
+              </w:rPr>
+              <w:t>0.7</w:t>
+            </w:r>
+          </w:p>
+        </w:tc>
+        <w:tc>
+          <w:tcPr>
+            <w:tcW w:w="2021" w:type="dxa"/>
+            <w:tcBorders>
+              <w:top w:val="nil"/>
+              <w:left w:val="nil"/>
+              <w:bottom w:val="single" w:sz="8" w:space="0" w:color="auto"/>
+              <w:right w:val="single" w:sz="8" w:space="0" w:color="auto"/>
+            </w:tcBorders>
+            <w:shd w:val="clear" w:color="auto" w:fill="auto"/>
+            <w:noWrap/>
+            <w:vAlign w:val="center"/>
+            <w:hideMark/>
+          </w:tcPr>
+          <w:p>
+            <w:pPr>
+              <w:jc w:val="center"/>
+              <w:rPr>
+                <w:rFonts w:ascii="Calibri" w:eastAsia="Times New Roman" w:hAnsi="Calibri" w:cs="Times New Roman"/>
+                <w:color w:val="000000"/>
+              </w:rPr>
+            </w:pPr>
+            <w:r>
+              <w:rPr>
+                <w:rFonts w:ascii="Calibri" w:eastAsia="Times New Roman" w:hAnsi="Calibri" w:cs="Times New Roman"/>
+                <w:color w:val="000000"/>
+              </w:rPr>
+              <w:t>1/</w:t>
+            </w:r>
+            <w:proofErr w:type="spellStart"/>
+            <w:proofErr w:type="gramStart"/>
+            <w:r>
+              <w:rPr>
+                <w:rFonts w:ascii="Calibri" w:eastAsia="Times New Roman" w:hAnsi="Calibri" w:cs="Times New Roman"/>
+                <w:color w:val="000000"/>
+              </w:rPr>
+              <w:t>len</w:t>
+            </w:r>
+            <w:proofErr w:type="spellEnd"/>
+            <w:r>
+              <w:rPr>
+                <w:rFonts w:ascii="Calibri" w:eastAsia="Times New Roman" w:hAnsi="Calibri" w:cs="Times New Roman"/>
+                <w:color w:val="000000"/>
+              </w:rPr>
+              <w:t>(</w:t>
+            </w:r>
+            <w:proofErr w:type="spellStart"/>
+            <w:proofErr w:type="gramEnd"/>
+            <w:r>
+              <w:rPr>
+                <w:rFonts w:ascii="Calibri" w:eastAsia="Times New Roman" w:hAnsi="Calibri" w:cs="Times New Roman"/>
+                <w:color w:val="000000"/>
+              </w:rPr>
+              <w:t>self.q_table</w:t>
+            </w:r>
+            <w:proofErr w:type="spellEnd"/>
+            <w:r>
+              <w:rPr>
+                <w:rFonts w:ascii="Calibri" w:eastAsia="Times New Roman" w:hAnsi="Calibri" w:cs="Times New Roman"/>
+                <w:color w:val="000000"/>
+              </w:rPr>
+              <w:t>)</w:t>
+            </w:r>
+          </w:p>
+        </w:tc>
+        <w:tc>
+          <w:tcPr>
+            <w:tcW w:w="1716" w:type="dxa"/>
+            <w:tcBorders>
+              <w:top w:val="nil"/>
+              <w:left w:val="nil"/>
+              <w:bottom w:val="single" w:sz="8" w:space="0" w:color="auto"/>
+              <w:right w:val="single" w:sz="8" w:space="0" w:color="auto"/>
+            </w:tcBorders>
+            <w:shd w:val="clear" w:color="auto" w:fill="auto"/>
+            <w:noWrap/>
+            <w:vAlign w:val="center"/>
+            <w:hideMark/>
+          </w:tcPr>
+          <w:p>
+            <w:pPr>
+              <w:jc w:val="center"/>
+              <w:rPr>
+                <w:rFonts w:ascii="Calibri" w:eastAsia="Times New Roman" w:hAnsi="Calibri" w:cs="Times New Roman"/>
+                <w:color w:val="000000"/>
+              </w:rPr>
+            </w:pPr>
+            <w:r>
+              <w:rPr>
+                <w:rFonts w:ascii="Calibri" w:eastAsia="Times New Roman" w:hAnsi="Calibri" w:cs="Times New Roman"/>
+                <w:color w:val="000000"/>
+              </w:rPr>
+              <w:t>100%</w:t>
+            </w:r>
+          </w:p>
+        </w:tc>
+        <w:tc>
+          <w:tcPr>
+            <w:tcW w:w="1560" w:type="dxa"/>
+            <w:tcBorders>
+              <w:top w:val="nil"/>
+              <w:left w:val="nil"/>
+              <w:bottom w:val="single" w:sz="8" w:space="0" w:color="auto"/>
+              <w:right w:val="single" w:sz="8" w:space="0" w:color="auto"/>
+            </w:tcBorders>
+            <w:shd w:val="clear" w:color="auto" w:fill="auto"/>
+            <w:noWrap/>
+            <w:vAlign w:val="center"/>
+            <w:hideMark/>
+          </w:tcPr>
+          <w:p>
+            <w:pPr>
+              <w:jc w:val="center"/>
+              <w:rPr>
+                <w:rFonts w:ascii="Calibri" w:eastAsia="Times New Roman" w:hAnsi="Calibri" w:cs="Times New Roman"/>
+                <w:color w:val="000000"/>
+              </w:rPr>
+            </w:pPr>
+            <w:r>
+              <w:rPr>
+                <w:rFonts w:ascii="Calibri" w:eastAsia="Times New Roman" w:hAnsi="Calibri" w:cs="Times New Roman"/>
+                <w:color w:val="000000"/>
+              </w:rPr>
+              <w:t>15.96</w:t>
+            </w:r>
+          </w:p>
+        </w:tc>
+        <w:tc>
+          <w:tcPr>
+            <w:tcW w:w="1716" w:type="dxa"/>
+            <w:tcBorders>
+              <w:top w:val="nil"/>
+              <w:left w:val="nil"/>
+              <w:bottom w:val="single" w:sz="8" w:space="0" w:color="auto"/>
+              <w:right w:val="single" w:sz="8" w:space="0" w:color="auto"/>
+            </w:tcBorders>
+            <w:shd w:val="clear" w:color="auto" w:fill="auto"/>
+            <w:noWrap/>
+            <w:vAlign w:val="center"/>
+            <w:hideMark/>
+          </w:tcPr>
+          <w:p>
+            <w:pPr>
+              <w:jc w:val="center"/>
+              <w:rPr>
+                <w:rFonts w:ascii="Calibri" w:eastAsia="Times New Roman" w:hAnsi="Calibri" w:cs="Times New Roman"/>
+                <w:color w:val="000000"/>
+              </w:rPr>
+            </w:pPr>
+            <w:r>
+              <w:rPr>
+                <w:rFonts w:ascii="Calibri" w:eastAsia="Times New Roman" w:hAnsi="Calibri" w:cs="Times New Roman"/>
+                <w:color w:val="000000"/>
+              </w:rPr>
+              <w:t>N/A</w:t>
+            </w:r>
+          </w:p>
+        </w:tc>
+      </w:tr>
+      <w:tr>
+        <w:trPr>
+          <w:trHeight w:val="269"/>
+        </w:trPr>
+        <w:tc>
+          <w:tcPr>
+            <w:tcW w:w="2021" w:type="dxa"/>
+            <w:tcBorders>
+              <w:top w:val="nil"/>
+              <w:left w:val="single" w:sz="8" w:space="0" w:color="auto"/>
+              <w:bottom w:val="single" w:sz="8" w:space="0" w:color="auto"/>
+              <w:right w:val="single" w:sz="8" w:space="0" w:color="auto"/>
+            </w:tcBorders>
+            <w:shd w:val="clear" w:color="auto" w:fill="auto"/>
+            <w:noWrap/>
+            <w:vAlign w:val="center"/>
+            <w:hideMark/>
+          </w:tcPr>
+          <w:p>
+            <w:pPr>
+              <w:jc w:val="center"/>
+              <w:rPr>
+                <w:rFonts w:ascii="Calibri" w:eastAsia="Times New Roman" w:hAnsi="Calibri" w:cs="Times New Roman"/>
+                <w:color w:val="000000"/>
+              </w:rPr>
+            </w:pPr>
+            <w:r>
+              <w:rPr>
+                <w:rFonts w:ascii="Calibri" w:eastAsia="Times New Roman" w:hAnsi="Calibri" w:cs="Times New Roman"/>
+                <w:color w:val="000000"/>
+              </w:rPr>
+              <w:t>0.8</w:t>
+            </w:r>
+          </w:p>
+        </w:tc>
+        <w:tc>
+          <w:tcPr>
+            <w:tcW w:w="2021" w:type="dxa"/>
+            <w:tcBorders>
+              <w:top w:val="nil"/>
+              <w:left w:val="nil"/>
+              <w:bottom w:val="single" w:sz="8" w:space="0" w:color="auto"/>
+              <w:right w:val="single" w:sz="8" w:space="0" w:color="auto"/>
+            </w:tcBorders>
+            <w:shd w:val="clear" w:color="auto" w:fill="auto"/>
+            <w:noWrap/>
+            <w:vAlign w:val="center"/>
+            <w:hideMark/>
+          </w:tcPr>
+          <w:p>
+            <w:pPr>
+              <w:jc w:val="center"/>
+              <w:rPr>
+                <w:rFonts w:ascii="Calibri" w:eastAsia="Times New Roman" w:hAnsi="Calibri" w:cs="Times New Roman"/>
+                <w:color w:val="000000"/>
+              </w:rPr>
+            </w:pPr>
+            <w:r>
+              <w:rPr>
+                <w:rFonts w:ascii="Calibri" w:eastAsia="Times New Roman" w:hAnsi="Calibri" w:cs="Times New Roman"/>
+                <w:color w:val="000000"/>
+              </w:rPr>
+              <w:t>1/</w:t>
+            </w:r>
+            <w:proofErr w:type="spellStart"/>
+            <w:proofErr w:type="gramStart"/>
+            <w:r>
+              <w:rPr>
+                <w:rFonts w:ascii="Calibri" w:eastAsia="Times New Roman" w:hAnsi="Calibri" w:cs="Times New Roman"/>
+                <w:color w:val="000000"/>
+              </w:rPr>
+              <w:t>len</w:t>
+            </w:r>
+            <w:proofErr w:type="spellEnd"/>
+            <w:r>
+              <w:rPr>
+                <w:rFonts w:ascii="Calibri" w:eastAsia="Times New Roman" w:hAnsi="Calibri" w:cs="Times New Roman"/>
+                <w:color w:val="000000"/>
+              </w:rPr>
+              <w:t>(</w:t>
+            </w:r>
+            <w:proofErr w:type="spellStart"/>
+            <w:proofErr w:type="gramEnd"/>
+            <w:r>
+              <w:rPr>
+                <w:rFonts w:ascii="Calibri" w:eastAsia="Times New Roman" w:hAnsi="Calibri" w:cs="Times New Roman"/>
+                <w:color w:val="000000"/>
+              </w:rPr>
+              <w:t>self.q_table</w:t>
+            </w:r>
+            <w:proofErr w:type="spellEnd"/>
+            <w:r>
+              <w:rPr>
+                <w:rFonts w:ascii="Calibri" w:eastAsia="Times New Roman" w:hAnsi="Calibri" w:cs="Times New Roman"/>
+                <w:color w:val="000000"/>
+              </w:rPr>
+              <w:t>)</w:t>
+            </w:r>
+          </w:p>
+        </w:tc>
+        <w:tc>
+          <w:tcPr>
+            <w:tcW w:w="1716" w:type="dxa"/>
+            <w:tcBorders>
+              <w:top w:val="nil"/>
+              <w:left w:val="nil"/>
+              <w:bottom w:val="single" w:sz="8" w:space="0" w:color="auto"/>
+              <w:right w:val="single" w:sz="8" w:space="0" w:color="auto"/>
+            </w:tcBorders>
+            <w:shd w:val="clear" w:color="auto" w:fill="auto"/>
+            <w:noWrap/>
+            <w:vAlign w:val="center"/>
+            <w:hideMark/>
+          </w:tcPr>
+          <w:p>
+            <w:pPr>
+              <w:jc w:val="center"/>
+              <w:rPr>
+                <w:rFonts w:ascii="Calibri" w:eastAsia="Times New Roman" w:hAnsi="Calibri" w:cs="Times New Roman"/>
+                <w:color w:val="000000"/>
+              </w:rPr>
+            </w:pPr>
+            <w:r>
+              <w:rPr>
+                <w:rFonts w:ascii="Calibri" w:eastAsia="Times New Roman" w:hAnsi="Calibri" w:cs="Times New Roman"/>
+                <w:color w:val="000000"/>
+              </w:rPr>
+              <w:t>99%</w:t>
+            </w:r>
+          </w:p>
+        </w:tc>
+        <w:tc>
+          <w:tcPr>
+            <w:tcW w:w="1560" w:type="dxa"/>
+            <w:tcBorders>
+              <w:top w:val="nil"/>
+              <w:left w:val="nil"/>
+              <w:bottom w:val="single" w:sz="8" w:space="0" w:color="auto"/>
+              <w:right w:val="single" w:sz="8" w:space="0" w:color="auto"/>
+            </w:tcBorders>
+            <w:shd w:val="clear" w:color="auto" w:fill="auto"/>
+            <w:noWrap/>
+            <w:vAlign w:val="center"/>
+            <w:hideMark/>
+          </w:tcPr>
+          <w:p>
+            <w:pPr>
+              <w:jc w:val="center"/>
+              <w:rPr>
+                <w:rFonts w:ascii="Calibri" w:eastAsia="Times New Roman" w:hAnsi="Calibri" w:cs="Times New Roman"/>
+                <w:color w:val="000000"/>
+              </w:rPr>
+            </w:pPr>
+            <w:r>
+              <w:rPr>
+                <w:rFonts w:ascii="Calibri" w:eastAsia="Times New Roman" w:hAnsi="Calibri" w:cs="Times New Roman"/>
+                <w:color w:val="000000"/>
+              </w:rPr>
+              <w:t>15.58585</w:t>
+            </w:r>
+          </w:p>
+        </w:tc>
+        <w:tc>
+          <w:tcPr>
+            <w:tcW w:w="1716" w:type="dxa"/>
+            <w:tcBorders>
+              <w:top w:val="nil"/>
+              <w:left w:val="nil"/>
+              <w:bottom w:val="single" w:sz="8" w:space="0" w:color="auto"/>
+              <w:right w:val="single" w:sz="8" w:space="0" w:color="auto"/>
+            </w:tcBorders>
+            <w:shd w:val="clear" w:color="auto" w:fill="auto"/>
+            <w:noWrap/>
+            <w:vAlign w:val="center"/>
+            <w:hideMark/>
+          </w:tcPr>
+          <w:p>
+            <w:pPr>
+              <w:jc w:val="center"/>
+              <w:rPr>
+                <w:rFonts w:ascii="Calibri" w:eastAsia="Times New Roman" w:hAnsi="Calibri" w:cs="Times New Roman"/>
+                <w:color w:val="000000"/>
+              </w:rPr>
+            </w:pPr>
+            <w:r>
+              <w:rPr>
+                <w:rFonts w:ascii="Calibri" w:eastAsia="Times New Roman" w:hAnsi="Calibri" w:cs="Times New Roman"/>
+                <w:color w:val="000000"/>
+              </w:rPr>
+              <w:t>56</w:t>
+            </w:r>
+          </w:p>
+        </w:tc>
+      </w:tr>
+      <w:tr>
+        <w:trPr>
+          <w:trHeight w:val="269"/>
+        </w:trPr>
+        <w:tc>
+          <w:tcPr>
+            <w:tcW w:w="2021" w:type="dxa"/>
+            <w:tcBorders>
+              <w:top w:val="nil"/>
+              <w:left w:val="single" w:sz="8" w:space="0" w:color="auto"/>
+              <w:bottom w:val="single" w:sz="8" w:space="0" w:color="auto"/>
+              <w:right w:val="single" w:sz="8" w:space="0" w:color="auto"/>
+            </w:tcBorders>
+            <w:shd w:val="clear" w:color="auto" w:fill="auto"/>
+            <w:noWrap/>
+            <w:vAlign w:val="center"/>
+            <w:hideMark/>
+          </w:tcPr>
+          <w:p>
+            <w:pPr>
+              <w:jc w:val="center"/>
+              <w:rPr>
+                <w:rFonts w:ascii="Calibri" w:eastAsia="Times New Roman" w:hAnsi="Calibri" w:cs="Times New Roman"/>
+                <w:color w:val="000000"/>
+              </w:rPr>
+            </w:pPr>
+            <w:r>
+              <w:rPr>
+                <w:rFonts w:ascii="Calibri" w:eastAsia="Times New Roman" w:hAnsi="Calibri" w:cs="Times New Roman"/>
+                <w:color w:val="000000"/>
+              </w:rPr>
+              <w:t>0.9</w:t>
+            </w:r>
+          </w:p>
+        </w:tc>
+        <w:tc>
+          <w:tcPr>
+            <w:tcW w:w="2021" w:type="dxa"/>
+            <w:tcBorders>
+              <w:top w:val="nil"/>
+              <w:left w:val="nil"/>
+              <w:bottom w:val="single" w:sz="8" w:space="0" w:color="auto"/>
+              <w:right w:val="single" w:sz="8" w:space="0" w:color="auto"/>
+            </w:tcBorders>
+            <w:shd w:val="clear" w:color="auto" w:fill="auto"/>
+            <w:noWrap/>
+            <w:vAlign w:val="center"/>
+            <w:hideMark/>
+          </w:tcPr>
+          <w:p>
+            <w:pPr>
+              <w:jc w:val="center"/>
+              <w:rPr>
+                <w:rFonts w:ascii="Calibri" w:eastAsia="Times New Roman" w:hAnsi="Calibri" w:cs="Times New Roman"/>
+                <w:color w:val="000000"/>
+              </w:rPr>
+            </w:pPr>
+            <w:r>
+              <w:rPr>
+                <w:rFonts w:ascii="Calibri" w:eastAsia="Times New Roman" w:hAnsi="Calibri" w:cs="Times New Roman"/>
+                <w:color w:val="000000"/>
+              </w:rPr>
+              <w:t>1/</w:t>
+            </w:r>
+            <w:proofErr w:type="spellStart"/>
+            <w:proofErr w:type="gramStart"/>
+            <w:r>
+              <w:rPr>
+                <w:rFonts w:ascii="Calibri" w:eastAsia="Times New Roman" w:hAnsi="Calibri" w:cs="Times New Roman"/>
+                <w:color w:val="000000"/>
+              </w:rPr>
+              <w:t>len</w:t>
+            </w:r>
+            <w:proofErr w:type="spellEnd"/>
+            <w:r>
+              <w:rPr>
+                <w:rFonts w:ascii="Calibri" w:eastAsia="Times New Roman" w:hAnsi="Calibri" w:cs="Times New Roman"/>
+                <w:color w:val="000000"/>
+              </w:rPr>
+              <w:t>(</w:t>
+            </w:r>
+            <w:proofErr w:type="spellStart"/>
+            <w:proofErr w:type="gramEnd"/>
+            <w:r>
+              <w:rPr>
+                <w:rFonts w:ascii="Calibri" w:eastAsia="Times New Roman" w:hAnsi="Calibri" w:cs="Times New Roman"/>
+                <w:color w:val="000000"/>
+              </w:rPr>
+              <w:t>self.q_table</w:t>
+            </w:r>
+            <w:proofErr w:type="spellEnd"/>
+            <w:r>
+              <w:rPr>
+                <w:rFonts w:ascii="Calibri" w:eastAsia="Times New Roman" w:hAnsi="Calibri" w:cs="Times New Roman"/>
+                <w:color w:val="000000"/>
+              </w:rPr>
+              <w:t>)</w:t>
+            </w:r>
+          </w:p>
+        </w:tc>
+        <w:tc>
+          <w:tcPr>
+            <w:tcW w:w="1716" w:type="dxa"/>
+            <w:tcBorders>
+              <w:top w:val="nil"/>
+              <w:left w:val="nil"/>
+              <w:bottom w:val="single" w:sz="8" w:space="0" w:color="auto"/>
+              <w:right w:val="single" w:sz="8" w:space="0" w:color="auto"/>
+            </w:tcBorders>
+            <w:shd w:val="clear" w:color="auto" w:fill="auto"/>
+            <w:noWrap/>
+            <w:vAlign w:val="center"/>
+            <w:hideMark/>
+          </w:tcPr>
+          <w:p>
+            <w:pPr>
+              <w:jc w:val="center"/>
+              <w:rPr>
+                <w:rFonts w:ascii="Calibri" w:eastAsia="Times New Roman" w:hAnsi="Calibri" w:cs="Times New Roman"/>
+                <w:color w:val="000000"/>
+              </w:rPr>
+            </w:pPr>
+            <w:r>
+              <w:rPr>
+                <w:rFonts w:ascii="Calibri" w:eastAsia="Times New Roman" w:hAnsi="Calibri" w:cs="Times New Roman"/>
+                <w:color w:val="000000"/>
+              </w:rPr>
+              <w:t>100%</w:t>
+            </w:r>
+          </w:p>
+        </w:tc>
+        <w:tc>
+          <w:tcPr>
+            <w:tcW w:w="1560" w:type="dxa"/>
+            <w:tcBorders>
+              <w:top w:val="nil"/>
+              <w:left w:val="nil"/>
+              <w:bottom w:val="single" w:sz="8" w:space="0" w:color="auto"/>
+              <w:right w:val="single" w:sz="8" w:space="0" w:color="auto"/>
+            </w:tcBorders>
+            <w:shd w:val="clear" w:color="auto" w:fill="auto"/>
+            <w:noWrap/>
+            <w:vAlign w:val="center"/>
+            <w:hideMark/>
+          </w:tcPr>
+          <w:p>
+            <w:pPr>
+              <w:jc w:val="center"/>
+              <w:rPr>
+                <w:rFonts w:ascii="Calibri" w:eastAsia="Times New Roman" w:hAnsi="Calibri" w:cs="Times New Roman"/>
+                <w:color w:val="000000"/>
+              </w:rPr>
+            </w:pPr>
+            <w:r>
+              <w:rPr>
+                <w:rFonts w:ascii="Calibri" w:eastAsia="Times New Roman" w:hAnsi="Calibri" w:cs="Times New Roman"/>
+                <w:color w:val="000000"/>
+              </w:rPr>
+              <w:t>16.04</w:t>
+            </w:r>
+          </w:p>
+        </w:tc>
+        <w:tc>
+          <w:tcPr>
+            <w:tcW w:w="1716" w:type="dxa"/>
+            <w:tcBorders>
+              <w:top w:val="nil"/>
+              <w:left w:val="nil"/>
+              <w:bottom w:val="single" w:sz="8" w:space="0" w:color="auto"/>
+              <w:right w:val="single" w:sz="8" w:space="0" w:color="auto"/>
+            </w:tcBorders>
+            <w:shd w:val="clear" w:color="auto" w:fill="auto"/>
+            <w:noWrap/>
+            <w:vAlign w:val="center"/>
+            <w:hideMark/>
+          </w:tcPr>
+          <w:p>
+            <w:pPr>
+              <w:jc w:val="center"/>
+              <w:rPr>
+                <w:rFonts w:ascii="Calibri" w:eastAsia="Times New Roman" w:hAnsi="Calibri" w:cs="Times New Roman"/>
+                <w:color w:val="000000"/>
+              </w:rPr>
+            </w:pPr>
+            <w:r>
+              <w:rPr>
+                <w:rFonts w:ascii="Calibri" w:eastAsia="Times New Roman" w:hAnsi="Calibri" w:cs="Times New Roman"/>
+                <w:color w:val="000000"/>
+              </w:rPr>
+              <w:t>N/A</w:t>
+            </w:r>
+          </w:p>
+        </w:tc>
+      </w:tr>
+      <w:tr>
+        <w:trPr>
+          <w:trHeight w:val="269"/>
+        </w:trPr>
+        <w:tc>
+          <w:tcPr>
+            <w:tcW w:w="2021" w:type="dxa"/>
+            <w:tcBorders>
+              <w:top w:val="nil"/>
+              <w:left w:val="single" w:sz="8" w:space="0" w:color="auto"/>
+              <w:bottom w:val="single" w:sz="8" w:space="0" w:color="auto"/>
+              <w:right w:val="single" w:sz="8" w:space="0" w:color="auto"/>
+            </w:tcBorders>
+            <w:shd w:val="clear" w:color="auto" w:fill="auto"/>
+            <w:noWrap/>
+            <w:vAlign w:val="center"/>
+            <w:hideMark/>
+          </w:tcPr>
+          <w:p>
+            <w:pPr>
+              <w:jc w:val="center"/>
+              <w:rPr>
+                <w:rFonts w:ascii="Calibri" w:eastAsia="Times New Roman" w:hAnsi="Calibri" w:cs="Times New Roman"/>
+                <w:color w:val="000000"/>
+              </w:rPr>
+            </w:pPr>
+            <w:r>
+              <w:rPr>
+                <w:rFonts w:ascii="Calibri" w:eastAsia="Times New Roman" w:hAnsi="Calibri" w:cs="Times New Roman"/>
+                <w:color w:val="000000"/>
+              </w:rPr>
+              <w:t>1/</w:t>
+            </w:r>
+            <w:proofErr w:type="spellStart"/>
+            <w:proofErr w:type="gramStart"/>
+            <w:r>
+              <w:rPr>
+                <w:rFonts w:ascii="Calibri" w:eastAsia="Times New Roman" w:hAnsi="Calibri" w:cs="Times New Roman"/>
+                <w:color w:val="000000"/>
+              </w:rPr>
+              <w:t>len</w:t>
+            </w:r>
+            <w:proofErr w:type="spellEnd"/>
+            <w:r>
+              <w:rPr>
+                <w:rFonts w:ascii="Calibri" w:eastAsia="Times New Roman" w:hAnsi="Calibri" w:cs="Times New Roman"/>
+                <w:color w:val="000000"/>
+              </w:rPr>
+              <w:t>(</w:t>
+            </w:r>
+            <w:proofErr w:type="spellStart"/>
+            <w:proofErr w:type="gramEnd"/>
+            <w:r>
+              <w:rPr>
+                <w:rFonts w:ascii="Calibri" w:eastAsia="Times New Roman" w:hAnsi="Calibri" w:cs="Times New Roman"/>
+                <w:color w:val="000000"/>
+              </w:rPr>
+              <w:t>self.q_table</w:t>
+            </w:r>
+            <w:proofErr w:type="spellEnd"/>
+            <w:r>
+              <w:rPr>
+                <w:rFonts w:ascii="Calibri" w:eastAsia="Times New Roman" w:hAnsi="Calibri" w:cs="Times New Roman"/>
+                <w:color w:val="000000"/>
+              </w:rPr>
+              <w:t>)</w:t>
+            </w:r>
+          </w:p>
+        </w:tc>
+        <w:tc>
+          <w:tcPr>
+            <w:tcW w:w="2021" w:type="dxa"/>
+            <w:tcBorders>
+              <w:top w:val="nil"/>
+              <w:left w:val="nil"/>
+              <w:bottom w:val="single" w:sz="8" w:space="0" w:color="auto"/>
+              <w:right w:val="single" w:sz="8" w:space="0" w:color="auto"/>
+            </w:tcBorders>
+            <w:shd w:val="clear" w:color="auto" w:fill="auto"/>
+            <w:noWrap/>
+            <w:vAlign w:val="center"/>
+            <w:hideMark/>
+          </w:tcPr>
+          <w:p>
+            <w:pPr>
+              <w:jc w:val="center"/>
+              <w:rPr>
+                <w:rFonts w:ascii="Calibri" w:eastAsia="Times New Roman" w:hAnsi="Calibri" w:cs="Times New Roman"/>
+                <w:color w:val="000000"/>
+              </w:rPr>
+            </w:pPr>
+            <w:r>
+              <w:rPr>
+                <w:rFonts w:ascii="Calibri" w:eastAsia="Times New Roman" w:hAnsi="Calibri" w:cs="Times New Roman"/>
+                <w:color w:val="000000"/>
+              </w:rPr>
+              <w:t>1/</w:t>
+            </w:r>
+            <w:proofErr w:type="spellStart"/>
+            <w:proofErr w:type="gramStart"/>
+            <w:r>
+              <w:rPr>
+                <w:rFonts w:ascii="Calibri" w:eastAsia="Times New Roman" w:hAnsi="Calibri" w:cs="Times New Roman"/>
+                <w:color w:val="000000"/>
+              </w:rPr>
+              <w:t>len</w:t>
+            </w:r>
+            <w:proofErr w:type="spellEnd"/>
+            <w:r>
+              <w:rPr>
+                <w:rFonts w:ascii="Calibri" w:eastAsia="Times New Roman" w:hAnsi="Calibri" w:cs="Times New Roman"/>
+                <w:color w:val="000000"/>
+              </w:rPr>
+              <w:t>(</w:t>
+            </w:r>
+            <w:proofErr w:type="spellStart"/>
+            <w:proofErr w:type="gramEnd"/>
+            <w:r>
+              <w:rPr>
+                <w:rFonts w:ascii="Calibri" w:eastAsia="Times New Roman" w:hAnsi="Calibri" w:cs="Times New Roman"/>
+                <w:color w:val="000000"/>
+              </w:rPr>
+              <w:t>self.q_table</w:t>
+            </w:r>
+            <w:proofErr w:type="spellEnd"/>
+            <w:r>
+              <w:rPr>
+                <w:rFonts w:ascii="Calibri" w:eastAsia="Times New Roman" w:hAnsi="Calibri" w:cs="Times New Roman"/>
+                <w:color w:val="000000"/>
+              </w:rPr>
+              <w:t>)</w:t>
+            </w:r>
+          </w:p>
+        </w:tc>
+        <w:tc>
+          <w:tcPr>
+            <w:tcW w:w="1716" w:type="dxa"/>
+            <w:tcBorders>
+              <w:top w:val="nil"/>
+              <w:left w:val="nil"/>
+              <w:bottom w:val="single" w:sz="8" w:space="0" w:color="auto"/>
+              <w:right w:val="single" w:sz="8" w:space="0" w:color="auto"/>
+            </w:tcBorders>
+            <w:shd w:val="clear" w:color="auto" w:fill="auto"/>
+            <w:noWrap/>
+            <w:vAlign w:val="center"/>
+            <w:hideMark/>
+          </w:tcPr>
+          <w:p>
+            <w:pPr>
+              <w:jc w:val="center"/>
+              <w:rPr>
+                <w:rFonts w:ascii="Calibri" w:eastAsia="Times New Roman" w:hAnsi="Calibri" w:cs="Times New Roman"/>
+                <w:color w:val="000000"/>
+              </w:rPr>
+            </w:pPr>
+            <w:r>
+              <w:rPr>
+                <w:rFonts w:ascii="Calibri" w:eastAsia="Times New Roman" w:hAnsi="Calibri" w:cs="Times New Roman"/>
+                <w:color w:val="000000"/>
+              </w:rPr>
+              <w:t>100%</w:t>
+            </w:r>
+          </w:p>
+        </w:tc>
+        <w:tc>
+          <w:tcPr>
+            <w:tcW w:w="1560" w:type="dxa"/>
+            <w:tcBorders>
+              <w:top w:val="nil"/>
+              <w:left w:val="nil"/>
+              <w:bottom w:val="single" w:sz="8" w:space="0" w:color="auto"/>
+              <w:right w:val="single" w:sz="8" w:space="0" w:color="auto"/>
+            </w:tcBorders>
+            <w:shd w:val="clear" w:color="auto" w:fill="auto"/>
+            <w:noWrap/>
+            <w:vAlign w:val="center"/>
+            <w:hideMark/>
+          </w:tcPr>
+          <w:p>
+            <w:pPr>
+              <w:jc w:val="center"/>
+              <w:rPr>
+                <w:rFonts w:ascii="Calibri" w:eastAsia="Times New Roman" w:hAnsi="Calibri" w:cs="Times New Roman"/>
+                <w:color w:val="000000"/>
+              </w:rPr>
+            </w:pPr>
+            <w:r>
+              <w:rPr>
+                <w:rFonts w:ascii="Calibri" w:eastAsia="Times New Roman" w:hAnsi="Calibri" w:cs="Times New Roman"/>
+                <w:color w:val="000000"/>
+              </w:rPr>
+              <w:t>14.32</w:t>
+            </w:r>
+          </w:p>
+        </w:tc>
+        <w:tc>
+          <w:tcPr>
+            <w:tcW w:w="1716" w:type="dxa"/>
+            <w:tcBorders>
+              <w:top w:val="nil"/>
+              <w:left w:val="nil"/>
+              <w:bottom w:val="single" w:sz="8" w:space="0" w:color="auto"/>
+              <w:right w:val="single" w:sz="8" w:space="0" w:color="auto"/>
+            </w:tcBorders>
+            <w:shd w:val="clear" w:color="auto" w:fill="auto"/>
+            <w:noWrap/>
+            <w:vAlign w:val="center"/>
+            <w:hideMark/>
+          </w:tcPr>
+          <w:p>
+            <w:pPr>
+              <w:jc w:val="center"/>
+              <w:rPr>
+                <w:rFonts w:ascii="Calibri" w:eastAsia="Times New Roman" w:hAnsi="Calibri" w:cs="Times New Roman"/>
+                <w:color w:val="000000"/>
+              </w:rPr>
+            </w:pPr>
+            <w:r>
+              <w:rPr>
+                <w:rFonts w:ascii="Calibri" w:eastAsia="Times New Roman" w:hAnsi="Calibri" w:cs="Times New Roman"/>
+                <w:color w:val="000000"/>
+              </w:rPr>
+              <w:t>N/A</w:t>
+            </w:r>
+          </w:p>
+        </w:tc>
+      </w:tr>
+      <w:tr>
+        <w:trPr>
+          <w:trHeight w:val="269"/>
+        </w:trPr>
+        <w:tc>
+          <w:tcPr>
+            <w:tcW w:w="2021" w:type="dxa"/>
+            <w:tcBorders>
+              <w:top w:val="nil"/>
+              <w:left w:val="single" w:sz="8" w:space="0" w:color="auto"/>
+              <w:bottom w:val="single" w:sz="8" w:space="0" w:color="auto"/>
+              <w:right w:val="single" w:sz="8" w:space="0" w:color="auto"/>
+            </w:tcBorders>
+            <w:shd w:val="clear" w:color="auto" w:fill="auto"/>
+            <w:noWrap/>
+            <w:vAlign w:val="center"/>
+            <w:hideMark/>
+          </w:tcPr>
+          <w:p>
+            <w:pPr>
+              <w:jc w:val="center"/>
+              <w:rPr>
+                <w:rFonts w:ascii="Calibri" w:eastAsia="Times New Roman" w:hAnsi="Calibri" w:cs="Times New Roman"/>
+                <w:color w:val="000000"/>
+              </w:rPr>
+            </w:pPr>
+            <w:r>
+              <w:rPr>
+                <w:rFonts w:ascii="Calibri" w:eastAsia="Times New Roman" w:hAnsi="Calibri" w:cs="Times New Roman"/>
+                <w:color w:val="000000"/>
+              </w:rPr>
+              <w:t>1/</w:t>
+            </w:r>
+            <w:proofErr w:type="spellStart"/>
+            <w:proofErr w:type="gramStart"/>
+            <w:r>
+              <w:rPr>
+                <w:rFonts w:ascii="Calibri" w:eastAsia="Times New Roman" w:hAnsi="Calibri" w:cs="Times New Roman"/>
+                <w:color w:val="000000"/>
+              </w:rPr>
+              <w:t>len</w:t>
+            </w:r>
+            <w:proofErr w:type="spellEnd"/>
+            <w:r>
+              <w:rPr>
+                <w:rFonts w:ascii="Calibri" w:eastAsia="Times New Roman" w:hAnsi="Calibri" w:cs="Times New Roman"/>
+                <w:color w:val="000000"/>
+              </w:rPr>
+              <w:t>(</w:t>
+            </w:r>
+            <w:proofErr w:type="spellStart"/>
+            <w:proofErr w:type="gramEnd"/>
+            <w:r>
+              <w:rPr>
+                <w:rFonts w:ascii="Calibri" w:eastAsia="Times New Roman" w:hAnsi="Calibri" w:cs="Times New Roman"/>
+                <w:color w:val="000000"/>
+              </w:rPr>
+              <w:t>self.q_table</w:t>
+            </w:r>
+            <w:proofErr w:type="spellEnd"/>
+            <w:r>
+              <w:rPr>
+                <w:rFonts w:ascii="Calibri" w:eastAsia="Times New Roman" w:hAnsi="Calibri" w:cs="Times New Roman"/>
+                <w:color w:val="000000"/>
+              </w:rPr>
+              <w:t>)</w:t>
+            </w:r>
+          </w:p>
+        </w:tc>
+        <w:tc>
+          <w:tcPr>
+            <w:tcW w:w="2021" w:type="dxa"/>
+            <w:tcBorders>
+              <w:top w:val="nil"/>
+              <w:left w:val="nil"/>
+              <w:bottom w:val="single" w:sz="8" w:space="0" w:color="auto"/>
+              <w:right w:val="single" w:sz="8" w:space="0" w:color="auto"/>
+            </w:tcBorders>
+            <w:shd w:val="clear" w:color="auto" w:fill="auto"/>
+            <w:noWrap/>
+            <w:vAlign w:val="center"/>
+            <w:hideMark/>
+          </w:tcPr>
+          <w:p>
+            <w:pPr>
+              <w:jc w:val="center"/>
+              <w:rPr>
+                <w:rFonts w:ascii="Calibri" w:eastAsia="Times New Roman" w:hAnsi="Calibri" w:cs="Times New Roman"/>
+                <w:color w:val="000000"/>
+              </w:rPr>
+            </w:pPr>
+            <w:r>
+              <w:rPr>
+                <w:rFonts w:ascii="Calibri" w:eastAsia="Times New Roman" w:hAnsi="Calibri" w:cs="Times New Roman"/>
+                <w:color w:val="000000"/>
+              </w:rPr>
+              <w:t>1</w:t>
+            </w:r>
+          </w:p>
+        </w:tc>
+        <w:tc>
+          <w:tcPr>
+            <w:tcW w:w="1716" w:type="dxa"/>
+            <w:tcBorders>
+              <w:top w:val="nil"/>
+              <w:left w:val="nil"/>
+              <w:bottom w:val="single" w:sz="8" w:space="0" w:color="auto"/>
+              <w:right w:val="single" w:sz="8" w:space="0" w:color="auto"/>
+            </w:tcBorders>
+            <w:shd w:val="clear" w:color="auto" w:fill="auto"/>
+            <w:noWrap/>
+            <w:vAlign w:val="center"/>
+            <w:hideMark/>
+          </w:tcPr>
+          <w:p>
+            <w:pPr>
+              <w:jc w:val="center"/>
+              <w:rPr>
+                <w:rFonts w:ascii="Calibri" w:eastAsia="Times New Roman" w:hAnsi="Calibri" w:cs="Times New Roman"/>
+                <w:color w:val="000000"/>
+              </w:rPr>
+            </w:pPr>
+            <w:r>
+              <w:rPr>
+                <w:rFonts w:ascii="Calibri" w:eastAsia="Times New Roman" w:hAnsi="Calibri" w:cs="Times New Roman"/>
+                <w:color w:val="000000"/>
+              </w:rPr>
+              <w:t>100%</w:t>
+            </w:r>
+          </w:p>
+        </w:tc>
+        <w:tc>
+          <w:tcPr>
+            <w:tcW w:w="1560" w:type="dxa"/>
+            <w:tcBorders>
+              <w:top w:val="nil"/>
+              <w:left w:val="nil"/>
+              <w:bottom w:val="single" w:sz="8" w:space="0" w:color="auto"/>
+              <w:right w:val="single" w:sz="8" w:space="0" w:color="auto"/>
+            </w:tcBorders>
+            <w:shd w:val="clear" w:color="auto" w:fill="auto"/>
+            <w:noWrap/>
+            <w:vAlign w:val="center"/>
+            <w:hideMark/>
+          </w:tcPr>
+          <w:p>
+            <w:pPr>
+              <w:jc w:val="center"/>
+              <w:rPr>
+                <w:rFonts w:ascii="Calibri" w:eastAsia="Times New Roman" w:hAnsi="Calibri" w:cs="Times New Roman"/>
+                <w:color w:val="000000"/>
+              </w:rPr>
+            </w:pPr>
+            <w:r>
+              <w:rPr>
+                <w:rFonts w:ascii="Calibri" w:eastAsia="Times New Roman" w:hAnsi="Calibri" w:cs="Times New Roman"/>
+                <w:color w:val="000000"/>
+              </w:rPr>
+              <w:t>16.55</w:t>
+            </w:r>
+          </w:p>
+        </w:tc>
+        <w:tc>
+          <w:tcPr>
+            <w:tcW w:w="1716" w:type="dxa"/>
+            <w:tcBorders>
+              <w:top w:val="nil"/>
+              <w:left w:val="nil"/>
+              <w:bottom w:val="single" w:sz="8" w:space="0" w:color="auto"/>
+              <w:right w:val="single" w:sz="8" w:space="0" w:color="auto"/>
+            </w:tcBorders>
+            <w:shd w:val="clear" w:color="auto" w:fill="auto"/>
+            <w:noWrap/>
+            <w:vAlign w:val="center"/>
+            <w:hideMark/>
+          </w:tcPr>
+          <w:p>
+            <w:pPr>
+              <w:jc w:val="center"/>
+              <w:rPr>
+                <w:rFonts w:ascii="Calibri" w:eastAsia="Times New Roman" w:hAnsi="Calibri" w:cs="Times New Roman"/>
+                <w:color w:val="000000"/>
+              </w:rPr>
+            </w:pPr>
+            <w:r>
+              <w:rPr>
+                <w:rFonts w:ascii="Calibri" w:eastAsia="Times New Roman" w:hAnsi="Calibri" w:cs="Times New Roman"/>
+                <w:color w:val="000000"/>
+              </w:rPr>
+              <w:t>N/A</w:t>
+            </w:r>
+          </w:p>
+        </w:tc>
+      </w:tr>
+      <w:tr>
+        <w:trPr>
+          <w:trHeight w:val="269"/>
+        </w:trPr>
+        <w:tc>
+          <w:tcPr>
+            <w:tcW w:w="2021" w:type="dxa"/>
+            <w:tcBorders>
+              <w:top w:val="nil"/>
+              <w:left w:val="single" w:sz="8" w:space="0" w:color="auto"/>
+              <w:bottom w:val="single" w:sz="8" w:space="0" w:color="auto"/>
+              <w:right w:val="single" w:sz="8" w:space="0" w:color="auto"/>
+            </w:tcBorders>
+            <w:shd w:val="clear" w:color="auto" w:fill="auto"/>
+            <w:noWrap/>
+            <w:vAlign w:val="center"/>
+            <w:hideMark/>
+          </w:tcPr>
+          <w:p>
+            <w:pPr>
+              <w:jc w:val="center"/>
+              <w:rPr>
+                <w:rFonts w:ascii="Calibri" w:eastAsia="Times New Roman" w:hAnsi="Calibri" w:cs="Times New Roman"/>
+                <w:color w:val="000000"/>
+              </w:rPr>
+            </w:pPr>
+            <w:r>
+              <w:rPr>
+                <w:rFonts w:ascii="Calibri" w:eastAsia="Times New Roman" w:hAnsi="Calibri" w:cs="Times New Roman"/>
+                <w:color w:val="000000"/>
+              </w:rPr>
+              <w:t>1/</w:t>
+            </w:r>
+            <w:proofErr w:type="spellStart"/>
+            <w:proofErr w:type="gramStart"/>
+            <w:r>
+              <w:rPr>
+                <w:rFonts w:ascii="Calibri" w:eastAsia="Times New Roman" w:hAnsi="Calibri" w:cs="Times New Roman"/>
+                <w:color w:val="000000"/>
+              </w:rPr>
+              <w:t>len</w:t>
+            </w:r>
+            <w:proofErr w:type="spellEnd"/>
+            <w:r>
+              <w:rPr>
+                <w:rFonts w:ascii="Calibri" w:eastAsia="Times New Roman" w:hAnsi="Calibri" w:cs="Times New Roman"/>
+                <w:color w:val="000000"/>
+              </w:rPr>
+              <w:t>(</w:t>
+            </w:r>
+            <w:proofErr w:type="spellStart"/>
+            <w:proofErr w:type="gramEnd"/>
+            <w:r>
+              <w:rPr>
+                <w:rFonts w:ascii="Calibri" w:eastAsia="Times New Roman" w:hAnsi="Calibri" w:cs="Times New Roman"/>
+                <w:color w:val="000000"/>
+              </w:rPr>
+              <w:t>self.q_table</w:t>
+            </w:r>
+            <w:proofErr w:type="spellEnd"/>
+            <w:r>
+              <w:rPr>
+                <w:rFonts w:ascii="Calibri" w:eastAsia="Times New Roman" w:hAnsi="Calibri" w:cs="Times New Roman"/>
+                <w:color w:val="000000"/>
+              </w:rPr>
+              <w:t>)</w:t>
+            </w:r>
+          </w:p>
+        </w:tc>
+        <w:tc>
+          <w:tcPr>
+            <w:tcW w:w="2021" w:type="dxa"/>
+            <w:tcBorders>
+              <w:top w:val="nil"/>
+              <w:left w:val="nil"/>
+              <w:bottom w:val="single" w:sz="8" w:space="0" w:color="auto"/>
+              <w:right w:val="single" w:sz="8" w:space="0" w:color="auto"/>
+            </w:tcBorders>
+            <w:shd w:val="clear" w:color="auto" w:fill="auto"/>
+            <w:noWrap/>
+            <w:vAlign w:val="center"/>
+            <w:hideMark/>
+          </w:tcPr>
+          <w:p>
+            <w:pPr>
+              <w:jc w:val="center"/>
+              <w:rPr>
+                <w:rFonts w:ascii="Calibri" w:eastAsia="Times New Roman" w:hAnsi="Calibri" w:cs="Times New Roman"/>
+                <w:color w:val="000000"/>
+              </w:rPr>
+            </w:pPr>
+            <w:r>
+              <w:rPr>
+                <w:rFonts w:ascii="Calibri" w:eastAsia="Times New Roman" w:hAnsi="Calibri" w:cs="Times New Roman"/>
+                <w:color w:val="000000"/>
+              </w:rPr>
+              <w:t>0.1</w:t>
+            </w:r>
+          </w:p>
+        </w:tc>
+        <w:tc>
+          <w:tcPr>
+            <w:tcW w:w="1716" w:type="dxa"/>
+            <w:tcBorders>
+              <w:top w:val="nil"/>
+              <w:left w:val="nil"/>
+              <w:bottom w:val="single" w:sz="8" w:space="0" w:color="auto"/>
+              <w:right w:val="single" w:sz="8" w:space="0" w:color="auto"/>
+            </w:tcBorders>
+            <w:shd w:val="clear" w:color="auto" w:fill="auto"/>
+            <w:noWrap/>
+            <w:vAlign w:val="center"/>
+            <w:hideMark/>
+          </w:tcPr>
+          <w:p>
+            <w:pPr>
+              <w:jc w:val="center"/>
+              <w:rPr>
+                <w:rFonts w:ascii="Calibri" w:eastAsia="Times New Roman" w:hAnsi="Calibri" w:cs="Times New Roman"/>
+                <w:color w:val="000000"/>
+              </w:rPr>
+            </w:pPr>
+            <w:r>
+              <w:rPr>
+                <w:rFonts w:ascii="Calibri" w:eastAsia="Times New Roman" w:hAnsi="Calibri" w:cs="Times New Roman"/>
+                <w:color w:val="000000"/>
+              </w:rPr>
+              <w:t>100%</w:t>
+            </w:r>
+          </w:p>
+        </w:tc>
+        <w:tc>
+          <w:tcPr>
+            <w:tcW w:w="1560" w:type="dxa"/>
+            <w:tcBorders>
+              <w:top w:val="nil"/>
+              <w:left w:val="nil"/>
+              <w:bottom w:val="single" w:sz="8" w:space="0" w:color="auto"/>
+              <w:right w:val="single" w:sz="8" w:space="0" w:color="auto"/>
+            </w:tcBorders>
+            <w:shd w:val="clear" w:color="auto" w:fill="auto"/>
+            <w:noWrap/>
+            <w:vAlign w:val="center"/>
+            <w:hideMark/>
+          </w:tcPr>
+          <w:p>
+            <w:pPr>
+              <w:jc w:val="center"/>
+              <w:rPr>
+                <w:rFonts w:ascii="Calibri" w:eastAsia="Times New Roman" w:hAnsi="Calibri" w:cs="Times New Roman"/>
+                <w:color w:val="000000"/>
+              </w:rPr>
+            </w:pPr>
+            <w:r>
+              <w:rPr>
+                <w:rFonts w:ascii="Calibri" w:eastAsia="Times New Roman" w:hAnsi="Calibri" w:cs="Times New Roman"/>
+                <w:color w:val="000000"/>
+              </w:rPr>
+              <w:t>15.34</w:t>
+            </w:r>
+          </w:p>
+        </w:tc>
+        <w:tc>
+          <w:tcPr>
+            <w:tcW w:w="1716" w:type="dxa"/>
+            <w:tcBorders>
+              <w:top w:val="nil"/>
+              <w:left w:val="nil"/>
+              <w:bottom w:val="single" w:sz="8" w:space="0" w:color="auto"/>
+              <w:right w:val="single" w:sz="8" w:space="0" w:color="auto"/>
+            </w:tcBorders>
+            <w:shd w:val="clear" w:color="auto" w:fill="auto"/>
+            <w:noWrap/>
+            <w:vAlign w:val="center"/>
+            <w:hideMark/>
+          </w:tcPr>
+          <w:p>
+            <w:pPr>
+              <w:jc w:val="center"/>
+              <w:rPr>
+                <w:rFonts w:ascii="Calibri" w:eastAsia="Times New Roman" w:hAnsi="Calibri" w:cs="Times New Roman"/>
+                <w:color w:val="000000"/>
+              </w:rPr>
+            </w:pPr>
+            <w:r>
+              <w:rPr>
+                <w:rFonts w:ascii="Calibri" w:eastAsia="Times New Roman" w:hAnsi="Calibri" w:cs="Times New Roman"/>
+                <w:color w:val="000000"/>
+              </w:rPr>
+              <w:t>N/A</w:t>
+            </w:r>
+          </w:p>
+        </w:tc>
+      </w:tr>
+      <w:tr>
+        <w:trPr>
+          <w:trHeight w:val="269"/>
+        </w:trPr>
+        <w:tc>
+          <w:tcPr>
+            <w:tcW w:w="2021" w:type="dxa"/>
+            <w:tcBorders>
+              <w:top w:val="nil"/>
+              <w:left w:val="single" w:sz="8" w:space="0" w:color="auto"/>
+              <w:bottom w:val="single" w:sz="8" w:space="0" w:color="auto"/>
+              <w:right w:val="single" w:sz="8" w:space="0" w:color="auto"/>
+            </w:tcBorders>
+            <w:shd w:val="clear" w:color="auto" w:fill="auto"/>
+            <w:noWrap/>
+            <w:vAlign w:val="center"/>
+            <w:hideMark/>
+          </w:tcPr>
+          <w:p>
+            <w:pPr>
+              <w:jc w:val="center"/>
+              <w:rPr>
+                <w:rFonts w:ascii="Calibri" w:eastAsia="Times New Roman" w:hAnsi="Calibri" w:cs="Times New Roman"/>
+                <w:color w:val="000000"/>
+              </w:rPr>
+            </w:pPr>
+            <w:r>
+              <w:rPr>
+                <w:rFonts w:ascii="Calibri" w:eastAsia="Times New Roman" w:hAnsi="Calibri" w:cs="Times New Roman"/>
+                <w:color w:val="000000"/>
+              </w:rPr>
+              <w:t>1/</w:t>
+            </w:r>
+            <w:proofErr w:type="spellStart"/>
+            <w:proofErr w:type="gramStart"/>
+            <w:r>
+              <w:rPr>
+                <w:rFonts w:ascii="Calibri" w:eastAsia="Times New Roman" w:hAnsi="Calibri" w:cs="Times New Roman"/>
+                <w:color w:val="000000"/>
+              </w:rPr>
+              <w:t>len</w:t>
+            </w:r>
+            <w:proofErr w:type="spellEnd"/>
+            <w:r>
+              <w:rPr>
+                <w:rFonts w:ascii="Calibri" w:eastAsia="Times New Roman" w:hAnsi="Calibri" w:cs="Times New Roman"/>
+                <w:color w:val="000000"/>
+              </w:rPr>
+              <w:t>(</w:t>
+            </w:r>
+            <w:proofErr w:type="spellStart"/>
+            <w:proofErr w:type="gramEnd"/>
+            <w:r>
+              <w:rPr>
+                <w:rFonts w:ascii="Calibri" w:eastAsia="Times New Roman" w:hAnsi="Calibri" w:cs="Times New Roman"/>
+                <w:color w:val="000000"/>
+              </w:rPr>
+              <w:t>self.q_table</w:t>
+            </w:r>
+            <w:proofErr w:type="spellEnd"/>
+            <w:r>
+              <w:rPr>
+                <w:rFonts w:ascii="Calibri" w:eastAsia="Times New Roman" w:hAnsi="Calibri" w:cs="Times New Roman"/>
+                <w:color w:val="000000"/>
+              </w:rPr>
+              <w:t>)</w:t>
+            </w:r>
+          </w:p>
+        </w:tc>
+        <w:tc>
+          <w:tcPr>
+            <w:tcW w:w="2021" w:type="dxa"/>
+            <w:tcBorders>
+              <w:top w:val="nil"/>
+              <w:left w:val="nil"/>
+              <w:bottom w:val="single" w:sz="8" w:space="0" w:color="auto"/>
+              <w:right w:val="single" w:sz="8" w:space="0" w:color="auto"/>
+            </w:tcBorders>
+            <w:shd w:val="clear" w:color="auto" w:fill="auto"/>
+            <w:noWrap/>
+            <w:vAlign w:val="center"/>
+            <w:hideMark/>
+          </w:tcPr>
+          <w:p>
+            <w:pPr>
+              <w:jc w:val="center"/>
+              <w:rPr>
+                <w:rFonts w:ascii="Calibri" w:eastAsia="Times New Roman" w:hAnsi="Calibri" w:cs="Times New Roman"/>
+                <w:color w:val="000000"/>
+              </w:rPr>
+            </w:pPr>
+            <w:r>
+              <w:rPr>
+                <w:rFonts w:ascii="Calibri" w:eastAsia="Times New Roman" w:hAnsi="Calibri" w:cs="Times New Roman"/>
+                <w:color w:val="000000"/>
+              </w:rPr>
+              <w:t>0.2</w:t>
+            </w:r>
+          </w:p>
+        </w:tc>
+        <w:tc>
+          <w:tcPr>
+            <w:tcW w:w="1716" w:type="dxa"/>
+            <w:tcBorders>
+              <w:top w:val="nil"/>
+              <w:left w:val="nil"/>
+              <w:bottom w:val="single" w:sz="8" w:space="0" w:color="auto"/>
+              <w:right w:val="single" w:sz="8" w:space="0" w:color="auto"/>
+            </w:tcBorders>
+            <w:shd w:val="clear" w:color="auto" w:fill="auto"/>
+            <w:noWrap/>
+            <w:vAlign w:val="center"/>
+            <w:hideMark/>
+          </w:tcPr>
+          <w:p>
+            <w:pPr>
+              <w:jc w:val="center"/>
+              <w:rPr>
+                <w:rFonts w:ascii="Calibri" w:eastAsia="Times New Roman" w:hAnsi="Calibri" w:cs="Times New Roman"/>
+                <w:color w:val="000000"/>
+              </w:rPr>
+            </w:pPr>
+            <w:r>
+              <w:rPr>
+                <w:rFonts w:ascii="Calibri" w:eastAsia="Times New Roman" w:hAnsi="Calibri" w:cs="Times New Roman"/>
+                <w:color w:val="000000"/>
+              </w:rPr>
+              <w:t>100%</w:t>
+            </w:r>
+          </w:p>
+        </w:tc>
+        <w:tc>
+          <w:tcPr>
+            <w:tcW w:w="1560" w:type="dxa"/>
+            <w:tcBorders>
+              <w:top w:val="nil"/>
+              <w:left w:val="nil"/>
+              <w:bottom w:val="single" w:sz="8" w:space="0" w:color="auto"/>
+              <w:right w:val="single" w:sz="8" w:space="0" w:color="auto"/>
+            </w:tcBorders>
+            <w:shd w:val="clear" w:color="auto" w:fill="auto"/>
+            <w:noWrap/>
+            <w:vAlign w:val="center"/>
+            <w:hideMark/>
+          </w:tcPr>
+          <w:p>
+            <w:pPr>
+              <w:jc w:val="center"/>
+              <w:rPr>
+                <w:rFonts w:ascii="Calibri" w:eastAsia="Times New Roman" w:hAnsi="Calibri" w:cs="Times New Roman"/>
+                <w:color w:val="000000"/>
+              </w:rPr>
+            </w:pPr>
+            <w:r>
+              <w:rPr>
+                <w:rFonts w:ascii="Calibri" w:eastAsia="Times New Roman" w:hAnsi="Calibri" w:cs="Times New Roman"/>
+                <w:color w:val="000000"/>
+              </w:rPr>
+              <w:t>15.1</w:t>
+            </w:r>
+          </w:p>
+        </w:tc>
+        <w:tc>
+          <w:tcPr>
+            <w:tcW w:w="1716" w:type="dxa"/>
+            <w:tcBorders>
+              <w:top w:val="nil"/>
+              <w:left w:val="nil"/>
+              <w:bottom w:val="single" w:sz="8" w:space="0" w:color="auto"/>
+              <w:right w:val="single" w:sz="8" w:space="0" w:color="auto"/>
+            </w:tcBorders>
+            <w:shd w:val="clear" w:color="auto" w:fill="auto"/>
+            <w:noWrap/>
+            <w:vAlign w:val="center"/>
+            <w:hideMark/>
+          </w:tcPr>
+          <w:p>
+            <w:pPr>
+              <w:jc w:val="center"/>
+              <w:rPr>
+                <w:rFonts w:ascii="Calibri" w:eastAsia="Times New Roman" w:hAnsi="Calibri" w:cs="Times New Roman"/>
+                <w:color w:val="000000"/>
+              </w:rPr>
+            </w:pPr>
+            <w:r>
+              <w:rPr>
+                <w:rFonts w:ascii="Calibri" w:eastAsia="Times New Roman" w:hAnsi="Calibri" w:cs="Times New Roman"/>
+                <w:color w:val="000000"/>
+              </w:rPr>
+              <w:t>N/A</w:t>
+            </w:r>
+          </w:p>
+        </w:tc>
+      </w:tr>
+      <w:tr>
+        <w:trPr>
+          <w:trHeight w:val="269"/>
+        </w:trPr>
+        <w:tc>
+          <w:tcPr>
+            <w:tcW w:w="2021" w:type="dxa"/>
+            <w:tcBorders>
+              <w:top w:val="nil"/>
+              <w:left w:val="single" w:sz="8" w:space="0" w:color="auto"/>
+              <w:bottom w:val="single" w:sz="8" w:space="0" w:color="auto"/>
+              <w:right w:val="single" w:sz="8" w:space="0" w:color="auto"/>
+            </w:tcBorders>
+            <w:shd w:val="clear" w:color="auto" w:fill="auto"/>
+            <w:noWrap/>
+            <w:vAlign w:val="center"/>
+            <w:hideMark/>
+          </w:tcPr>
+          <w:p>
+            <w:pPr>
+              <w:jc w:val="center"/>
+              <w:rPr>
+                <w:rFonts w:ascii="Calibri" w:eastAsia="Times New Roman" w:hAnsi="Calibri" w:cs="Times New Roman"/>
+                <w:color w:val="000000"/>
+              </w:rPr>
+            </w:pPr>
+            <w:r>
+              <w:rPr>
+                <w:rFonts w:ascii="Calibri" w:eastAsia="Times New Roman" w:hAnsi="Calibri" w:cs="Times New Roman"/>
+                <w:color w:val="000000"/>
+              </w:rPr>
+              <w:t>1/</w:t>
+            </w:r>
+            <w:proofErr w:type="spellStart"/>
+            <w:proofErr w:type="gramStart"/>
+            <w:r>
+              <w:rPr>
+                <w:rFonts w:ascii="Calibri" w:eastAsia="Times New Roman" w:hAnsi="Calibri" w:cs="Times New Roman"/>
+                <w:color w:val="000000"/>
+              </w:rPr>
+              <w:t>len</w:t>
+            </w:r>
+            <w:proofErr w:type="spellEnd"/>
+            <w:r>
+              <w:rPr>
+                <w:rFonts w:ascii="Calibri" w:eastAsia="Times New Roman" w:hAnsi="Calibri" w:cs="Times New Roman"/>
+                <w:color w:val="000000"/>
+              </w:rPr>
+              <w:t>(</w:t>
+            </w:r>
+            <w:proofErr w:type="spellStart"/>
+            <w:proofErr w:type="gramEnd"/>
+            <w:r>
+              <w:rPr>
+                <w:rFonts w:ascii="Calibri" w:eastAsia="Times New Roman" w:hAnsi="Calibri" w:cs="Times New Roman"/>
+                <w:color w:val="000000"/>
+              </w:rPr>
+              <w:t>self.q_table</w:t>
+            </w:r>
+            <w:proofErr w:type="spellEnd"/>
+            <w:r>
+              <w:rPr>
+                <w:rFonts w:ascii="Calibri" w:eastAsia="Times New Roman" w:hAnsi="Calibri" w:cs="Times New Roman"/>
+                <w:color w:val="000000"/>
+              </w:rPr>
+              <w:t>)</w:t>
+            </w:r>
+          </w:p>
+        </w:tc>
+        <w:tc>
+          <w:tcPr>
+            <w:tcW w:w="2021" w:type="dxa"/>
+            <w:tcBorders>
+              <w:top w:val="nil"/>
+              <w:left w:val="nil"/>
+              <w:bottom w:val="single" w:sz="8" w:space="0" w:color="auto"/>
+              <w:right w:val="single" w:sz="8" w:space="0" w:color="auto"/>
+            </w:tcBorders>
+            <w:shd w:val="clear" w:color="auto" w:fill="auto"/>
+            <w:noWrap/>
+            <w:vAlign w:val="center"/>
+            <w:hideMark/>
+          </w:tcPr>
+          <w:p>
+            <w:pPr>
+              <w:jc w:val="center"/>
+              <w:rPr>
+                <w:rFonts w:ascii="Calibri" w:eastAsia="Times New Roman" w:hAnsi="Calibri" w:cs="Times New Roman"/>
+                <w:color w:val="000000"/>
+              </w:rPr>
+            </w:pPr>
+            <w:r>
+              <w:rPr>
+                <w:rFonts w:ascii="Calibri" w:eastAsia="Times New Roman" w:hAnsi="Calibri" w:cs="Times New Roman"/>
+                <w:color w:val="000000"/>
+              </w:rPr>
+              <w:t>0.3</w:t>
+            </w:r>
+          </w:p>
+        </w:tc>
+        <w:tc>
+          <w:tcPr>
+            <w:tcW w:w="1716" w:type="dxa"/>
+            <w:tcBorders>
+              <w:top w:val="nil"/>
+              <w:left w:val="nil"/>
+              <w:bottom w:val="single" w:sz="8" w:space="0" w:color="auto"/>
+              <w:right w:val="single" w:sz="8" w:space="0" w:color="auto"/>
+            </w:tcBorders>
+            <w:shd w:val="clear" w:color="auto" w:fill="auto"/>
+            <w:noWrap/>
+            <w:vAlign w:val="center"/>
+            <w:hideMark/>
+          </w:tcPr>
+          <w:p>
+            <w:pPr>
+              <w:jc w:val="center"/>
+              <w:rPr>
+                <w:rFonts w:ascii="Calibri" w:eastAsia="Times New Roman" w:hAnsi="Calibri" w:cs="Times New Roman"/>
+                <w:color w:val="000000"/>
+              </w:rPr>
+            </w:pPr>
+            <w:r>
+              <w:rPr>
+                <w:rFonts w:ascii="Calibri" w:eastAsia="Times New Roman" w:hAnsi="Calibri" w:cs="Times New Roman"/>
+                <w:color w:val="000000"/>
+              </w:rPr>
+              <w:t>99%</w:t>
+            </w:r>
+          </w:p>
+        </w:tc>
+        <w:tc>
+          <w:tcPr>
+            <w:tcW w:w="1560" w:type="dxa"/>
+            <w:tcBorders>
+              <w:top w:val="nil"/>
+              <w:left w:val="nil"/>
+              <w:bottom w:val="single" w:sz="8" w:space="0" w:color="auto"/>
+              <w:right w:val="single" w:sz="8" w:space="0" w:color="auto"/>
+            </w:tcBorders>
+            <w:shd w:val="clear" w:color="auto" w:fill="auto"/>
+            <w:noWrap/>
+            <w:vAlign w:val="center"/>
+            <w:hideMark/>
+          </w:tcPr>
+          <w:p>
+            <w:pPr>
+              <w:jc w:val="center"/>
+              <w:rPr>
+                <w:rFonts w:ascii="Calibri" w:eastAsia="Times New Roman" w:hAnsi="Calibri" w:cs="Times New Roman"/>
+                <w:color w:val="000000"/>
+              </w:rPr>
+            </w:pPr>
+            <w:r>
+              <w:rPr>
+                <w:rFonts w:ascii="Calibri" w:eastAsia="Times New Roman" w:hAnsi="Calibri" w:cs="Times New Roman"/>
+                <w:color w:val="000000"/>
+              </w:rPr>
+              <w:t>16.1717</w:t>
+            </w:r>
+          </w:p>
+        </w:tc>
+        <w:tc>
+          <w:tcPr>
+            <w:tcW w:w="1716" w:type="dxa"/>
+            <w:tcBorders>
+              <w:top w:val="nil"/>
+              <w:left w:val="nil"/>
+              <w:bottom w:val="single" w:sz="8" w:space="0" w:color="auto"/>
+              <w:right w:val="single" w:sz="8" w:space="0" w:color="auto"/>
+            </w:tcBorders>
+            <w:shd w:val="clear" w:color="auto" w:fill="auto"/>
+            <w:noWrap/>
+            <w:vAlign w:val="center"/>
+            <w:hideMark/>
+          </w:tcPr>
+          <w:p>
+            <w:pPr>
+              <w:jc w:val="center"/>
+              <w:rPr>
+                <w:rFonts w:ascii="Calibri" w:eastAsia="Times New Roman" w:hAnsi="Calibri" w:cs="Times New Roman"/>
+                <w:color w:val="000000"/>
+              </w:rPr>
+            </w:pPr>
+            <w:r>
+              <w:rPr>
+                <w:rFonts w:ascii="Calibri" w:eastAsia="Times New Roman" w:hAnsi="Calibri" w:cs="Times New Roman"/>
+                <w:color w:val="000000"/>
+              </w:rPr>
+              <w:t>23</w:t>
+            </w:r>
+          </w:p>
+        </w:tc>
+      </w:tr>
+      <w:tr>
+        <w:trPr>
+          <w:trHeight w:val="269"/>
+        </w:trPr>
+        <w:tc>
+          <w:tcPr>
+            <w:tcW w:w="2021" w:type="dxa"/>
+            <w:tcBorders>
+              <w:top w:val="nil"/>
+              <w:left w:val="single" w:sz="8" w:space="0" w:color="auto"/>
+              <w:bottom w:val="single" w:sz="8" w:space="0" w:color="auto"/>
+              <w:right w:val="single" w:sz="8" w:space="0" w:color="auto"/>
+            </w:tcBorders>
+            <w:shd w:val="clear" w:color="auto" w:fill="auto"/>
+            <w:noWrap/>
+            <w:vAlign w:val="center"/>
+            <w:hideMark/>
+          </w:tcPr>
+          <w:p>
+            <w:pPr>
+              <w:jc w:val="center"/>
+              <w:rPr>
+                <w:rFonts w:ascii="Calibri" w:eastAsia="Times New Roman" w:hAnsi="Calibri" w:cs="Times New Roman"/>
+                <w:color w:val="000000"/>
+              </w:rPr>
+            </w:pPr>
+            <w:r>
+              <w:rPr>
+                <w:rFonts w:ascii="Calibri" w:eastAsia="Times New Roman" w:hAnsi="Calibri" w:cs="Times New Roman"/>
+                <w:color w:val="000000"/>
+              </w:rPr>
+              <w:t>1/</w:t>
+            </w:r>
+            <w:proofErr w:type="spellStart"/>
+            <w:proofErr w:type="gramStart"/>
+            <w:r>
+              <w:rPr>
+                <w:rFonts w:ascii="Calibri" w:eastAsia="Times New Roman" w:hAnsi="Calibri" w:cs="Times New Roman"/>
+                <w:color w:val="000000"/>
+              </w:rPr>
+              <w:t>len</w:t>
+            </w:r>
+            <w:proofErr w:type="spellEnd"/>
+            <w:r>
+              <w:rPr>
+                <w:rFonts w:ascii="Calibri" w:eastAsia="Times New Roman" w:hAnsi="Calibri" w:cs="Times New Roman"/>
+                <w:color w:val="000000"/>
+              </w:rPr>
+              <w:t>(</w:t>
+            </w:r>
+            <w:proofErr w:type="spellStart"/>
+            <w:proofErr w:type="gramEnd"/>
+            <w:r>
+              <w:rPr>
+                <w:rFonts w:ascii="Calibri" w:eastAsia="Times New Roman" w:hAnsi="Calibri" w:cs="Times New Roman"/>
+                <w:color w:val="000000"/>
+              </w:rPr>
+              <w:t>self.q_table</w:t>
+            </w:r>
+            <w:proofErr w:type="spellEnd"/>
+            <w:r>
+              <w:rPr>
+                <w:rFonts w:ascii="Calibri" w:eastAsia="Times New Roman" w:hAnsi="Calibri" w:cs="Times New Roman"/>
+                <w:color w:val="000000"/>
+              </w:rPr>
+              <w:t>)</w:t>
+            </w:r>
+          </w:p>
+        </w:tc>
+        <w:tc>
+          <w:tcPr>
+            <w:tcW w:w="2021" w:type="dxa"/>
+            <w:tcBorders>
+              <w:top w:val="nil"/>
+              <w:left w:val="nil"/>
+              <w:bottom w:val="single" w:sz="8" w:space="0" w:color="auto"/>
+              <w:right w:val="single" w:sz="8" w:space="0" w:color="auto"/>
+            </w:tcBorders>
+            <w:shd w:val="clear" w:color="auto" w:fill="auto"/>
+            <w:noWrap/>
+            <w:vAlign w:val="center"/>
+            <w:hideMark/>
+          </w:tcPr>
+          <w:p>
+            <w:pPr>
+              <w:jc w:val="center"/>
+              <w:rPr>
+                <w:rFonts w:ascii="Calibri" w:eastAsia="Times New Roman" w:hAnsi="Calibri" w:cs="Times New Roman"/>
+                <w:color w:val="000000"/>
+              </w:rPr>
+            </w:pPr>
+            <w:r>
+              <w:rPr>
+                <w:rFonts w:ascii="Calibri" w:eastAsia="Times New Roman" w:hAnsi="Calibri" w:cs="Times New Roman"/>
+                <w:color w:val="000000"/>
+              </w:rPr>
+              <w:t>0.4</w:t>
+            </w:r>
+          </w:p>
+        </w:tc>
+        <w:tc>
+          <w:tcPr>
+            <w:tcW w:w="1716" w:type="dxa"/>
+            <w:tcBorders>
+              <w:top w:val="nil"/>
+              <w:left w:val="nil"/>
+              <w:bottom w:val="single" w:sz="8" w:space="0" w:color="auto"/>
+              <w:right w:val="single" w:sz="8" w:space="0" w:color="auto"/>
+            </w:tcBorders>
+            <w:shd w:val="clear" w:color="auto" w:fill="auto"/>
+            <w:noWrap/>
+            <w:vAlign w:val="center"/>
+            <w:hideMark/>
+          </w:tcPr>
+          <w:p>
+            <w:pPr>
+              <w:jc w:val="center"/>
+              <w:rPr>
+                <w:rFonts w:ascii="Calibri" w:eastAsia="Times New Roman" w:hAnsi="Calibri" w:cs="Times New Roman"/>
+                <w:color w:val="000000"/>
+              </w:rPr>
+            </w:pPr>
+            <w:r>
+              <w:rPr>
+                <w:rFonts w:ascii="Calibri" w:eastAsia="Times New Roman" w:hAnsi="Calibri" w:cs="Times New Roman"/>
+                <w:color w:val="000000"/>
+              </w:rPr>
+              <w:t>100%</w:t>
+            </w:r>
+          </w:p>
+        </w:tc>
+        <w:tc>
+          <w:tcPr>
+            <w:tcW w:w="1560" w:type="dxa"/>
+            <w:tcBorders>
+              <w:top w:val="nil"/>
+              <w:left w:val="nil"/>
+              <w:bottom w:val="single" w:sz="8" w:space="0" w:color="auto"/>
+              <w:right w:val="single" w:sz="8" w:space="0" w:color="auto"/>
+            </w:tcBorders>
+            <w:shd w:val="clear" w:color="auto" w:fill="auto"/>
+            <w:noWrap/>
+            <w:vAlign w:val="center"/>
+            <w:hideMark/>
+          </w:tcPr>
+          <w:p>
+            <w:pPr>
+              <w:jc w:val="center"/>
+              <w:rPr>
+                <w:rFonts w:ascii="Calibri" w:eastAsia="Times New Roman" w:hAnsi="Calibri" w:cs="Times New Roman"/>
+                <w:color w:val="000000"/>
+              </w:rPr>
+            </w:pPr>
+            <w:r>
+              <w:rPr>
+                <w:rFonts w:ascii="Calibri" w:eastAsia="Times New Roman" w:hAnsi="Calibri" w:cs="Times New Roman"/>
+                <w:color w:val="000000"/>
+              </w:rPr>
+              <w:t>16.02</w:t>
+            </w:r>
+          </w:p>
+        </w:tc>
+        <w:tc>
+          <w:tcPr>
+            <w:tcW w:w="1716" w:type="dxa"/>
+            <w:tcBorders>
+              <w:top w:val="nil"/>
+              <w:left w:val="nil"/>
+              <w:bottom w:val="single" w:sz="8" w:space="0" w:color="auto"/>
+              <w:right w:val="single" w:sz="8" w:space="0" w:color="auto"/>
+            </w:tcBorders>
+            <w:shd w:val="clear" w:color="auto" w:fill="auto"/>
+            <w:noWrap/>
+            <w:vAlign w:val="center"/>
+            <w:hideMark/>
+          </w:tcPr>
+          <w:p>
+            <w:pPr>
+              <w:jc w:val="center"/>
+              <w:rPr>
+                <w:rFonts w:ascii="Calibri" w:eastAsia="Times New Roman" w:hAnsi="Calibri" w:cs="Times New Roman"/>
+                <w:color w:val="000000"/>
+              </w:rPr>
+            </w:pPr>
+            <w:r>
+              <w:rPr>
+                <w:rFonts w:ascii="Calibri" w:eastAsia="Times New Roman" w:hAnsi="Calibri" w:cs="Times New Roman"/>
+                <w:color w:val="000000"/>
+              </w:rPr>
+              <w:t>N/A</w:t>
+            </w:r>
+          </w:p>
+        </w:tc>
+      </w:tr>
+      <w:tr>
+        <w:trPr>
+          <w:trHeight w:val="269"/>
+        </w:trPr>
+        <w:tc>
+          <w:tcPr>
+            <w:tcW w:w="2021" w:type="dxa"/>
+            <w:tcBorders>
+              <w:top w:val="nil"/>
+              <w:left w:val="single" w:sz="8" w:space="0" w:color="auto"/>
+              <w:bottom w:val="single" w:sz="8" w:space="0" w:color="auto"/>
+              <w:right w:val="single" w:sz="8" w:space="0" w:color="auto"/>
+            </w:tcBorders>
+            <w:shd w:val="clear" w:color="auto" w:fill="auto"/>
+            <w:noWrap/>
+            <w:vAlign w:val="center"/>
+            <w:hideMark/>
+          </w:tcPr>
+          <w:p>
+            <w:pPr>
+              <w:jc w:val="center"/>
+              <w:rPr>
+                <w:rFonts w:ascii="Calibri" w:eastAsia="Times New Roman" w:hAnsi="Calibri" w:cs="Times New Roman"/>
+                <w:color w:val="000000"/>
+              </w:rPr>
+            </w:pPr>
+            <w:r>
+              <w:rPr>
+                <w:rFonts w:ascii="Calibri" w:eastAsia="Times New Roman" w:hAnsi="Calibri" w:cs="Times New Roman"/>
+                <w:color w:val="000000"/>
+              </w:rPr>
+              <w:t>1/</w:t>
+            </w:r>
+            <w:proofErr w:type="spellStart"/>
+            <w:proofErr w:type="gramStart"/>
+            <w:r>
+              <w:rPr>
+                <w:rFonts w:ascii="Calibri" w:eastAsia="Times New Roman" w:hAnsi="Calibri" w:cs="Times New Roman"/>
+                <w:color w:val="000000"/>
+              </w:rPr>
+              <w:t>len</w:t>
+            </w:r>
+            <w:proofErr w:type="spellEnd"/>
+            <w:r>
+              <w:rPr>
+                <w:rFonts w:ascii="Calibri" w:eastAsia="Times New Roman" w:hAnsi="Calibri" w:cs="Times New Roman"/>
+                <w:color w:val="000000"/>
+              </w:rPr>
+              <w:t>(</w:t>
+            </w:r>
+            <w:proofErr w:type="spellStart"/>
+            <w:proofErr w:type="gramEnd"/>
+            <w:r>
+              <w:rPr>
+                <w:rFonts w:ascii="Calibri" w:eastAsia="Times New Roman" w:hAnsi="Calibri" w:cs="Times New Roman"/>
+                <w:color w:val="000000"/>
+              </w:rPr>
+              <w:t>self.q_table</w:t>
+            </w:r>
+            <w:proofErr w:type="spellEnd"/>
+            <w:r>
+              <w:rPr>
+                <w:rFonts w:ascii="Calibri" w:eastAsia="Times New Roman" w:hAnsi="Calibri" w:cs="Times New Roman"/>
+                <w:color w:val="000000"/>
+              </w:rPr>
+              <w:t>)</w:t>
+            </w:r>
+          </w:p>
+        </w:tc>
+        <w:tc>
+          <w:tcPr>
+            <w:tcW w:w="2021" w:type="dxa"/>
+            <w:tcBorders>
+              <w:top w:val="nil"/>
+              <w:left w:val="nil"/>
+              <w:bottom w:val="single" w:sz="8" w:space="0" w:color="auto"/>
+              <w:right w:val="single" w:sz="8" w:space="0" w:color="auto"/>
+            </w:tcBorders>
+            <w:shd w:val="clear" w:color="auto" w:fill="auto"/>
+            <w:noWrap/>
+            <w:vAlign w:val="center"/>
+            <w:hideMark/>
+          </w:tcPr>
+          <w:p>
+            <w:pPr>
+              <w:jc w:val="center"/>
+              <w:rPr>
+                <w:rFonts w:ascii="Calibri" w:eastAsia="Times New Roman" w:hAnsi="Calibri" w:cs="Times New Roman"/>
+                <w:color w:val="000000"/>
+              </w:rPr>
+            </w:pPr>
+            <w:r>
+              <w:rPr>
+                <w:rFonts w:ascii="Calibri" w:eastAsia="Times New Roman" w:hAnsi="Calibri" w:cs="Times New Roman"/>
+                <w:color w:val="000000"/>
+              </w:rPr>
+              <w:t>0.5</w:t>
+            </w:r>
+          </w:p>
+        </w:tc>
+        <w:tc>
+          <w:tcPr>
+            <w:tcW w:w="1716" w:type="dxa"/>
+            <w:tcBorders>
+              <w:top w:val="nil"/>
+              <w:left w:val="nil"/>
+              <w:bottom w:val="single" w:sz="8" w:space="0" w:color="auto"/>
+              <w:right w:val="single" w:sz="8" w:space="0" w:color="auto"/>
+            </w:tcBorders>
+            <w:shd w:val="clear" w:color="auto" w:fill="auto"/>
+            <w:noWrap/>
+            <w:vAlign w:val="center"/>
+            <w:hideMark/>
+          </w:tcPr>
+          <w:p>
+            <w:pPr>
+              <w:jc w:val="center"/>
+              <w:rPr>
+                <w:rFonts w:ascii="Calibri" w:eastAsia="Times New Roman" w:hAnsi="Calibri" w:cs="Times New Roman"/>
+                <w:color w:val="000000"/>
+              </w:rPr>
+            </w:pPr>
+            <w:r>
+              <w:rPr>
+                <w:rFonts w:ascii="Calibri" w:eastAsia="Times New Roman" w:hAnsi="Calibri" w:cs="Times New Roman"/>
+                <w:color w:val="000000"/>
+              </w:rPr>
+              <w:t>100%</w:t>
+            </w:r>
+          </w:p>
+        </w:tc>
+        <w:tc>
+          <w:tcPr>
+            <w:tcW w:w="1560" w:type="dxa"/>
+            <w:tcBorders>
+              <w:top w:val="nil"/>
+              <w:left w:val="nil"/>
+              <w:bottom w:val="single" w:sz="8" w:space="0" w:color="auto"/>
+              <w:right w:val="single" w:sz="8" w:space="0" w:color="auto"/>
+            </w:tcBorders>
+            <w:shd w:val="clear" w:color="auto" w:fill="auto"/>
+            <w:noWrap/>
+            <w:vAlign w:val="center"/>
+            <w:hideMark/>
+          </w:tcPr>
+          <w:p>
+            <w:pPr>
+              <w:jc w:val="center"/>
+              <w:rPr>
+                <w:rFonts w:ascii="Calibri" w:eastAsia="Times New Roman" w:hAnsi="Calibri" w:cs="Times New Roman"/>
+                <w:color w:val="000000"/>
+              </w:rPr>
+            </w:pPr>
+            <w:r>
+              <w:rPr>
+                <w:rFonts w:ascii="Calibri" w:eastAsia="Times New Roman" w:hAnsi="Calibri" w:cs="Times New Roman"/>
+                <w:color w:val="000000"/>
+              </w:rPr>
+              <w:t>16.74</w:t>
+            </w:r>
+          </w:p>
+        </w:tc>
+        <w:tc>
+          <w:tcPr>
+            <w:tcW w:w="1716" w:type="dxa"/>
+            <w:tcBorders>
+              <w:top w:val="nil"/>
+              <w:left w:val="nil"/>
+              <w:bottom w:val="single" w:sz="8" w:space="0" w:color="auto"/>
+              <w:right w:val="single" w:sz="8" w:space="0" w:color="auto"/>
+            </w:tcBorders>
+            <w:shd w:val="clear" w:color="auto" w:fill="auto"/>
+            <w:noWrap/>
+            <w:vAlign w:val="center"/>
+            <w:hideMark/>
+          </w:tcPr>
+          <w:p>
+            <w:pPr>
+              <w:jc w:val="center"/>
+              <w:rPr>
+                <w:rFonts w:ascii="Calibri" w:eastAsia="Times New Roman" w:hAnsi="Calibri" w:cs="Times New Roman"/>
+                <w:color w:val="000000"/>
+              </w:rPr>
+            </w:pPr>
+            <w:r>
+              <w:rPr>
+                <w:rFonts w:ascii="Calibri" w:eastAsia="Times New Roman" w:hAnsi="Calibri" w:cs="Times New Roman"/>
+                <w:color w:val="000000"/>
+              </w:rPr>
+              <w:t>N/A</w:t>
+            </w:r>
+          </w:p>
+        </w:tc>
+      </w:tr>
+      <w:tr>
+        <w:trPr>
+          <w:trHeight w:val="269"/>
+        </w:trPr>
+        <w:tc>
+          <w:tcPr>
+            <w:tcW w:w="2021" w:type="dxa"/>
+            <w:tcBorders>
+              <w:top w:val="nil"/>
+              <w:left w:val="single" w:sz="8" w:space="0" w:color="auto"/>
+              <w:bottom w:val="single" w:sz="8" w:space="0" w:color="auto"/>
+              <w:right w:val="single" w:sz="8" w:space="0" w:color="auto"/>
+            </w:tcBorders>
+            <w:shd w:val="clear" w:color="auto" w:fill="auto"/>
+            <w:noWrap/>
+            <w:vAlign w:val="center"/>
+            <w:hideMark/>
+          </w:tcPr>
+          <w:p>
+            <w:pPr>
+              <w:jc w:val="center"/>
+              <w:rPr>
+                <w:rFonts w:ascii="Calibri" w:eastAsia="Times New Roman" w:hAnsi="Calibri" w:cs="Times New Roman"/>
+                <w:color w:val="000000"/>
+              </w:rPr>
+            </w:pPr>
+            <w:r>
+              <w:rPr>
+                <w:rFonts w:ascii="Calibri" w:eastAsia="Times New Roman" w:hAnsi="Calibri" w:cs="Times New Roman"/>
+                <w:color w:val="000000"/>
+              </w:rPr>
+              <w:t>1/</w:t>
+            </w:r>
+            <w:proofErr w:type="spellStart"/>
+            <w:proofErr w:type="gramStart"/>
+            <w:r>
+              <w:rPr>
+                <w:rFonts w:ascii="Calibri" w:eastAsia="Times New Roman" w:hAnsi="Calibri" w:cs="Times New Roman"/>
+                <w:color w:val="000000"/>
+              </w:rPr>
+              <w:t>len</w:t>
+            </w:r>
+            <w:proofErr w:type="spellEnd"/>
+            <w:r>
+              <w:rPr>
+                <w:rFonts w:ascii="Calibri" w:eastAsia="Times New Roman" w:hAnsi="Calibri" w:cs="Times New Roman"/>
+                <w:color w:val="000000"/>
+              </w:rPr>
+              <w:t>(</w:t>
+            </w:r>
+            <w:proofErr w:type="spellStart"/>
+            <w:proofErr w:type="gramEnd"/>
+            <w:r>
+              <w:rPr>
+                <w:rFonts w:ascii="Calibri" w:eastAsia="Times New Roman" w:hAnsi="Calibri" w:cs="Times New Roman"/>
+                <w:color w:val="000000"/>
+              </w:rPr>
+              <w:t>self.q_table</w:t>
+            </w:r>
+            <w:proofErr w:type="spellEnd"/>
+            <w:r>
+              <w:rPr>
+                <w:rFonts w:ascii="Calibri" w:eastAsia="Times New Roman" w:hAnsi="Calibri" w:cs="Times New Roman"/>
+                <w:color w:val="000000"/>
+              </w:rPr>
+              <w:t>)</w:t>
+            </w:r>
+          </w:p>
+        </w:tc>
+        <w:tc>
+          <w:tcPr>
+            <w:tcW w:w="2021" w:type="dxa"/>
+            <w:tcBorders>
+              <w:top w:val="nil"/>
+              <w:left w:val="nil"/>
+              <w:bottom w:val="single" w:sz="8" w:space="0" w:color="auto"/>
+              <w:right w:val="single" w:sz="8" w:space="0" w:color="auto"/>
+            </w:tcBorders>
+            <w:shd w:val="clear" w:color="auto" w:fill="auto"/>
+            <w:noWrap/>
+            <w:vAlign w:val="center"/>
+            <w:hideMark/>
+          </w:tcPr>
+          <w:p>
+            <w:pPr>
+              <w:jc w:val="center"/>
+              <w:rPr>
+                <w:rFonts w:ascii="Calibri" w:eastAsia="Times New Roman" w:hAnsi="Calibri" w:cs="Times New Roman"/>
+                <w:color w:val="000000"/>
+              </w:rPr>
+            </w:pPr>
+            <w:r>
+              <w:rPr>
+                <w:rFonts w:ascii="Calibri" w:eastAsia="Times New Roman" w:hAnsi="Calibri" w:cs="Times New Roman"/>
+                <w:color w:val="000000"/>
+              </w:rPr>
+              <w:t>0.6</w:t>
+            </w:r>
+          </w:p>
+        </w:tc>
+        <w:tc>
+          <w:tcPr>
+            <w:tcW w:w="1716" w:type="dxa"/>
+            <w:tcBorders>
+              <w:top w:val="nil"/>
+              <w:left w:val="nil"/>
+              <w:bottom w:val="single" w:sz="8" w:space="0" w:color="auto"/>
+              <w:right w:val="single" w:sz="8" w:space="0" w:color="auto"/>
+            </w:tcBorders>
+            <w:shd w:val="clear" w:color="auto" w:fill="auto"/>
+            <w:noWrap/>
+            <w:vAlign w:val="center"/>
+            <w:hideMark/>
+          </w:tcPr>
+          <w:p>
+            <w:pPr>
+              <w:jc w:val="center"/>
+              <w:rPr>
+                <w:rFonts w:ascii="Calibri" w:eastAsia="Times New Roman" w:hAnsi="Calibri" w:cs="Times New Roman"/>
+                <w:color w:val="000000"/>
+              </w:rPr>
+            </w:pPr>
+            <w:r>
+              <w:rPr>
+                <w:rFonts w:ascii="Calibri" w:eastAsia="Times New Roman" w:hAnsi="Calibri" w:cs="Times New Roman"/>
+                <w:color w:val="000000"/>
+              </w:rPr>
+              <w:t>99%</w:t>
+            </w:r>
+          </w:p>
+        </w:tc>
+        <w:tc>
+          <w:tcPr>
+            <w:tcW w:w="1560" w:type="dxa"/>
+            <w:tcBorders>
+              <w:top w:val="nil"/>
+              <w:left w:val="nil"/>
+              <w:bottom w:val="single" w:sz="8" w:space="0" w:color="auto"/>
+              <w:right w:val="single" w:sz="8" w:space="0" w:color="auto"/>
+            </w:tcBorders>
+            <w:shd w:val="clear" w:color="auto" w:fill="auto"/>
+            <w:noWrap/>
+            <w:vAlign w:val="center"/>
+            <w:hideMark/>
+          </w:tcPr>
+          <w:p>
+            <w:pPr>
+              <w:jc w:val="center"/>
+              <w:rPr>
+                <w:rFonts w:ascii="Calibri" w:eastAsia="Times New Roman" w:hAnsi="Calibri" w:cs="Times New Roman"/>
+                <w:color w:val="000000"/>
+              </w:rPr>
+            </w:pPr>
+            <w:r>
+              <w:rPr>
+                <w:rFonts w:ascii="Calibri" w:eastAsia="Times New Roman" w:hAnsi="Calibri" w:cs="Times New Roman"/>
+                <w:color w:val="000000"/>
+              </w:rPr>
+              <w:t>16.505</w:t>
+            </w:r>
+          </w:p>
+        </w:tc>
+        <w:tc>
+          <w:tcPr>
+            <w:tcW w:w="1716" w:type="dxa"/>
+            <w:tcBorders>
+              <w:top w:val="nil"/>
+              <w:left w:val="nil"/>
+              <w:bottom w:val="single" w:sz="8" w:space="0" w:color="auto"/>
+              <w:right w:val="single" w:sz="8" w:space="0" w:color="auto"/>
+            </w:tcBorders>
+            <w:shd w:val="clear" w:color="auto" w:fill="auto"/>
+            <w:noWrap/>
+            <w:vAlign w:val="center"/>
+            <w:hideMark/>
+          </w:tcPr>
+          <w:p>
+            <w:pPr>
+              <w:jc w:val="center"/>
+              <w:rPr>
+                <w:rFonts w:ascii="Calibri" w:eastAsia="Times New Roman" w:hAnsi="Calibri" w:cs="Times New Roman"/>
+                <w:color w:val="000000"/>
+              </w:rPr>
+            </w:pPr>
+            <w:r>
+              <w:rPr>
+                <w:rFonts w:ascii="Calibri" w:eastAsia="Times New Roman" w:hAnsi="Calibri" w:cs="Times New Roman"/>
+                <w:color w:val="000000"/>
+              </w:rPr>
+              <w:t>87</w:t>
+            </w:r>
+          </w:p>
+        </w:tc>
+      </w:tr>
+      <w:tr>
+        <w:trPr>
+          <w:trHeight w:val="269"/>
+        </w:trPr>
+        <w:tc>
+          <w:tcPr>
+            <w:tcW w:w="2021" w:type="dxa"/>
+            <w:tcBorders>
+              <w:top w:val="nil"/>
+              <w:left w:val="single" w:sz="8" w:space="0" w:color="auto"/>
+              <w:bottom w:val="single" w:sz="8" w:space="0" w:color="auto"/>
+              <w:right w:val="single" w:sz="8" w:space="0" w:color="auto"/>
+            </w:tcBorders>
+            <w:shd w:val="clear" w:color="auto" w:fill="auto"/>
+            <w:noWrap/>
+            <w:vAlign w:val="center"/>
+            <w:hideMark/>
+          </w:tcPr>
+          <w:p>
+            <w:pPr>
+              <w:jc w:val="center"/>
+              <w:rPr>
+                <w:rFonts w:ascii="Calibri" w:eastAsia="Times New Roman" w:hAnsi="Calibri" w:cs="Times New Roman"/>
+                <w:color w:val="000000"/>
+              </w:rPr>
+            </w:pPr>
+            <w:r>
+              <w:rPr>
+                <w:rFonts w:ascii="Calibri" w:eastAsia="Times New Roman" w:hAnsi="Calibri" w:cs="Times New Roman"/>
+                <w:color w:val="000000"/>
+              </w:rPr>
+              <w:t>1/</w:t>
+            </w:r>
+            <w:proofErr w:type="spellStart"/>
+            <w:proofErr w:type="gramStart"/>
+            <w:r>
+              <w:rPr>
+                <w:rFonts w:ascii="Calibri" w:eastAsia="Times New Roman" w:hAnsi="Calibri" w:cs="Times New Roman"/>
+                <w:color w:val="000000"/>
+              </w:rPr>
+              <w:t>len</w:t>
+            </w:r>
+            <w:proofErr w:type="spellEnd"/>
+            <w:r>
+              <w:rPr>
+                <w:rFonts w:ascii="Calibri" w:eastAsia="Times New Roman" w:hAnsi="Calibri" w:cs="Times New Roman"/>
+                <w:color w:val="000000"/>
+              </w:rPr>
+              <w:t>(</w:t>
+            </w:r>
+            <w:proofErr w:type="spellStart"/>
+            <w:proofErr w:type="gramEnd"/>
+            <w:r>
+              <w:rPr>
+                <w:rFonts w:ascii="Calibri" w:eastAsia="Times New Roman" w:hAnsi="Calibri" w:cs="Times New Roman"/>
+                <w:color w:val="000000"/>
+              </w:rPr>
+              <w:t>self.q_table</w:t>
+            </w:r>
+            <w:proofErr w:type="spellEnd"/>
+            <w:r>
+              <w:rPr>
+                <w:rFonts w:ascii="Calibri" w:eastAsia="Times New Roman" w:hAnsi="Calibri" w:cs="Times New Roman"/>
+                <w:color w:val="000000"/>
+              </w:rPr>
+              <w:t>)</w:t>
+            </w:r>
+          </w:p>
+        </w:tc>
+        <w:tc>
+          <w:tcPr>
+            <w:tcW w:w="2021" w:type="dxa"/>
+            <w:tcBorders>
+              <w:top w:val="nil"/>
+              <w:left w:val="nil"/>
+              <w:bottom w:val="single" w:sz="8" w:space="0" w:color="auto"/>
+              <w:right w:val="single" w:sz="8" w:space="0" w:color="auto"/>
+            </w:tcBorders>
+            <w:shd w:val="clear" w:color="auto" w:fill="auto"/>
+            <w:noWrap/>
+            <w:vAlign w:val="center"/>
+            <w:hideMark/>
+          </w:tcPr>
+          <w:p>
+            <w:pPr>
+              <w:jc w:val="center"/>
+              <w:rPr>
+                <w:rFonts w:ascii="Calibri" w:eastAsia="Times New Roman" w:hAnsi="Calibri" w:cs="Times New Roman"/>
+                <w:color w:val="000000"/>
+              </w:rPr>
+            </w:pPr>
+            <w:r>
+              <w:rPr>
+                <w:rFonts w:ascii="Calibri" w:eastAsia="Times New Roman" w:hAnsi="Calibri" w:cs="Times New Roman"/>
+                <w:color w:val="000000"/>
+              </w:rPr>
+              <w:t>0.7</w:t>
+            </w:r>
+          </w:p>
+        </w:tc>
+        <w:tc>
+          <w:tcPr>
+            <w:tcW w:w="1716" w:type="dxa"/>
+            <w:tcBorders>
+              <w:top w:val="nil"/>
+              <w:left w:val="nil"/>
+              <w:bottom w:val="single" w:sz="8" w:space="0" w:color="auto"/>
+              <w:right w:val="single" w:sz="8" w:space="0" w:color="auto"/>
+            </w:tcBorders>
+            <w:shd w:val="clear" w:color="auto" w:fill="auto"/>
+            <w:noWrap/>
+            <w:vAlign w:val="center"/>
+            <w:hideMark/>
+          </w:tcPr>
+          <w:p>
+            <w:pPr>
+              <w:jc w:val="center"/>
+              <w:rPr>
+                <w:rFonts w:ascii="Calibri" w:eastAsia="Times New Roman" w:hAnsi="Calibri" w:cs="Times New Roman"/>
+                <w:color w:val="000000"/>
+              </w:rPr>
+            </w:pPr>
+            <w:r>
+              <w:rPr>
+                <w:rFonts w:ascii="Calibri" w:eastAsia="Times New Roman" w:hAnsi="Calibri" w:cs="Times New Roman"/>
+                <w:color w:val="000000"/>
+              </w:rPr>
+              <w:t>99%</w:t>
+            </w:r>
+          </w:p>
+        </w:tc>
+        <w:tc>
+          <w:tcPr>
+            <w:tcW w:w="1560" w:type="dxa"/>
+            <w:tcBorders>
+              <w:top w:val="nil"/>
+              <w:left w:val="nil"/>
+              <w:bottom w:val="single" w:sz="8" w:space="0" w:color="auto"/>
+              <w:right w:val="single" w:sz="8" w:space="0" w:color="auto"/>
+            </w:tcBorders>
+            <w:shd w:val="clear" w:color="auto" w:fill="auto"/>
+            <w:noWrap/>
+            <w:vAlign w:val="center"/>
+            <w:hideMark/>
+          </w:tcPr>
+          <w:p>
+            <w:pPr>
+              <w:jc w:val="center"/>
+              <w:rPr>
+                <w:rFonts w:ascii="Calibri" w:eastAsia="Times New Roman" w:hAnsi="Calibri" w:cs="Times New Roman"/>
+                <w:color w:val="000000"/>
+              </w:rPr>
+            </w:pPr>
+            <w:r>
+              <w:rPr>
+                <w:rFonts w:ascii="Calibri" w:eastAsia="Times New Roman" w:hAnsi="Calibri" w:cs="Times New Roman"/>
+                <w:color w:val="000000"/>
+              </w:rPr>
+              <w:t>14.979</w:t>
+            </w:r>
+          </w:p>
+        </w:tc>
+        <w:tc>
+          <w:tcPr>
+            <w:tcW w:w="1716" w:type="dxa"/>
+            <w:tcBorders>
+              <w:top w:val="nil"/>
+              <w:left w:val="nil"/>
+              <w:bottom w:val="single" w:sz="8" w:space="0" w:color="auto"/>
+              <w:right w:val="single" w:sz="8" w:space="0" w:color="auto"/>
+            </w:tcBorders>
+            <w:shd w:val="clear" w:color="auto" w:fill="auto"/>
+            <w:noWrap/>
+            <w:vAlign w:val="center"/>
+            <w:hideMark/>
+          </w:tcPr>
+          <w:p>
+            <w:pPr>
+              <w:jc w:val="center"/>
+              <w:rPr>
+                <w:rFonts w:ascii="Calibri" w:eastAsia="Times New Roman" w:hAnsi="Calibri" w:cs="Times New Roman"/>
+                <w:color w:val="000000"/>
+              </w:rPr>
+            </w:pPr>
+            <w:r>
+              <w:rPr>
+                <w:rFonts w:ascii="Calibri" w:eastAsia="Times New Roman" w:hAnsi="Calibri" w:cs="Times New Roman"/>
+                <w:color w:val="000000"/>
+              </w:rPr>
+              <w:t>54</w:t>
+            </w:r>
+          </w:p>
+        </w:tc>
+      </w:tr>
+      <w:tr>
+        <w:trPr>
+          <w:trHeight w:val="269"/>
+        </w:trPr>
+        <w:tc>
+          <w:tcPr>
+            <w:tcW w:w="2021" w:type="dxa"/>
+            <w:tcBorders>
+              <w:top w:val="nil"/>
+              <w:left w:val="single" w:sz="8" w:space="0" w:color="auto"/>
+              <w:bottom w:val="single" w:sz="8" w:space="0" w:color="auto"/>
+              <w:right w:val="single" w:sz="8" w:space="0" w:color="auto"/>
+            </w:tcBorders>
+            <w:shd w:val="clear" w:color="auto" w:fill="auto"/>
+            <w:noWrap/>
+            <w:vAlign w:val="center"/>
+            <w:hideMark/>
+          </w:tcPr>
+          <w:p>
+            <w:pPr>
+              <w:jc w:val="center"/>
+              <w:rPr>
+                <w:rFonts w:ascii="Calibri" w:eastAsia="Times New Roman" w:hAnsi="Calibri" w:cs="Times New Roman"/>
+                <w:color w:val="000000"/>
+              </w:rPr>
+            </w:pPr>
+            <w:r>
+              <w:rPr>
+                <w:rFonts w:ascii="Calibri" w:eastAsia="Times New Roman" w:hAnsi="Calibri" w:cs="Times New Roman"/>
+                <w:color w:val="000000"/>
+              </w:rPr>
+              <w:t>1/</w:t>
+            </w:r>
+            <w:proofErr w:type="spellStart"/>
+            <w:proofErr w:type="gramStart"/>
+            <w:r>
+              <w:rPr>
+                <w:rFonts w:ascii="Calibri" w:eastAsia="Times New Roman" w:hAnsi="Calibri" w:cs="Times New Roman"/>
+                <w:color w:val="000000"/>
+              </w:rPr>
+              <w:t>len</w:t>
+            </w:r>
+            <w:proofErr w:type="spellEnd"/>
+            <w:r>
+              <w:rPr>
+                <w:rFonts w:ascii="Calibri" w:eastAsia="Times New Roman" w:hAnsi="Calibri" w:cs="Times New Roman"/>
+                <w:color w:val="000000"/>
+              </w:rPr>
+              <w:t>(</w:t>
+            </w:r>
+            <w:proofErr w:type="spellStart"/>
+            <w:proofErr w:type="gramEnd"/>
+            <w:r>
+              <w:rPr>
+                <w:rFonts w:ascii="Calibri" w:eastAsia="Times New Roman" w:hAnsi="Calibri" w:cs="Times New Roman"/>
+                <w:color w:val="000000"/>
+              </w:rPr>
+              <w:t>self.q_table</w:t>
+            </w:r>
+            <w:proofErr w:type="spellEnd"/>
+            <w:r>
+              <w:rPr>
+                <w:rFonts w:ascii="Calibri" w:eastAsia="Times New Roman" w:hAnsi="Calibri" w:cs="Times New Roman"/>
+                <w:color w:val="000000"/>
+              </w:rPr>
+              <w:t>)</w:t>
+            </w:r>
+          </w:p>
+        </w:tc>
+        <w:tc>
+          <w:tcPr>
+            <w:tcW w:w="2021" w:type="dxa"/>
+            <w:tcBorders>
+              <w:top w:val="nil"/>
+              <w:left w:val="nil"/>
+              <w:bottom w:val="single" w:sz="8" w:space="0" w:color="auto"/>
+              <w:right w:val="single" w:sz="8" w:space="0" w:color="auto"/>
+            </w:tcBorders>
+            <w:shd w:val="clear" w:color="auto" w:fill="auto"/>
+            <w:noWrap/>
+            <w:vAlign w:val="center"/>
+            <w:hideMark/>
+          </w:tcPr>
+          <w:p>
+            <w:pPr>
+              <w:jc w:val="center"/>
+              <w:rPr>
+                <w:rFonts w:ascii="Calibri" w:eastAsia="Times New Roman" w:hAnsi="Calibri" w:cs="Times New Roman"/>
+                <w:color w:val="000000"/>
+              </w:rPr>
+            </w:pPr>
+            <w:r>
+              <w:rPr>
+                <w:rFonts w:ascii="Calibri" w:eastAsia="Times New Roman" w:hAnsi="Calibri" w:cs="Times New Roman"/>
+                <w:color w:val="000000"/>
+              </w:rPr>
+              <w:t>0.8</w:t>
+            </w:r>
+          </w:p>
+        </w:tc>
+        <w:tc>
+          <w:tcPr>
+            <w:tcW w:w="1716" w:type="dxa"/>
+            <w:tcBorders>
+              <w:top w:val="nil"/>
+              <w:left w:val="nil"/>
+              <w:bottom w:val="single" w:sz="8" w:space="0" w:color="auto"/>
+              <w:right w:val="single" w:sz="8" w:space="0" w:color="auto"/>
+            </w:tcBorders>
+            <w:shd w:val="clear" w:color="auto" w:fill="auto"/>
+            <w:noWrap/>
+            <w:vAlign w:val="center"/>
+            <w:hideMark/>
+          </w:tcPr>
+          <w:p>
+            <w:pPr>
+              <w:jc w:val="center"/>
+              <w:rPr>
+                <w:rFonts w:ascii="Calibri" w:eastAsia="Times New Roman" w:hAnsi="Calibri" w:cs="Times New Roman"/>
+                <w:color w:val="000000"/>
+              </w:rPr>
+            </w:pPr>
+            <w:r>
+              <w:rPr>
+                <w:rFonts w:ascii="Calibri" w:eastAsia="Times New Roman" w:hAnsi="Calibri" w:cs="Times New Roman"/>
+                <w:color w:val="000000"/>
+              </w:rPr>
+              <w:t>100%</w:t>
+            </w:r>
+          </w:p>
+        </w:tc>
+        <w:tc>
+          <w:tcPr>
+            <w:tcW w:w="1560" w:type="dxa"/>
+            <w:tcBorders>
+              <w:top w:val="nil"/>
+              <w:left w:val="nil"/>
+              <w:bottom w:val="single" w:sz="8" w:space="0" w:color="auto"/>
+              <w:right w:val="single" w:sz="8" w:space="0" w:color="auto"/>
+            </w:tcBorders>
+            <w:shd w:val="clear" w:color="auto" w:fill="auto"/>
+            <w:noWrap/>
+            <w:vAlign w:val="center"/>
+            <w:hideMark/>
+          </w:tcPr>
+          <w:p>
+            <w:pPr>
+              <w:jc w:val="center"/>
+              <w:rPr>
+                <w:rFonts w:ascii="Calibri" w:eastAsia="Times New Roman" w:hAnsi="Calibri" w:cs="Times New Roman"/>
+                <w:color w:val="000000"/>
+              </w:rPr>
+            </w:pPr>
+            <w:r>
+              <w:rPr>
+                <w:rFonts w:ascii="Calibri" w:eastAsia="Times New Roman" w:hAnsi="Calibri" w:cs="Times New Roman"/>
+                <w:color w:val="000000"/>
+              </w:rPr>
+              <w:t>15.57</w:t>
+            </w:r>
+          </w:p>
+        </w:tc>
+        <w:tc>
+          <w:tcPr>
+            <w:tcW w:w="1716" w:type="dxa"/>
+            <w:tcBorders>
+              <w:top w:val="nil"/>
+              <w:left w:val="nil"/>
+              <w:bottom w:val="single" w:sz="8" w:space="0" w:color="auto"/>
+              <w:right w:val="single" w:sz="8" w:space="0" w:color="auto"/>
+            </w:tcBorders>
+            <w:shd w:val="clear" w:color="auto" w:fill="auto"/>
+            <w:noWrap/>
+            <w:vAlign w:val="center"/>
+            <w:hideMark/>
+          </w:tcPr>
+          <w:p>
+            <w:pPr>
+              <w:jc w:val="center"/>
+              <w:rPr>
+                <w:rFonts w:ascii="Calibri" w:eastAsia="Times New Roman" w:hAnsi="Calibri" w:cs="Times New Roman"/>
+                <w:color w:val="000000"/>
+              </w:rPr>
+            </w:pPr>
+            <w:r>
+              <w:rPr>
+                <w:rFonts w:ascii="Calibri" w:eastAsia="Times New Roman" w:hAnsi="Calibri" w:cs="Times New Roman"/>
+                <w:color w:val="000000"/>
+              </w:rPr>
+              <w:t>N/A</w:t>
+            </w:r>
+          </w:p>
+        </w:tc>
+      </w:tr>
+      <w:tr>
+        <w:trPr>
+          <w:trHeight w:val="269"/>
+        </w:trPr>
+        <w:tc>
+          <w:tcPr>
+            <w:tcW w:w="2021" w:type="dxa"/>
+            <w:tcBorders>
+              <w:top w:val="nil"/>
+              <w:left w:val="single" w:sz="8" w:space="0" w:color="auto"/>
+              <w:bottom w:val="single" w:sz="8" w:space="0" w:color="auto"/>
+              <w:right w:val="single" w:sz="8" w:space="0" w:color="auto"/>
+            </w:tcBorders>
+            <w:shd w:val="clear" w:color="auto" w:fill="auto"/>
+            <w:noWrap/>
+            <w:vAlign w:val="center"/>
+            <w:hideMark/>
+          </w:tcPr>
+          <w:p>
+            <w:pPr>
+              <w:jc w:val="center"/>
+              <w:rPr>
+                <w:rFonts w:ascii="Calibri" w:eastAsia="Times New Roman" w:hAnsi="Calibri" w:cs="Times New Roman"/>
+                <w:color w:val="000000"/>
+              </w:rPr>
+            </w:pPr>
+            <w:r>
+              <w:rPr>
+                <w:rFonts w:ascii="Calibri" w:eastAsia="Times New Roman" w:hAnsi="Calibri" w:cs="Times New Roman"/>
+                <w:color w:val="000000"/>
+              </w:rPr>
+              <w:t>1/</w:t>
+            </w:r>
+            <w:proofErr w:type="spellStart"/>
+            <w:proofErr w:type="gramStart"/>
+            <w:r>
+              <w:rPr>
+                <w:rFonts w:ascii="Calibri" w:eastAsia="Times New Roman" w:hAnsi="Calibri" w:cs="Times New Roman"/>
+                <w:color w:val="000000"/>
+              </w:rPr>
+              <w:t>len</w:t>
+            </w:r>
+            <w:proofErr w:type="spellEnd"/>
+            <w:r>
+              <w:rPr>
+                <w:rFonts w:ascii="Calibri" w:eastAsia="Times New Roman" w:hAnsi="Calibri" w:cs="Times New Roman"/>
+                <w:color w:val="000000"/>
+              </w:rPr>
+              <w:t>(</w:t>
+            </w:r>
+            <w:proofErr w:type="spellStart"/>
+            <w:proofErr w:type="gramEnd"/>
+            <w:r>
+              <w:rPr>
+                <w:rFonts w:ascii="Calibri" w:eastAsia="Times New Roman" w:hAnsi="Calibri" w:cs="Times New Roman"/>
+                <w:color w:val="000000"/>
+              </w:rPr>
+              <w:t>self.q_table</w:t>
+            </w:r>
+            <w:proofErr w:type="spellEnd"/>
+            <w:r>
+              <w:rPr>
+                <w:rFonts w:ascii="Calibri" w:eastAsia="Times New Roman" w:hAnsi="Calibri" w:cs="Times New Roman"/>
+                <w:color w:val="000000"/>
+              </w:rPr>
+              <w:t>)</w:t>
+            </w:r>
+          </w:p>
+        </w:tc>
+        <w:tc>
+          <w:tcPr>
+            <w:tcW w:w="2021" w:type="dxa"/>
+            <w:tcBorders>
+              <w:top w:val="nil"/>
+              <w:left w:val="nil"/>
+              <w:bottom w:val="single" w:sz="8" w:space="0" w:color="auto"/>
+              <w:right w:val="single" w:sz="8" w:space="0" w:color="auto"/>
+            </w:tcBorders>
+            <w:shd w:val="clear" w:color="auto" w:fill="auto"/>
+            <w:noWrap/>
+            <w:vAlign w:val="center"/>
+            <w:hideMark/>
+          </w:tcPr>
+          <w:p>
+            <w:pPr>
+              <w:jc w:val="center"/>
+              <w:rPr>
+                <w:rFonts w:ascii="Calibri" w:eastAsia="Times New Roman" w:hAnsi="Calibri" w:cs="Times New Roman"/>
+                <w:color w:val="000000"/>
+              </w:rPr>
+            </w:pPr>
+            <w:r>
+              <w:rPr>
+                <w:rFonts w:ascii="Calibri" w:eastAsia="Times New Roman" w:hAnsi="Calibri" w:cs="Times New Roman"/>
+                <w:color w:val="000000"/>
+              </w:rPr>
+              <w:t>0.9</w:t>
+            </w:r>
+          </w:p>
+        </w:tc>
+        <w:tc>
+          <w:tcPr>
+            <w:tcW w:w="1716" w:type="dxa"/>
+            <w:tcBorders>
+              <w:top w:val="nil"/>
+              <w:left w:val="nil"/>
+              <w:bottom w:val="single" w:sz="8" w:space="0" w:color="auto"/>
+              <w:right w:val="single" w:sz="8" w:space="0" w:color="auto"/>
+            </w:tcBorders>
+            <w:shd w:val="clear" w:color="auto" w:fill="auto"/>
+            <w:noWrap/>
+            <w:vAlign w:val="center"/>
+            <w:hideMark/>
+          </w:tcPr>
+          <w:p>
+            <w:pPr>
+              <w:jc w:val="center"/>
+              <w:rPr>
+                <w:rFonts w:ascii="Calibri" w:eastAsia="Times New Roman" w:hAnsi="Calibri" w:cs="Times New Roman"/>
+                <w:color w:val="000000"/>
+              </w:rPr>
+            </w:pPr>
+            <w:r>
+              <w:rPr>
+                <w:rFonts w:ascii="Calibri" w:eastAsia="Times New Roman" w:hAnsi="Calibri" w:cs="Times New Roman"/>
+                <w:color w:val="000000"/>
+              </w:rPr>
+              <w:t>100%</w:t>
+            </w:r>
+          </w:p>
+        </w:tc>
+        <w:tc>
+          <w:tcPr>
+            <w:tcW w:w="1560" w:type="dxa"/>
+            <w:tcBorders>
+              <w:top w:val="nil"/>
+              <w:left w:val="nil"/>
+              <w:bottom w:val="single" w:sz="8" w:space="0" w:color="auto"/>
+              <w:right w:val="single" w:sz="8" w:space="0" w:color="auto"/>
+            </w:tcBorders>
+            <w:shd w:val="clear" w:color="auto" w:fill="auto"/>
+            <w:noWrap/>
+            <w:vAlign w:val="center"/>
+            <w:hideMark/>
+          </w:tcPr>
+          <w:p>
+            <w:pPr>
+              <w:jc w:val="center"/>
+              <w:rPr>
+                <w:rFonts w:ascii="Calibri" w:eastAsia="Times New Roman" w:hAnsi="Calibri" w:cs="Times New Roman"/>
+                <w:color w:val="000000"/>
+              </w:rPr>
+            </w:pPr>
+            <w:r>
+              <w:rPr>
+                <w:rFonts w:ascii="Calibri" w:eastAsia="Times New Roman" w:hAnsi="Calibri" w:cs="Times New Roman"/>
+                <w:color w:val="000000"/>
+              </w:rPr>
+              <w:t>15.03</w:t>
+            </w:r>
+          </w:p>
+        </w:tc>
+        <w:tc>
+          <w:tcPr>
+            <w:tcW w:w="1716" w:type="dxa"/>
+            <w:tcBorders>
+              <w:top w:val="nil"/>
+              <w:left w:val="nil"/>
+              <w:bottom w:val="single" w:sz="8" w:space="0" w:color="auto"/>
+              <w:right w:val="single" w:sz="8" w:space="0" w:color="auto"/>
+            </w:tcBorders>
+            <w:shd w:val="clear" w:color="auto" w:fill="auto"/>
+            <w:noWrap/>
+            <w:vAlign w:val="center"/>
+            <w:hideMark/>
+          </w:tcPr>
+          <w:p>
+            <w:pPr>
+              <w:jc w:val="center"/>
+              <w:rPr>
+                <w:rFonts w:ascii="Calibri" w:eastAsia="Times New Roman" w:hAnsi="Calibri" w:cs="Times New Roman"/>
+                <w:color w:val="000000"/>
+              </w:rPr>
+            </w:pPr>
+            <w:r>
+              <w:rPr>
+                <w:rFonts w:ascii="Calibri" w:eastAsia="Times New Roman" w:hAnsi="Calibri" w:cs="Times New Roman"/>
+                <w:color w:val="000000"/>
+              </w:rPr>
+              <w:t>N/A</w:t>
+            </w:r>
+          </w:p>
+        </w:tc>
+      </w:tr>
+    </w:tbl>
+    <w:p>
+      <w:pPr>
+        <w:rPr>
+          <w:rFonts w:ascii="Helvetica" w:hAnsi="Helvetica"/>
+        </w:rPr>
+      </w:pPr>
+    </w:p>
+    <w:p>
+      <w:pPr>
+        <w:rPr>
+          <w:rFonts w:ascii="Helvetica" w:hAnsi="Helvetica"/>
+        </w:rPr>
+      </w:pPr>
+    </w:p>
+    <w:p>
+      <w:pPr>
+        <w:rPr>
+          <w:rFonts w:ascii="Helvetica" w:hAnsi="Helvetica"/>
+          <w:b/>
+        </w:rPr>
+      </w:pPr>
+      <w:r>
+        <w:rPr>
+          <w:rFonts w:ascii="Helvetica" w:hAnsi="Helvetica"/>
+          <w:b/>
+        </w:rPr>
+        <w:t>Additional Resources</w:t>
+      </w:r>
+      <w:r>
+        <w:rPr>
+          <w:rFonts w:ascii="Helvetica" w:hAnsi="Helvetica"/>
+          <w:b/>
+        </w:rPr>
+        <w:t xml:space="preserve"> Used</w:t>
+      </w:r>
+      <w:bookmarkStart w:id="0" w:name="_GoBack"/>
+      <w:bookmarkEnd w:id="0"/>
+      <w:r>
+        <w:rPr>
+          <w:rFonts w:ascii="Helvetica" w:hAnsi="Helvetica"/>
+          <w:b/>
+        </w:rPr>
+        <w:t>:</w:t>
       </w:r>
     </w:p>
     <w:p>
@@ -937,8 +5328,6 @@
           <w:rFonts w:ascii="Helvetica" w:hAnsi="Helvetica"/>
         </w:rPr>
       </w:pPr>
-      <w:bookmarkStart w:id="0" w:name="_GoBack"/>
-      <w:bookmarkEnd w:id="0"/>
     </w:p>
     <w:sectPr>
       <w:pgSz w:w="12240" w:h="15840"/>

</xml_diff>

<commit_message>
Expand on discussion of states where agent violates the rules.
</commit_message>
<xml_diff>
--- a/smartcab/Report.docx
+++ b/smartcab/Report.docx
@@ -655,8 +655,6 @@
         </w:rPr>
         <w:t>ptimal action in</w:t>
       </w:r>
-      <w:bookmarkStart w:id="0" w:name="_GoBack"/>
-      <w:bookmarkEnd w:id="0"/>
       <w:r>
         <w:rPr>
           <w:rFonts w:ascii="Helvetica" w:hAnsi="Helvetica"/>
@@ -677,6 +675,84 @@
         </w:rPr>
         <w:t xml:space="preserve">  That being said, the agent does seem to become more efficient over time.</w:t>
       </w:r>
+    </w:p>
+    <w:p>
+      <w:pPr>
+        <w:rPr>
+          <w:rFonts w:ascii="Helvetica" w:eastAsia="Times New Roman" w:hAnsi="Helvetica" w:cs="Times New Roman"/>
+        </w:rPr>
+      </w:pPr>
+    </w:p>
+    <w:p>
+      <w:pPr>
+        <w:rPr>
+          <w:rFonts w:ascii="Helvetica" w:eastAsia="Times New Roman" w:hAnsi="Helvetica" w:cs="Times New Roman"/>
+        </w:rPr>
+      </w:pPr>
+      <w:r>
+        <w:rPr>
+          <w:rFonts w:ascii="Helvetica" w:eastAsia="Times New Roman" w:hAnsi="Helvetica" w:cs="Times New Roman"/>
+        </w:rPr>
+        <w:t>To illustrate more concretely the agents actions over time I will use some examples of its actions from the last ten trials of the alpha=1/len(self.q_table) &amp; gamma=1 trials (these can be found in the gamma_1.txt file.)  In the last ten trials of this set of trial runs, the agent the rules of the road 32 times.  In all of these instances the agent was in the ‘</w:t>
+      </w:r>
+      <w:r>
+        <w:rPr>
+          <w:rFonts w:ascii="Andale Mono" w:hAnsi="Andale Mono" w:cs="Andale Mono"/>
+          <w:color w:val="000000"/>
+        </w:rPr>
+        <w:t>{'light': 'red', 'oncoming': None, 'right': None, 'left': None}’</w:t>
+      </w:r>
+      <w:r>
+        <w:rPr>
+          <w:rFonts w:ascii="Helvetica" w:hAnsi="Helvetica" w:cs="Andale Mono"/>
+          <w:color w:val="000000"/>
+        </w:rPr>
+        <w:t xml:space="preserve"> state</w:t>
+      </w:r>
+      <w:r>
+        <w:rPr>
+          <w:rFonts w:ascii="Helvetica" w:hAnsi="Helvetica" w:cs="Andale Mono"/>
+          <w:color w:val="000000"/>
+        </w:rPr>
+        <w:t xml:space="preserve">.  In these instances the agent either chose to go forward (21/32 times) or left (11/32).  </w:t>
+      </w:r>
+      <w:r>
+        <w:rPr>
+          <w:rFonts w:ascii="Helvetica" w:hAnsi="Helvetica" w:cs="Andale Mono"/>
+          <w:color w:val="000000"/>
+        </w:rPr>
+        <w:t xml:space="preserve">There were 37 instances where the agent found itself in the above state; the agent chose the legal action in only 5 of those instances.  </w:t>
+      </w:r>
+      <w:r>
+        <w:rPr>
+          <w:rFonts w:ascii="Helvetica" w:hAnsi="Helvetica" w:cs="Andale Mono"/>
+          <w:color w:val="000000"/>
+        </w:rPr>
+        <w:t>The agent is attempting to</w:t>
+      </w:r>
+      <w:r>
+        <w:rPr>
+          <w:rFonts w:ascii="Helvetica" w:hAnsi="Helvetica" w:cs="Andale Mono"/>
+          <w:color w:val="000000"/>
+        </w:rPr>
+        <w:t xml:space="preserve"> reach</w:t>
+      </w:r>
+      <w:r>
+        <w:rPr>
+          <w:rFonts w:ascii="Helvetica" w:hAnsi="Helvetica" w:cs="Andale Mono"/>
+          <w:color w:val="000000"/>
+        </w:rPr>
+        <w:t xml:space="preserve"> its destination as quickly and as directly as possible regardless of</w:t>
+      </w:r>
+      <w:r>
+        <w:rPr>
+          <w:rFonts w:ascii="Helvetica" w:hAnsi="Helvetica" w:cs="Andale Mono"/>
+          <w:color w:val="000000"/>
+        </w:rPr>
+        <w:t xml:space="preserve"> the rules of the road.  If the destination is ahead of the agent it will attempt to move forward even if the light is red.</w:t>
+      </w:r>
+      <w:bookmarkStart w:id="0" w:name="_GoBack"/>
+      <w:bookmarkEnd w:id="0"/>
     </w:p>
     <w:p>
       <w:pPr>
@@ -4236,6 +4312,41 @@
         </w:tc>
       </w:tr>
     </w:tbl>
+    <w:p>
+      <w:pPr>
+        <w:rPr>
+          <w:rFonts w:ascii="Helvetica" w:hAnsi="Helvetica"/>
+        </w:rPr>
+      </w:pPr>
+    </w:p>
+    <w:p>
+      <w:pPr>
+        <w:rPr>
+          <w:rFonts w:ascii="Helvetica" w:hAnsi="Helvetica"/>
+        </w:rPr>
+      </w:pPr>
+    </w:p>
+    <w:p>
+      <w:pPr>
+        <w:rPr>
+          <w:rFonts w:ascii="Helvetica" w:hAnsi="Helvetica"/>
+        </w:rPr>
+      </w:pPr>
+    </w:p>
+    <w:p>
+      <w:pPr>
+        <w:rPr>
+          <w:rFonts w:ascii="Helvetica" w:hAnsi="Helvetica"/>
+        </w:rPr>
+      </w:pPr>
+    </w:p>
+    <w:p>
+      <w:pPr>
+        <w:rPr>
+          <w:rFonts w:ascii="Helvetica" w:hAnsi="Helvetica"/>
+        </w:rPr>
+      </w:pPr>
+    </w:p>
     <w:p>
       <w:pPr>
         <w:rPr>

</xml_diff>